<commit_message>
added N number onto writeup. jBcrypt class added
</commit_message>
<xml_diff>
--- a/Systems Software.docx
+++ b/Systems Software.docx
@@ -1,6 +1,6 @@
 
 <file path=word/document.xml><?xml version="1.0" encoding="utf-8"?>
-<w:document xmlns:wpc="http://schemas.microsoft.com/office/word/2010/wordprocessingCanvas" xmlns:mc="http://schemas.openxmlformats.org/markup-compatibility/2006" xmlns:o="urn:schemas-microsoft-com:office:office" xmlns:r="http://schemas.openxmlformats.org/officeDocument/2006/relationships" xmlns:m="http://schemas.openxmlformats.org/officeDocument/2006/math" xmlns:v="urn:schemas-microsoft-com:vml" xmlns:wp14="http://schemas.microsoft.com/office/word/2010/wordprocessingDrawing" xmlns:wp="http://schemas.openxmlformats.org/drawingml/2006/wordprocessingDrawing" xmlns:w10="urn:schemas-microsoft-com:office:word" xmlns:w="http://schemas.openxmlformats.org/wordprocessingml/2006/main" xmlns:w14="http://schemas.microsoft.com/office/word/2010/wordml" xmlns:w15="http://schemas.microsoft.com/office/word/2012/wordml" xmlns:wpg="http://schemas.microsoft.com/office/word/2010/wordprocessingGroup" xmlns:wpi="http://schemas.microsoft.com/office/word/2010/wordprocessingInk" xmlns:wne="http://schemas.microsoft.com/office/word/2006/wordml" xmlns:wps="http://schemas.microsoft.com/office/word/2010/wordprocessingShape" mc:Ignorable="w14 w15 wp14">
+<w:document xmlns:wpc="http://schemas.microsoft.com/office/word/2010/wordprocessingCanvas" xmlns:cx="http://schemas.microsoft.com/office/drawing/2014/chartex" xmlns:cx1="http://schemas.microsoft.com/office/drawing/2015/9/8/chartex" xmlns:mc="http://schemas.openxmlformats.org/markup-compatibility/2006" xmlns:o="urn:schemas-microsoft-com:office:office" xmlns:r="http://schemas.openxmlformats.org/officeDocument/2006/relationships" xmlns:m="http://schemas.openxmlformats.org/officeDocument/2006/math" xmlns:v="urn:schemas-microsoft-com:vml" xmlns:wp14="http://schemas.microsoft.com/office/word/2010/wordprocessingDrawing" xmlns:wp="http://schemas.openxmlformats.org/drawingml/2006/wordprocessingDrawing" xmlns:w10="urn:schemas-microsoft-com:office:word" xmlns:w="http://schemas.openxmlformats.org/wordprocessingml/2006/main" xmlns:w14="http://schemas.microsoft.com/office/word/2010/wordml" xmlns:w15="http://schemas.microsoft.com/office/word/2012/wordml" xmlns:w16se="http://schemas.microsoft.com/office/word/2015/wordml/symex" xmlns:wpg="http://schemas.microsoft.com/office/word/2010/wordprocessingGroup" xmlns:wpi="http://schemas.microsoft.com/office/word/2010/wordprocessingInk" xmlns:wne="http://schemas.microsoft.com/office/word/2006/wordml" xmlns:wps="http://schemas.microsoft.com/office/word/2010/wordprocessingShape" mc:Ignorable="w14 w15 w16se wp14">
   <w:body>
     <w:p>
       <w:pPr>
@@ -10,112 +10,132 @@
           <w:sz w:val="96"/>
         </w:rPr>
       </w:pPr>
+    </w:p>
+    <w:p>
+      <w:pPr>
+        <w:pStyle w:val="Title"/>
+        <w:jc w:val="center"/>
+        <w:rPr>
+          <w:sz w:val="96"/>
+        </w:rPr>
+      </w:pPr>
+      <w:r>
+        <w:rPr>
+          <w:sz w:val="96"/>
+        </w:rPr>
+        <w:t>Systems Software</w:t>
+      </w:r>
+    </w:p>
+    <w:p>
+      <w:pPr>
+        <w:jc w:val="center"/>
+        <w:rPr>
+          <w:sz w:val="36"/>
+        </w:rPr>
+      </w:pPr>
+      <w:proofErr w:type="spellStart"/>
+      <w:r>
+        <w:rPr>
+          <w:sz w:val="36"/>
+        </w:rPr>
+        <w:t>Spotibook</w:t>
+      </w:r>
+      <w:proofErr w:type="spellEnd"/>
+      <w:r>
+        <w:rPr>
+          <w:sz w:val="36"/>
+        </w:rPr>
+        <w:t xml:space="preserve"> (network course work)</w:t>
+      </w:r>
+    </w:p>
+    <w:p>
+      <w:pPr>
+        <w:jc w:val="center"/>
+        <w:rPr>
+          <w:sz w:val="36"/>
+        </w:rPr>
+      </w:pPr>
+    </w:p>
+    <w:p>
+      <w:pPr>
+        <w:jc w:val="center"/>
+        <w:rPr>
+          <w:sz w:val="36"/>
+        </w:rPr>
+      </w:pPr>
+    </w:p>
+    <w:p>
+      <w:pPr>
+        <w:jc w:val="center"/>
+        <w:rPr>
+          <w:sz w:val="36"/>
+        </w:rPr>
+      </w:pPr>
+    </w:p>
+    <w:p>
+      <w:pPr>
+        <w:jc w:val="center"/>
+        <w:rPr>
+          <w:sz w:val="36"/>
+        </w:rPr>
+      </w:pPr>
+    </w:p>
+    <w:p>
+      <w:pPr>
+        <w:jc w:val="center"/>
+        <w:rPr>
+          <w:sz w:val="36"/>
+        </w:rPr>
+      </w:pPr>
+    </w:p>
+    <w:p>
+      <w:pPr>
+        <w:jc w:val="center"/>
+        <w:rPr>
+          <w:sz w:val="36"/>
+        </w:rPr>
+      </w:pPr>
+    </w:p>
+    <w:p>
+      <w:pPr>
+        <w:jc w:val="center"/>
+        <w:rPr>
+          <w:sz w:val="28"/>
+        </w:rPr>
+      </w:pPr>
+      <w:r>
+        <w:rPr>
+          <w:sz w:val="28"/>
+        </w:rPr>
+        <w:t>Christopher Mack (N0576565)</w:t>
+      </w:r>
+    </w:p>
+    <w:p>
+      <w:pPr>
+        <w:jc w:val="center"/>
+        <w:rPr>
+          <w:sz w:val="28"/>
+        </w:rPr>
+      </w:pPr>
+      <w:r>
+        <w:rPr>
+          <w:sz w:val="28"/>
+        </w:rPr>
+        <w:t>Benjamin Doe (N0</w:t>
+      </w:r>
+      <w:r>
+        <w:rPr>
+          <w:sz w:val="28"/>
+        </w:rPr>
+        <w:t>561281</w:t>
+      </w:r>
       <w:bookmarkStart w:id="0" w:name="_GoBack"/>
       <w:bookmarkEnd w:id="0"/>
-    </w:p>
-    <w:p>
-      <w:pPr>
-        <w:pStyle w:val="Title"/>
-        <w:jc w:val="center"/>
-        <w:rPr>
-          <w:sz w:val="96"/>
-        </w:rPr>
-      </w:pPr>
-      <w:r>
-        <w:rPr>
-          <w:sz w:val="96"/>
-        </w:rPr>
-        <w:t>Systems Software</w:t>
-      </w:r>
-    </w:p>
-    <w:p>
-      <w:pPr>
-        <w:jc w:val="center"/>
-        <w:rPr>
-          <w:sz w:val="36"/>
-        </w:rPr>
-      </w:pPr>
-      <w:r>
-        <w:rPr>
-          <w:sz w:val="36"/>
-        </w:rPr>
-        <w:t>Spotibook (network course work)</w:t>
-      </w:r>
-    </w:p>
-    <w:p>
-      <w:pPr>
-        <w:jc w:val="center"/>
-        <w:rPr>
-          <w:sz w:val="36"/>
-        </w:rPr>
-      </w:pPr>
-    </w:p>
-    <w:p>
-      <w:pPr>
-        <w:jc w:val="center"/>
-        <w:rPr>
-          <w:sz w:val="36"/>
-        </w:rPr>
-      </w:pPr>
-    </w:p>
-    <w:p>
-      <w:pPr>
-        <w:jc w:val="center"/>
-        <w:rPr>
-          <w:sz w:val="36"/>
-        </w:rPr>
-      </w:pPr>
-    </w:p>
-    <w:p>
-      <w:pPr>
-        <w:jc w:val="center"/>
-        <w:rPr>
-          <w:sz w:val="36"/>
-        </w:rPr>
-      </w:pPr>
-    </w:p>
-    <w:p>
-      <w:pPr>
-        <w:jc w:val="center"/>
-        <w:rPr>
-          <w:sz w:val="36"/>
-        </w:rPr>
-      </w:pPr>
-    </w:p>
-    <w:p>
-      <w:pPr>
-        <w:jc w:val="center"/>
-        <w:rPr>
-          <w:sz w:val="36"/>
-        </w:rPr>
-      </w:pPr>
-    </w:p>
-    <w:p>
-      <w:pPr>
-        <w:jc w:val="center"/>
+      <w:r>
         <w:rPr>
           <w:sz w:val="28"/>
         </w:rPr>
-      </w:pPr>
-      <w:r>
-        <w:rPr>
-          <w:sz w:val="28"/>
-        </w:rPr>
-        <w:t>Christopher Mack (N0576565)</w:t>
-      </w:r>
-    </w:p>
-    <w:p>
-      <w:pPr>
-        <w:jc w:val="center"/>
-        <w:rPr>
-          <w:sz w:val="28"/>
-        </w:rPr>
-      </w:pPr>
-      <w:r>
-        <w:rPr>
-          <w:sz w:val="28"/>
-        </w:rPr>
-        <w:t>Benjamin Doe (N0)</w:t>
+        <w:t>)</w:t>
       </w:r>
     </w:p>
     <w:p>
@@ -208,6 +228,13 @@
     </w:p>
     <w:sdt>
       <w:sdtPr>
+        <w:rPr>
+          <w:rFonts w:asciiTheme="minorHAnsi" w:eastAsiaTheme="minorHAnsi" w:hAnsiTheme="minorHAnsi" w:cstheme="minorBidi"/>
+          <w:color w:val="auto"/>
+          <w:sz w:val="22"/>
+          <w:szCs w:val="22"/>
+          <w:lang w:val="en-GB"/>
+        </w:rPr>
         <w:id w:val="864333593"/>
         <w:docPartObj>
           <w:docPartGallery w:val="Table of Contents"/>
@@ -216,14 +243,9 @@
       </w:sdtPr>
       <w:sdtEndPr>
         <w:rPr>
-          <w:rFonts w:asciiTheme="minorHAnsi" w:eastAsiaTheme="minorHAnsi" w:hAnsiTheme="minorHAnsi" w:cstheme="minorBidi"/>
           <w:b/>
           <w:bCs/>
           <w:noProof/>
-          <w:color w:val="auto"/>
-          <w:sz w:val="22"/>
-          <w:szCs w:val="22"/>
-          <w:lang w:val="en-GB"/>
         </w:rPr>
       </w:sdtEndPr>
       <w:sdtContent>
@@ -1284,7 +1306,19 @@
         <w:rPr>
           <w:sz w:val="24"/>
         </w:rPr>
-        <w:t xml:space="preserve">The protocol that was implemented has been built upon the TCP/IP protocol to send messages to different system on a network. The protocol used for our application works by using a two part header system. </w:t>
+        <w:t>The protocol that was implemented has been built upon the TCP/IP protocol to send messages to different system on a network. The protocol used for our a</w:t>
+      </w:r>
+      <w:r>
+        <w:rPr>
+          <w:sz w:val="24"/>
+        </w:rPr>
+        <w:t>pplication works by using a two-</w:t>
+      </w:r>
+      <w:r>
+        <w:rPr>
+          <w:sz w:val="24"/>
+        </w:rPr>
+        <w:t xml:space="preserve">part header system. </w:t>
       </w:r>
     </w:p>
     <w:p>
@@ -1809,7 +1843,9 @@
     <w:p>
       <w:r>
         <w:rPr>
-          <w:sz w:val="24"/>
+          <w:noProof/>
+          <w:sz w:val="24"/>
+          <w:lang w:eastAsia="en-GB"/>
         </w:rPr>
         <mc:AlternateContent>
           <mc:Choice Requires="wps">
@@ -1919,7 +1955,9 @@
       </w:r>
       <w:r>
         <w:rPr>
-          <w:sz w:val="24"/>
+          <w:noProof/>
+          <w:sz w:val="24"/>
+          <w:lang w:eastAsia="en-GB"/>
         </w:rPr>
         <mc:AlternateContent>
           <mc:Choice Requires="wps">
@@ -2029,7 +2067,9 @@
       </w:r>
       <w:r>
         <w:rPr>
-          <w:sz w:val="24"/>
+          <w:noProof/>
+          <w:sz w:val="24"/>
+          <w:lang w:eastAsia="en-GB"/>
         </w:rPr>
         <mc:AlternateContent>
           <mc:Choice Requires="wps">
@@ -2121,7 +2161,9 @@
       </w:pPr>
       <w:r>
         <w:rPr>
-          <w:sz w:val="24"/>
+          <w:noProof/>
+          <w:sz w:val="24"/>
+          <w:lang w:eastAsia="en-GB"/>
         </w:rPr>
         <mc:AlternateContent>
           <mc:Choice Requires="wps">
@@ -2249,7 +2291,13 @@
         <w:ind w:left="720"/>
       </w:pPr>
       <w:r>
-        <w:t>When the packet has reached its location all of the information will be processed. If data is null no operation will be performed. Data that is sent is comma separated so arrays of data can be stored in the remaining header.</w:t>
+        <w:t xml:space="preserve">When the packet has reached its location all of the information will be processed. If data is </w:t>
+      </w:r>
+      <w:r>
+        <w:t>null,</w:t>
+      </w:r>
+      <w:r>
+        <w:t xml:space="preserve"> no operation will be performed. Data that is sent is comma separated so arrays of data can be stored in the remaining header.</w:t>
       </w:r>
     </w:p>
     <w:p>
@@ -2294,7 +2342,12 @@
         <w:t>=</w:t>
       </w:r>
       <w:r>
-        <w:t>&lt;data</w:t>
+        <w:t>&lt;</w:t>
+      </w:r>
+      <w:proofErr w:type="spellStart"/>
+      <w:proofErr w:type="gramStart"/>
+      <w:r>
+        <w:t>data</w:t>
       </w:r>
       <w:r>
         <w:rPr>
@@ -2304,7 +2357,12 @@
         <w:t>,</w:t>
       </w:r>
       <w:r>
-        <w:t>data&gt;</w:t>
+        <w:t>data</w:t>
+      </w:r>
+      <w:proofErr w:type="spellEnd"/>
+      <w:proofErr w:type="gramEnd"/>
+      <w:r>
+        <w:t>&gt;</w:t>
       </w:r>
     </w:p>
     <w:p>
@@ -2361,14 +2419,34 @@
         </w:rPr>
         <w:t>“</w:t>
       </w:r>
+      <w:proofErr w:type="gramStart"/>
       <w:r>
         <w:rPr>
           <w:rFonts w:cs="Courier New"/>
           <w:sz w:val="24"/>
           <w:szCs w:val="24"/>
         </w:rPr>
-        <w:t>LOGIN:FRIENDS=Phil,x,b,Chris,w,c,f,e,g,h</w:t>
-      </w:r>
+        <w:t>LOGIN:FRIENDS</w:t>
+      </w:r>
+      <w:proofErr w:type="gramEnd"/>
+      <w:r>
+        <w:rPr>
+          <w:rFonts w:cs="Courier New"/>
+          <w:sz w:val="24"/>
+          <w:szCs w:val="24"/>
+        </w:rPr>
+        <w:t>=</w:t>
+      </w:r>
+      <w:proofErr w:type="spellStart"/>
+      <w:r>
+        <w:rPr>
+          <w:rFonts w:cs="Courier New"/>
+          <w:sz w:val="24"/>
+          <w:szCs w:val="24"/>
+        </w:rPr>
+        <w:t>Phil,x,b,Chris,w,c,f,e,g,h</w:t>
+      </w:r>
+      <w:proofErr w:type="spellEnd"/>
       <w:r>
         <w:rPr>
           <w:sz w:val="24"/>
@@ -2429,7 +2507,23 @@
           <w:sz w:val="24"/>
           <w:szCs w:val="24"/>
         </w:rPr>
-        <w:t>(not single header packet still require the ‘:’ at the end to specify the end of the header)</w:t>
+        <w:t>(</w:t>
+      </w:r>
+      <w:proofErr w:type="spellStart"/>
+      <w:r>
+        <w:rPr>
+          <w:sz w:val="24"/>
+          <w:szCs w:val="24"/>
+        </w:rPr>
+        <w:t>not</w:t>
+      </w:r>
+      <w:proofErr w:type="spellEnd"/>
+      <w:r>
+        <w:rPr>
+          <w:sz w:val="24"/>
+          <w:szCs w:val="24"/>
+        </w:rPr>
+        <w:t xml:space="preserve"> single header packet still require the ‘:’ at the end to specify the end of the header)</w:t>
       </w:r>
     </w:p>
     <w:p/>
@@ -2558,6 +2652,10 @@
     </w:p>
     <w:p>
       <w:r>
+        <w:rPr>
+          <w:noProof/>
+          <w:lang w:eastAsia="en-GB"/>
+        </w:rPr>
         <mc:AlternateContent>
           <mc:Choice Requires="wps">
             <w:drawing>
@@ -2730,6 +2828,10 @@
     </w:p>
     <w:p>
       <w:r>
+        <w:rPr>
+          <w:noProof/>
+          <w:lang w:eastAsia="en-GB"/>
+        </w:rPr>
         <mc:AlternateContent>
           <mc:Choice Requires="wps">
             <w:drawing>
@@ -2823,6 +2925,10 @@
         </mc:AlternateContent>
       </w:r>
       <w:r>
+        <w:rPr>
+          <w:noProof/>
+          <w:lang w:eastAsia="en-GB"/>
+        </w:rPr>
         <mc:AlternateContent>
           <mc:Choice Requires="wps">
             <w:drawing>
@@ -3467,7 +3573,21 @@
         <w:rPr>
           <w:sz w:val="24"/>
         </w:rPr>
-        <w:t>The client and the server share much of the same code for handling packets. However as the client is only listening to once socket the network handler only needs on thread listening to the packets sent over the socket. Unlike the server which has to listen to multiple (see Network Handling / Server for more information).</w:t>
+        <w:t xml:space="preserve">The client and the server share much of the same code for handling packets. </w:t>
+      </w:r>
+      <w:proofErr w:type="gramStart"/>
+      <w:r>
+        <w:rPr>
+          <w:sz w:val="24"/>
+        </w:rPr>
+        <w:t>However</w:t>
+      </w:r>
+      <w:proofErr w:type="gramEnd"/>
+      <w:r>
+        <w:rPr>
+          <w:sz w:val="24"/>
+        </w:rPr>
+        <w:t xml:space="preserve"> as the client is only listening to once socket the network handler only needs on thread listening to the packets sent over the socket. Unlike the server which has to listen to multiple (see Network Handling / Server for more information).</w:t>
       </w:r>
     </w:p>
     <w:p>
@@ -3481,7 +3601,35 @@
         <w:rPr>
           <w:sz w:val="24"/>
         </w:rPr>
-        <w:t>The client handle the Request header and data in each GUI as this is typically where the data needs to be displayed. Each GUI implements INetworkHandler.</w:t>
+        <w:t xml:space="preserve">The client </w:t>
+      </w:r>
+      <w:proofErr w:type="gramStart"/>
+      <w:r>
+        <w:rPr>
+          <w:sz w:val="24"/>
+        </w:rPr>
+        <w:t>handle</w:t>
+      </w:r>
+      <w:proofErr w:type="gramEnd"/>
+      <w:r>
+        <w:rPr>
+          <w:sz w:val="24"/>
+        </w:rPr>
+        <w:t xml:space="preserve"> the Request header and data in each GUI as this is typically where the data needs to be displayed. Each GUI implements </w:t>
+      </w:r>
+      <w:proofErr w:type="spellStart"/>
+      <w:r>
+        <w:rPr>
+          <w:sz w:val="24"/>
+        </w:rPr>
+        <w:t>INetworkHandler</w:t>
+      </w:r>
+      <w:proofErr w:type="spellEnd"/>
+      <w:r>
+        <w:rPr>
+          <w:sz w:val="24"/>
+        </w:rPr>
+        <w:t>.</w:t>
       </w:r>
     </w:p>
     <w:p>
@@ -3495,7 +3643,35 @@
         <w:rPr>
           <w:sz w:val="24"/>
         </w:rPr>
-        <w:t>Depending on the Route Header that is received the function in INetworkHandler is called in a particular GUI by getting a singleton instance of that GUI class. Each GUI extends GuiScreen which keeps a static instance of the current GUI to make it easy to obtain an instance of the GUI.</w:t>
+        <w:t xml:space="preserve">Depending on the Route Header that is received the function in </w:t>
+      </w:r>
+      <w:proofErr w:type="spellStart"/>
+      <w:r>
+        <w:rPr>
+          <w:sz w:val="24"/>
+        </w:rPr>
+        <w:t>INetworkHandler</w:t>
+      </w:r>
+      <w:proofErr w:type="spellEnd"/>
+      <w:r>
+        <w:rPr>
+          <w:sz w:val="24"/>
+        </w:rPr>
+        <w:t xml:space="preserve"> is called in a particular GUI by getting a singleton instance of that GUI class. Each GUI extends </w:t>
+      </w:r>
+      <w:proofErr w:type="spellStart"/>
+      <w:r>
+        <w:rPr>
+          <w:sz w:val="24"/>
+        </w:rPr>
+        <w:t>GuiScreen</w:t>
+      </w:r>
+      <w:proofErr w:type="spellEnd"/>
+      <w:r>
+        <w:rPr>
+          <w:sz w:val="24"/>
+        </w:rPr>
+        <w:t xml:space="preserve"> which keeps a static instance of the current GUI to make it easy to obtain an instance of the GUI.</w:t>
       </w:r>
     </w:p>
     <w:p>
@@ -3565,6 +3741,7 @@
           <w:sz w:val="18"/>
         </w:rPr>
       </w:pPr>
+      <w:proofErr w:type="spellStart"/>
       <w:r>
         <w:rPr>
           <w:rFonts w:ascii="Courier New" w:hAnsi="Courier New" w:cs="Courier New"/>
@@ -3574,6 +3751,7 @@
         </w:rPr>
         <w:t>serverSocket</w:t>
       </w:r>
+      <w:proofErr w:type="spellEnd"/>
       <w:r>
         <w:rPr>
           <w:rFonts w:ascii="Courier New" w:hAnsi="Courier New" w:cs="Courier New"/>
@@ -3601,7 +3779,27 @@
           <w:sz w:val="16"/>
           <w:szCs w:val="20"/>
         </w:rPr>
-        <w:t xml:space="preserve"> ServerSocket(</w:t>
+        <w:t xml:space="preserve"> </w:t>
+      </w:r>
+      <w:proofErr w:type="spellStart"/>
+      <w:r>
+        <w:rPr>
+          <w:rFonts w:ascii="Courier New" w:hAnsi="Courier New" w:cs="Courier New"/>
+          <w:color w:val="000000"/>
+          <w:sz w:val="16"/>
+          <w:szCs w:val="20"/>
+        </w:rPr>
+        <w:t>ServerSocket</w:t>
+      </w:r>
+      <w:proofErr w:type="spellEnd"/>
+      <w:r>
+        <w:rPr>
+          <w:rFonts w:ascii="Courier New" w:hAnsi="Courier New" w:cs="Courier New"/>
+          <w:color w:val="000000"/>
+          <w:sz w:val="16"/>
+          <w:szCs w:val="20"/>
+        </w:rPr>
+        <w:t>(</w:t>
       </w:r>
       <w:r>
         <w:rPr>
@@ -3972,8 +4170,29 @@
           <w:sz w:val="16"/>
           <w:szCs w:val="20"/>
         </w:rPr>
-        <w:t xml:space="preserve"> NetworkListener(</w:t>
-      </w:r>
+        <w:t xml:space="preserve"> </w:t>
+      </w:r>
+      <w:proofErr w:type="spellStart"/>
+      <w:r>
+        <w:rPr>
+          <w:rFonts w:ascii="Courier New" w:hAnsi="Courier New" w:cs="Courier New"/>
+          <w:color w:val="000000"/>
+          <w:sz w:val="16"/>
+          <w:szCs w:val="20"/>
+        </w:rPr>
+        <w:t>NetworkListener</w:t>
+      </w:r>
+      <w:proofErr w:type="spellEnd"/>
+      <w:r>
+        <w:rPr>
+          <w:rFonts w:ascii="Courier New" w:hAnsi="Courier New" w:cs="Courier New"/>
+          <w:color w:val="000000"/>
+          <w:sz w:val="16"/>
+          <w:szCs w:val="20"/>
+        </w:rPr>
+        <w:t>(</w:t>
+      </w:r>
+      <w:proofErr w:type="spellStart"/>
       <w:r>
         <w:rPr>
           <w:rFonts w:ascii="Courier New" w:hAnsi="Courier New" w:cs="Courier New"/>
@@ -3990,7 +4209,37 @@
           <w:sz w:val="16"/>
           <w:szCs w:val="20"/>
         </w:rPr>
-        <w:t>.accept()).start();</w:t>
+        <w:t>.accept</w:t>
+      </w:r>
+      <w:proofErr w:type="spellEnd"/>
+      <w:r>
+        <w:rPr>
+          <w:rFonts w:ascii="Courier New" w:hAnsi="Courier New" w:cs="Courier New"/>
+          <w:color w:val="000000"/>
+          <w:sz w:val="16"/>
+          <w:szCs w:val="20"/>
+        </w:rPr>
+        <w:t>()</w:t>
+      </w:r>
+      <w:proofErr w:type="gramStart"/>
+      <w:r>
+        <w:rPr>
+          <w:rFonts w:ascii="Courier New" w:hAnsi="Courier New" w:cs="Courier New"/>
+          <w:color w:val="000000"/>
+          <w:sz w:val="16"/>
+          <w:szCs w:val="20"/>
+        </w:rPr>
+        <w:t>).start</w:t>
+      </w:r>
+      <w:proofErr w:type="gramEnd"/>
+      <w:r>
+        <w:rPr>
+          <w:rFonts w:ascii="Courier New" w:hAnsi="Courier New" w:cs="Courier New"/>
+          <w:color w:val="000000"/>
+          <w:sz w:val="16"/>
+          <w:szCs w:val="20"/>
+        </w:rPr>
+        <w:t>();</w:t>
       </w:r>
     </w:p>
     <w:p>
@@ -4179,6 +4428,7 @@
         </w:rPr>
         <w:tab/>
       </w:r>
+      <w:proofErr w:type="spellStart"/>
       <w:r>
         <w:rPr>
           <w:rFonts w:ascii="Courier New" w:hAnsi="Courier New" w:cs="Courier New"/>
@@ -4195,7 +4445,17 @@
           <w:sz w:val="16"/>
           <w:szCs w:val="20"/>
         </w:rPr>
-        <w:t>.close();</w:t>
+        <w:t>.close</w:t>
+      </w:r>
+      <w:proofErr w:type="spellEnd"/>
+      <w:r>
+        <w:rPr>
+          <w:rFonts w:ascii="Courier New" w:hAnsi="Courier New" w:cs="Courier New"/>
+          <w:color w:val="000000"/>
+          <w:sz w:val="16"/>
+          <w:szCs w:val="20"/>
+        </w:rPr>
+        <w:t>();</w:t>
       </w:r>
     </w:p>
     <w:p>
@@ -4259,7 +4519,15 @@
         <w:ind w:left="720"/>
       </w:pPr>
       <w:r>
-        <w:t>This code registers the Server socket and waits for incoming connections and will create a new thread if a new connection is made. serverSocker.accept() passes the clients socket to the network listener.</w:t>
+        <w:t xml:space="preserve">This code registers the Server socket and waits for incoming connections and will create a new thread if a new connection is made. </w:t>
+      </w:r>
+      <w:proofErr w:type="spellStart"/>
+      <w:r>
+        <w:t>serverSocker.accept</w:t>
+      </w:r>
+      <w:proofErr w:type="spellEnd"/>
+      <w:r>
+        <w:t>() passes the clients socket to the network listener.</w:t>
       </w:r>
     </w:p>
     <w:p>
@@ -4323,7 +4591,23 @@
           <w:sz w:val="24"/>
         </w:rPr>
         <w:tab/>
-        <w:t>‘While ((count = socket.getInputStream.read(bytes)) &gt; 0)’</w:t>
+        <w:t xml:space="preserve">‘While ((count = </w:t>
+      </w:r>
+      <w:proofErr w:type="spellStart"/>
+      <w:proofErr w:type="gramStart"/>
+      <w:r>
+        <w:rPr>
+          <w:sz w:val="24"/>
+        </w:rPr>
+        <w:t>socket.getInputStream.read</w:t>
+      </w:r>
+      <w:proofErr w:type="spellEnd"/>
+      <w:proofErr w:type="gramEnd"/>
+      <w:r>
+        <w:rPr>
+          <w:sz w:val="24"/>
+        </w:rPr>
+        <w:t>(bytes)) &gt; 0)’</w:t>
       </w:r>
     </w:p>
     <w:p>
@@ -4525,8 +4809,19 @@
           <w:sz w:val="20"/>
           <w:szCs w:val="20"/>
         </w:rPr>
-        <w:t xml:space="preserve"> String(</w:t>
-      </w:r>
+        <w:t xml:space="preserve"> </w:t>
+      </w:r>
+      <w:proofErr w:type="gramStart"/>
+      <w:r>
+        <w:rPr>
+          <w:rFonts w:ascii="Courier New" w:hAnsi="Courier New" w:cs="Courier New"/>
+          <w:color w:val="000000"/>
+          <w:sz w:val="20"/>
+          <w:szCs w:val="20"/>
+        </w:rPr>
+        <w:t>String(</w:t>
+      </w:r>
+      <w:proofErr w:type="gramEnd"/>
       <w:r>
         <w:rPr>
           <w:rFonts w:ascii="Courier New" w:hAnsi="Courier New" w:cs="Courier New"/>
@@ -4584,8 +4879,28 @@
           <w:szCs w:val="20"/>
         </w:rPr>
         <w:tab/>
-        <w:t xml:space="preserve">INetworkMessage </w:t>
-      </w:r>
+      </w:r>
+      <w:proofErr w:type="spellStart"/>
+      <w:r>
+        <w:rPr>
+          <w:rFonts w:ascii="Courier New" w:hAnsi="Courier New" w:cs="Courier New"/>
+          <w:color w:val="000000"/>
+          <w:sz w:val="20"/>
+          <w:szCs w:val="20"/>
+        </w:rPr>
+        <w:t>INetworkMessage</w:t>
+      </w:r>
+      <w:proofErr w:type="spellEnd"/>
+      <w:r>
+        <w:rPr>
+          <w:rFonts w:ascii="Courier New" w:hAnsi="Courier New" w:cs="Courier New"/>
+          <w:color w:val="000000"/>
+          <w:sz w:val="20"/>
+          <w:szCs w:val="20"/>
+        </w:rPr>
+        <w:t xml:space="preserve"> </w:t>
+      </w:r>
+      <w:proofErr w:type="spellStart"/>
       <w:r>
         <w:rPr>
           <w:rFonts w:ascii="Courier New" w:hAnsi="Courier New" w:cs="Courier New"/>
@@ -4595,6 +4910,7 @@
         </w:rPr>
         <w:t>messageProcessor</w:t>
       </w:r>
+      <w:proofErr w:type="spellEnd"/>
       <w:r>
         <w:rPr>
           <w:rFonts w:ascii="Courier New" w:hAnsi="Courier New" w:cs="Courier New"/>
@@ -4733,6 +5049,7 @@
         </w:rPr>
         <w:t xml:space="preserve"> (</w:t>
       </w:r>
+      <w:proofErr w:type="spellStart"/>
       <w:r>
         <w:rPr>
           <w:rFonts w:ascii="Courier New" w:hAnsi="Courier New" w:cs="Courier New"/>
@@ -4742,6 +5059,7 @@
         </w:rPr>
         <w:t>dataType</w:t>
       </w:r>
+      <w:proofErr w:type="spellEnd"/>
       <w:r>
         <w:rPr>
           <w:rFonts w:ascii="Courier New" w:hAnsi="Courier New" w:cs="Courier New"/>
@@ -4856,6 +5174,7 @@
         </w:rPr>
         <w:tab/>
       </w:r>
+      <w:proofErr w:type="spellStart"/>
       <w:r>
         <w:rPr>
           <w:rFonts w:ascii="Courier New" w:hAnsi="Courier New" w:cs="Courier New"/>
@@ -4865,6 +5184,7 @@
         </w:rPr>
         <w:t>messageProcessor</w:t>
       </w:r>
+      <w:proofErr w:type="spellEnd"/>
       <w:r>
         <w:rPr>
           <w:rFonts w:ascii="Courier New" w:hAnsi="Courier New" w:cs="Courier New"/>
@@ -4892,8 +5212,29 @@
           <w:sz w:val="20"/>
           <w:szCs w:val="20"/>
         </w:rPr>
-        <w:t xml:space="preserve"> RegistrationProcessor(</w:t>
-      </w:r>
+        <w:t xml:space="preserve"> </w:t>
+      </w:r>
+      <w:proofErr w:type="spellStart"/>
+      <w:r>
+        <w:rPr>
+          <w:rFonts w:ascii="Courier New" w:hAnsi="Courier New" w:cs="Courier New"/>
+          <w:color w:val="000000"/>
+          <w:sz w:val="20"/>
+          <w:szCs w:val="20"/>
+        </w:rPr>
+        <w:t>RegistrationProcessor</w:t>
+      </w:r>
+      <w:proofErr w:type="spellEnd"/>
+      <w:r>
+        <w:rPr>
+          <w:rFonts w:ascii="Courier New" w:hAnsi="Courier New" w:cs="Courier New"/>
+          <w:color w:val="000000"/>
+          <w:sz w:val="20"/>
+          <w:szCs w:val="20"/>
+        </w:rPr>
+        <w:t>(</w:t>
+      </w:r>
+      <w:proofErr w:type="spellStart"/>
       <w:r>
         <w:rPr>
           <w:rFonts w:ascii="Courier New" w:hAnsi="Courier New" w:cs="Courier New"/>
@@ -4903,6 +5244,7 @@
         </w:rPr>
         <w:t>sqlHandler</w:t>
       </w:r>
+      <w:proofErr w:type="spellEnd"/>
       <w:r>
         <w:rPr>
           <w:rFonts w:ascii="Courier New" w:hAnsi="Courier New" w:cs="Courier New"/>
@@ -5017,7 +5359,27 @@
           <w:sz w:val="24"/>
           <w:szCs w:val="20"/>
         </w:rPr>
-        <w:t xml:space="preserve">Once all the data in the packet has been received messageProcessor.processMessage is called and will process the remaining </w:t>
+        <w:t xml:space="preserve">Once all the data in the packet has been received </w:t>
+      </w:r>
+      <w:proofErr w:type="spellStart"/>
+      <w:r>
+        <w:rPr>
+          <w:rFonts w:cs="Courier New"/>
+          <w:color w:val="000000"/>
+          <w:sz w:val="24"/>
+          <w:szCs w:val="20"/>
+        </w:rPr>
+        <w:t>messageProcessor.processMessage</w:t>
+      </w:r>
+      <w:proofErr w:type="spellEnd"/>
+      <w:r>
+        <w:rPr>
+          <w:rFonts w:cs="Courier New"/>
+          <w:color w:val="000000"/>
+          <w:sz w:val="24"/>
+          <w:szCs w:val="20"/>
+        </w:rPr>
+        <w:t xml:space="preserve"> is called and will process the remaining </w:t>
       </w:r>
       <w:r>
         <w:rPr>
@@ -5061,6 +5423,7 @@
         </w:rPr>
         <w:tab/>
       </w:r>
+      <w:proofErr w:type="gramStart"/>
       <w:r>
         <w:rPr>
           <w:rFonts w:ascii="Courier New" w:hAnsi="Courier New" w:cs="Courier New"/>
@@ -5081,6 +5444,8 @@
         </w:rPr>
         <w:t>(</w:t>
       </w:r>
+      <w:proofErr w:type="spellStart"/>
+      <w:proofErr w:type="gramEnd"/>
       <w:r>
         <w:rPr>
           <w:rFonts w:ascii="Courier New" w:hAnsi="Courier New" w:cs="Courier New"/>
@@ -5090,6 +5455,7 @@
         </w:rPr>
         <w:t>messageProcessor</w:t>
       </w:r>
+      <w:proofErr w:type="spellEnd"/>
       <w:r>
         <w:rPr>
           <w:rFonts w:ascii="Courier New" w:hAnsi="Courier New" w:cs="Courier New"/>
@@ -5193,6 +5559,7 @@
         </w:rPr>
         <w:tab/>
       </w:r>
+      <w:proofErr w:type="spellStart"/>
       <w:r>
         <w:rPr>
           <w:rFonts w:ascii="Courier New" w:hAnsi="Courier New" w:cs="Courier New"/>
@@ -5209,7 +5576,17 @@
           <w:sz w:val="20"/>
           <w:szCs w:val="20"/>
         </w:rPr>
-        <w:t>.processMessage(</w:t>
+        <w:t>.processMessage</w:t>
+      </w:r>
+      <w:proofErr w:type="spellEnd"/>
+      <w:r>
+        <w:rPr>
+          <w:rFonts w:ascii="Courier New" w:hAnsi="Courier New" w:cs="Courier New"/>
+          <w:color w:val="000000"/>
+          <w:sz w:val="20"/>
+          <w:szCs w:val="20"/>
+        </w:rPr>
+        <w:t>(</w:t>
       </w:r>
       <w:r>
         <w:rPr>
@@ -5320,13 +5697,28 @@
     </w:p>
     <w:p/>
     <w:p>
-      <w:r>
-        <w:t>Users : This is where the main information of each user is stored, the primary key is the username as each username has to be unique.</w:t>
-      </w:r>
-    </w:p>
-    <w:p>
-      <w:r>
-        <w:t>LikeMusic : This is also part of the user’s registration but is in a different table as one User may like many genres of music, the primary key is a compound of username and genre as a user can like multiple genres but one like them once.</w:t>
+      <w:proofErr w:type="gramStart"/>
+      <w:r>
+        <w:t>Users :</w:t>
+      </w:r>
+      <w:proofErr w:type="gramEnd"/>
+      <w:r>
+        <w:t xml:space="preserve"> This is where the main information of each user is stored, the primary key is the username as each username has to be unique.</w:t>
+      </w:r>
+    </w:p>
+    <w:p>
+      <w:proofErr w:type="spellStart"/>
+      <w:proofErr w:type="gramStart"/>
+      <w:r>
+        <w:t>LikeMusic</w:t>
+      </w:r>
+      <w:proofErr w:type="spellEnd"/>
+      <w:r>
+        <w:t xml:space="preserve"> :</w:t>
+      </w:r>
+      <w:proofErr w:type="gramEnd"/>
+      <w:r>
+        <w:t xml:space="preserve"> This is also part of the user’s registration but is in a different table as one User may like many genres of music, the primary key is a compound of username and genre as a user can like multiple genres but one like them once.</w:t>
       </w:r>
     </w:p>
     <w:p>
@@ -5335,20 +5727,74 @@
       </w:r>
     </w:p>
     <w:p>
-      <w:r>
-        <w:t>UsersFriend : This stores all users friends and friend requests, the username is the user that sent the request, the friendUsername is the person that is receiving the friend request and pending is whether it has been accepted by the friendUsername or not. The primary key is a compound of username and friendUsername</w:t>
-      </w:r>
+      <w:proofErr w:type="spellStart"/>
+      <w:proofErr w:type="gramStart"/>
+      <w:r>
+        <w:t>UsersFriend</w:t>
+      </w:r>
+      <w:proofErr w:type="spellEnd"/>
+      <w:r>
+        <w:t xml:space="preserve"> :</w:t>
+      </w:r>
+      <w:proofErr w:type="gramEnd"/>
+      <w:r>
+        <w:t xml:space="preserve"> This stores all users friends and friend requests, the username is the user that sent the request, the </w:t>
+      </w:r>
+      <w:proofErr w:type="spellStart"/>
+      <w:r>
+        <w:t>friendUsername</w:t>
+      </w:r>
+      <w:proofErr w:type="spellEnd"/>
+      <w:r>
+        <w:t xml:space="preserve"> is the person that is receiving the friend request and pending is whether it has been accepted by the </w:t>
+      </w:r>
+      <w:proofErr w:type="spellStart"/>
+      <w:r>
+        <w:t>friendUsername</w:t>
+      </w:r>
+      <w:proofErr w:type="spellEnd"/>
+      <w:r>
+        <w:t xml:space="preserve"> or not. The primary key is a compound of username and </w:t>
+      </w:r>
+      <w:proofErr w:type="spellStart"/>
+      <w:r>
+        <w:t>friendUsername</w:t>
+      </w:r>
+      <w:proofErr w:type="spellEnd"/>
     </w:p>
     <w:p/>
     <w:p>
-      <w:r>
-        <w:t>UserPost : This is a list of posts that users have made username is the name of the person that made the post, time is the Unix time that the post was made and Post is the post itself, ID is an auto increment value, this is used to easily sort between the different posts. The primary key is a compound of username and ID</w:t>
+      <w:proofErr w:type="spellStart"/>
+      <w:proofErr w:type="gramStart"/>
+      <w:r>
+        <w:t>UserPost</w:t>
+      </w:r>
+      <w:proofErr w:type="spellEnd"/>
+      <w:r>
+        <w:t xml:space="preserve"> :</w:t>
+      </w:r>
+      <w:proofErr w:type="gramEnd"/>
+      <w:r>
+        <w:t xml:space="preserve"> This is a list of posts that users have made username is the name of the person that made the post, time is the Unix time that the post was made and Post is the post itself, ID is an auto increment value, this is used to easily sort between the different posts. The primary key is a compound of username and ID</w:t>
       </w:r>
     </w:p>
     <w:p/>
     <w:p>
-      <w:r>
-        <w:t xml:space="preserve">Songs : This is a list of all the song files that exist on the server, along with a list of users that have posted the songs. The primary key for this table is a compound of username and songTitle as one user can post many songs but it only needs to be posted once. </w:t>
+      <w:proofErr w:type="gramStart"/>
+      <w:r>
+        <w:t>Songs :</w:t>
+      </w:r>
+      <w:proofErr w:type="gramEnd"/>
+      <w:r>
+        <w:t xml:space="preserve"> This is a list of all the song files that exist on the server, along with a list of users that have posted the songs. The primary key for this table is a compound of username and </w:t>
+      </w:r>
+      <w:proofErr w:type="spellStart"/>
+      <w:r>
+        <w:t>songTitle</w:t>
+      </w:r>
+      <w:proofErr w:type="spellEnd"/>
+      <w:r>
+        <w:t xml:space="preserve"> as one user can post many songs but it only needs to be posted once. </w:t>
       </w:r>
     </w:p>
     <w:p>
@@ -5403,7 +5849,21 @@
         <w:rPr>
           <w:rStyle w:val="selectable"/>
         </w:rPr>
-        <w:t>. N.p., 2016. Web. 1 Apr. 2016.</w:t>
+        <w:t xml:space="preserve">. </w:t>
+      </w:r>
+      <w:proofErr w:type="spellStart"/>
+      <w:r>
+        <w:rPr>
+          <w:rStyle w:val="selectable"/>
+        </w:rPr>
+        <w:t>N.p</w:t>
+      </w:r>
+      <w:proofErr w:type="spellEnd"/>
+      <w:r>
+        <w:rPr>
+          <w:rStyle w:val="selectable"/>
+        </w:rPr>
+        <w:t>., 2016. Web. 1 Apr. 2016.</w:t>
       </w:r>
     </w:p>
     <w:p>
@@ -5418,8 +5878,23 @@
         <w:rPr>
           <w:rStyle w:val="selectable"/>
         </w:rPr>
-        <w:t xml:space="preserve">[2] Haines, Steven. "Socket Programming For Scalable Systems". </w:t>
-      </w:r>
+        <w:t xml:space="preserve">[2] Haines, Steven. "Socket Programming </w:t>
+      </w:r>
+      <w:proofErr w:type="gramStart"/>
+      <w:r>
+        <w:rPr>
+          <w:rStyle w:val="selectable"/>
+        </w:rPr>
+        <w:t>For</w:t>
+      </w:r>
+      <w:proofErr w:type="gramEnd"/>
+      <w:r>
+        <w:rPr>
+          <w:rStyle w:val="selectable"/>
+        </w:rPr>
+        <w:t xml:space="preserve"> Scalable Systems". </w:t>
+      </w:r>
+      <w:proofErr w:type="spellStart"/>
       <w:r>
         <w:rPr>
           <w:rStyle w:val="selectable"/>
@@ -5428,11 +5903,26 @@
         </w:rPr>
         <w:t>JavaWorld</w:t>
       </w:r>
+      <w:proofErr w:type="spellEnd"/>
       <w:r>
         <w:rPr>
           <w:rStyle w:val="selectable"/>
         </w:rPr>
-        <w:t>. N.p., 2016. Web. 2 Apr. 2016.</w:t>
+        <w:t xml:space="preserve">. </w:t>
+      </w:r>
+      <w:proofErr w:type="spellStart"/>
+      <w:r>
+        <w:rPr>
+          <w:rStyle w:val="selectable"/>
+        </w:rPr>
+        <w:t>N.p</w:t>
+      </w:r>
+      <w:proofErr w:type="spellEnd"/>
+      <w:r>
+        <w:rPr>
+          <w:rStyle w:val="selectable"/>
+        </w:rPr>
+        <w:t>., 2016. Web. 2 Apr. 2016.</w:t>
       </w:r>
     </w:p>
     <w:p/>
@@ -5618,7 +6108,7 @@
 </file>
 
 <file path=word/endnotes.xml><?xml version="1.0" encoding="utf-8"?>
-<w:endnotes xmlns:wpc="http://schemas.microsoft.com/office/word/2010/wordprocessingCanvas" xmlns:mc="http://schemas.openxmlformats.org/markup-compatibility/2006" xmlns:o="urn:schemas-microsoft-com:office:office" xmlns:r="http://schemas.openxmlformats.org/officeDocument/2006/relationships" xmlns:m="http://schemas.openxmlformats.org/officeDocument/2006/math" xmlns:v="urn:schemas-microsoft-com:vml" xmlns:wp14="http://schemas.microsoft.com/office/word/2010/wordprocessingDrawing" xmlns:wp="http://schemas.openxmlformats.org/drawingml/2006/wordprocessingDrawing" xmlns:w10="urn:schemas-microsoft-com:office:word" xmlns:w="http://schemas.openxmlformats.org/wordprocessingml/2006/main" xmlns:w14="http://schemas.microsoft.com/office/word/2010/wordml" xmlns:w15="http://schemas.microsoft.com/office/word/2012/wordml" xmlns:wpg="http://schemas.microsoft.com/office/word/2010/wordprocessingGroup" xmlns:wpi="http://schemas.microsoft.com/office/word/2010/wordprocessingInk" xmlns:wne="http://schemas.microsoft.com/office/word/2006/wordml" xmlns:wps="http://schemas.microsoft.com/office/word/2010/wordprocessingShape" mc:Ignorable="w14 w15 wp14">
+<w:endnotes xmlns:wpc="http://schemas.microsoft.com/office/word/2010/wordprocessingCanvas" xmlns:cx="http://schemas.microsoft.com/office/drawing/2014/chartex" xmlns:cx1="http://schemas.microsoft.com/office/drawing/2015/9/8/chartex" xmlns:mc="http://schemas.openxmlformats.org/markup-compatibility/2006" xmlns:o="urn:schemas-microsoft-com:office:office" xmlns:r="http://schemas.openxmlformats.org/officeDocument/2006/relationships" xmlns:m="http://schemas.openxmlformats.org/officeDocument/2006/math" xmlns:v="urn:schemas-microsoft-com:vml" xmlns:wp14="http://schemas.microsoft.com/office/word/2010/wordprocessingDrawing" xmlns:wp="http://schemas.openxmlformats.org/drawingml/2006/wordprocessingDrawing" xmlns:w10="urn:schemas-microsoft-com:office:word" xmlns:w="http://schemas.openxmlformats.org/wordprocessingml/2006/main" xmlns:w14="http://schemas.microsoft.com/office/word/2010/wordml" xmlns:w15="http://schemas.microsoft.com/office/word/2012/wordml" xmlns:w16se="http://schemas.microsoft.com/office/word/2015/wordml/symex" xmlns:wpg="http://schemas.microsoft.com/office/word/2010/wordprocessingGroup" xmlns:wpi="http://schemas.microsoft.com/office/word/2010/wordprocessingInk" xmlns:wne="http://schemas.microsoft.com/office/word/2006/wordml" xmlns:wps="http://schemas.microsoft.com/office/word/2010/wordprocessingShape" mc:Ignorable="w14 w15 w16se wp14">
   <w:endnote w:type="separator" w:id="-1">
     <w:p>
       <w:pPr>
@@ -5643,7 +6133,7 @@
 </file>
 
 <file path=word/footer1.xml><?xml version="1.0" encoding="utf-8"?>
-<w:ftr xmlns:wpc="http://schemas.microsoft.com/office/word/2010/wordprocessingCanvas" xmlns:mc="http://schemas.openxmlformats.org/markup-compatibility/2006" xmlns:o="urn:schemas-microsoft-com:office:office" xmlns:r="http://schemas.openxmlformats.org/officeDocument/2006/relationships" xmlns:m="http://schemas.openxmlformats.org/officeDocument/2006/math" xmlns:v="urn:schemas-microsoft-com:vml" xmlns:wp14="http://schemas.microsoft.com/office/word/2010/wordprocessingDrawing" xmlns:wp="http://schemas.openxmlformats.org/drawingml/2006/wordprocessingDrawing" xmlns:w10="urn:schemas-microsoft-com:office:word" xmlns:w="http://schemas.openxmlformats.org/wordprocessingml/2006/main" xmlns:w14="http://schemas.microsoft.com/office/word/2010/wordml" xmlns:w15="http://schemas.microsoft.com/office/word/2012/wordml" xmlns:wpg="http://schemas.microsoft.com/office/word/2010/wordprocessingGroup" xmlns:wpi="http://schemas.microsoft.com/office/word/2010/wordprocessingInk" xmlns:wne="http://schemas.microsoft.com/office/word/2006/wordml" xmlns:wps="http://schemas.microsoft.com/office/word/2010/wordprocessingShape" mc:Ignorable="w14 w15 wp14">
+<w:ftr xmlns:wpc="http://schemas.microsoft.com/office/word/2010/wordprocessingCanvas" xmlns:cx="http://schemas.microsoft.com/office/drawing/2014/chartex" xmlns:cx1="http://schemas.microsoft.com/office/drawing/2015/9/8/chartex" xmlns:mc="http://schemas.openxmlformats.org/markup-compatibility/2006" xmlns:o="urn:schemas-microsoft-com:office:office" xmlns:r="http://schemas.openxmlformats.org/officeDocument/2006/relationships" xmlns:m="http://schemas.openxmlformats.org/officeDocument/2006/math" xmlns:v="urn:schemas-microsoft-com:vml" xmlns:wp14="http://schemas.microsoft.com/office/word/2010/wordprocessingDrawing" xmlns:wp="http://schemas.openxmlformats.org/drawingml/2006/wordprocessingDrawing" xmlns:w10="urn:schemas-microsoft-com:office:word" xmlns:w="http://schemas.openxmlformats.org/wordprocessingml/2006/main" xmlns:w14="http://schemas.microsoft.com/office/word/2010/wordml" xmlns:w15="http://schemas.microsoft.com/office/word/2012/wordml" xmlns:w16se="http://schemas.microsoft.com/office/word/2015/wordml/symex" xmlns:wpg="http://schemas.microsoft.com/office/word/2010/wordprocessingGroup" xmlns:wpi="http://schemas.microsoft.com/office/word/2010/wordprocessingInk" xmlns:wne="http://schemas.microsoft.com/office/word/2006/wordml" xmlns:wps="http://schemas.microsoft.com/office/word/2010/wordprocessingShape" mc:Ignorable="w14 w15 w16se wp14">
   <w:sdt>
     <w:sdtPr>
       <w:id w:val="-75819954"/>
@@ -5676,7 +6166,7 @@
           <w:rPr>
             <w:noProof/>
           </w:rPr>
-          <w:t>10</w:t>
+          <w:t>5</w:t>
         </w:r>
         <w:r>
           <w:rPr>
@@ -5696,7 +6186,7 @@
 </file>
 
 <file path=word/footnotes.xml><?xml version="1.0" encoding="utf-8"?>
-<w:footnotes xmlns:wpc="http://schemas.microsoft.com/office/word/2010/wordprocessingCanvas" xmlns:mc="http://schemas.openxmlformats.org/markup-compatibility/2006" xmlns:o="urn:schemas-microsoft-com:office:office" xmlns:r="http://schemas.openxmlformats.org/officeDocument/2006/relationships" xmlns:m="http://schemas.openxmlformats.org/officeDocument/2006/math" xmlns:v="urn:schemas-microsoft-com:vml" xmlns:wp14="http://schemas.microsoft.com/office/word/2010/wordprocessingDrawing" xmlns:wp="http://schemas.openxmlformats.org/drawingml/2006/wordprocessingDrawing" xmlns:w10="urn:schemas-microsoft-com:office:word" xmlns:w="http://schemas.openxmlformats.org/wordprocessingml/2006/main" xmlns:w14="http://schemas.microsoft.com/office/word/2010/wordml" xmlns:w15="http://schemas.microsoft.com/office/word/2012/wordml" xmlns:wpg="http://schemas.microsoft.com/office/word/2010/wordprocessingGroup" xmlns:wpi="http://schemas.microsoft.com/office/word/2010/wordprocessingInk" xmlns:wne="http://schemas.microsoft.com/office/word/2006/wordml" xmlns:wps="http://schemas.microsoft.com/office/word/2010/wordprocessingShape" mc:Ignorable="w14 w15 wp14">
+<w:footnotes xmlns:wpc="http://schemas.microsoft.com/office/word/2010/wordprocessingCanvas" xmlns:cx="http://schemas.microsoft.com/office/drawing/2014/chartex" xmlns:cx1="http://schemas.microsoft.com/office/drawing/2015/9/8/chartex" xmlns:mc="http://schemas.openxmlformats.org/markup-compatibility/2006" xmlns:o="urn:schemas-microsoft-com:office:office" xmlns:r="http://schemas.openxmlformats.org/officeDocument/2006/relationships" xmlns:m="http://schemas.openxmlformats.org/officeDocument/2006/math" xmlns:v="urn:schemas-microsoft-com:vml" xmlns:wp14="http://schemas.microsoft.com/office/word/2010/wordprocessingDrawing" xmlns:wp="http://schemas.openxmlformats.org/drawingml/2006/wordprocessingDrawing" xmlns:w10="urn:schemas-microsoft-com:office:word" xmlns:w="http://schemas.openxmlformats.org/wordprocessingml/2006/main" xmlns:w14="http://schemas.microsoft.com/office/word/2010/wordml" xmlns:w15="http://schemas.microsoft.com/office/word/2012/wordml" xmlns:w16se="http://schemas.microsoft.com/office/word/2015/wordml/symex" xmlns:wpg="http://schemas.microsoft.com/office/word/2010/wordprocessingGroup" xmlns:wpi="http://schemas.microsoft.com/office/word/2010/wordprocessingInk" xmlns:wne="http://schemas.microsoft.com/office/word/2006/wordml" xmlns:wps="http://schemas.microsoft.com/office/word/2010/wordprocessingShape" mc:Ignorable="w14 w15 w16se wp14">
   <w:footnote w:type="separator" w:id="-1">
     <w:p>
       <w:pPr>
@@ -5721,7 +6211,7 @@
 </file>
 
 <file path=word/header1.xml><?xml version="1.0" encoding="utf-8"?>
-<w:hdr xmlns:wpc="http://schemas.microsoft.com/office/word/2010/wordprocessingCanvas" xmlns:mc="http://schemas.openxmlformats.org/markup-compatibility/2006" xmlns:o="urn:schemas-microsoft-com:office:office" xmlns:r="http://schemas.openxmlformats.org/officeDocument/2006/relationships" xmlns:m="http://schemas.openxmlformats.org/officeDocument/2006/math" xmlns:v="urn:schemas-microsoft-com:vml" xmlns:wp14="http://schemas.microsoft.com/office/word/2010/wordprocessingDrawing" xmlns:wp="http://schemas.openxmlformats.org/drawingml/2006/wordprocessingDrawing" xmlns:w10="urn:schemas-microsoft-com:office:word" xmlns:w="http://schemas.openxmlformats.org/wordprocessingml/2006/main" xmlns:w14="http://schemas.microsoft.com/office/word/2010/wordml" xmlns:w15="http://schemas.microsoft.com/office/word/2012/wordml" xmlns:wpg="http://schemas.microsoft.com/office/word/2010/wordprocessingGroup" xmlns:wpi="http://schemas.microsoft.com/office/word/2010/wordprocessingInk" xmlns:wne="http://schemas.microsoft.com/office/word/2006/wordml" xmlns:wps="http://schemas.microsoft.com/office/word/2010/wordprocessingShape" mc:Ignorable="w14 w15 wp14">
+<w:hdr xmlns:wpc="http://schemas.microsoft.com/office/word/2010/wordprocessingCanvas" xmlns:cx="http://schemas.microsoft.com/office/drawing/2014/chartex" xmlns:cx1="http://schemas.microsoft.com/office/drawing/2015/9/8/chartex" xmlns:mc="http://schemas.openxmlformats.org/markup-compatibility/2006" xmlns:o="urn:schemas-microsoft-com:office:office" xmlns:r="http://schemas.openxmlformats.org/officeDocument/2006/relationships" xmlns:m="http://schemas.openxmlformats.org/officeDocument/2006/math" xmlns:v="urn:schemas-microsoft-com:vml" xmlns:wp14="http://schemas.microsoft.com/office/word/2010/wordprocessingDrawing" xmlns:wp="http://schemas.openxmlformats.org/drawingml/2006/wordprocessingDrawing" xmlns:w10="urn:schemas-microsoft-com:office:word" xmlns:w="http://schemas.openxmlformats.org/wordprocessingml/2006/main" xmlns:w14="http://schemas.microsoft.com/office/word/2010/wordml" xmlns:w15="http://schemas.microsoft.com/office/word/2012/wordml" xmlns:w16se="http://schemas.microsoft.com/office/word/2015/wordml/symex" xmlns:wpg="http://schemas.microsoft.com/office/word/2010/wordprocessingGroup" xmlns:wpi="http://schemas.microsoft.com/office/word/2010/wordprocessingInk" xmlns:wne="http://schemas.microsoft.com/office/word/2006/wordml" xmlns:wps="http://schemas.microsoft.com/office/word/2010/wordprocessingShape" mc:Ignorable="w14 w15 w16se wp14">
   <w:p>
     <w:pPr>
       <w:pStyle w:val="Header"/>
@@ -5736,7 +6226,7 @@
 </file>
 
 <file path=word/numbering.xml><?xml version="1.0" encoding="utf-8"?>
-<w:numbering xmlns:wpc="http://schemas.microsoft.com/office/word/2010/wordprocessingCanvas" xmlns:mc="http://schemas.openxmlformats.org/markup-compatibility/2006" xmlns:o="urn:schemas-microsoft-com:office:office" xmlns:r="http://schemas.openxmlformats.org/officeDocument/2006/relationships" xmlns:m="http://schemas.openxmlformats.org/officeDocument/2006/math" xmlns:v="urn:schemas-microsoft-com:vml" xmlns:wp14="http://schemas.microsoft.com/office/word/2010/wordprocessingDrawing" xmlns:wp="http://schemas.openxmlformats.org/drawingml/2006/wordprocessingDrawing" xmlns:w10="urn:schemas-microsoft-com:office:word" xmlns:w="http://schemas.openxmlformats.org/wordprocessingml/2006/main" xmlns:w14="http://schemas.microsoft.com/office/word/2010/wordml" xmlns:w15="http://schemas.microsoft.com/office/word/2012/wordml" xmlns:wpg="http://schemas.microsoft.com/office/word/2010/wordprocessingGroup" xmlns:wpi="http://schemas.microsoft.com/office/word/2010/wordprocessingInk" xmlns:wne="http://schemas.microsoft.com/office/word/2006/wordml" xmlns:wps="http://schemas.microsoft.com/office/word/2010/wordprocessingShape" mc:Ignorable="w14 w15 wp14">
+<w:numbering xmlns:wpc="http://schemas.microsoft.com/office/word/2010/wordprocessingCanvas" xmlns:cx="http://schemas.microsoft.com/office/drawing/2014/chartex" xmlns:cx1="http://schemas.microsoft.com/office/drawing/2015/9/8/chartex" xmlns:mc="http://schemas.openxmlformats.org/markup-compatibility/2006" xmlns:o="urn:schemas-microsoft-com:office:office" xmlns:r="http://schemas.openxmlformats.org/officeDocument/2006/relationships" xmlns:m="http://schemas.openxmlformats.org/officeDocument/2006/math" xmlns:v="urn:schemas-microsoft-com:vml" xmlns:wp14="http://schemas.microsoft.com/office/word/2010/wordprocessingDrawing" xmlns:wp="http://schemas.openxmlformats.org/drawingml/2006/wordprocessingDrawing" xmlns:w10="urn:schemas-microsoft-com:office:word" xmlns:w="http://schemas.openxmlformats.org/wordprocessingml/2006/main" xmlns:w14="http://schemas.microsoft.com/office/word/2010/wordml" xmlns:w15="http://schemas.microsoft.com/office/word/2012/wordml" xmlns:w16se="http://schemas.microsoft.com/office/word/2015/wordml/symex" xmlns:wpg="http://schemas.microsoft.com/office/word/2010/wordprocessingGroup" xmlns:wpi="http://schemas.microsoft.com/office/word/2010/wordprocessingInk" xmlns:wne="http://schemas.microsoft.com/office/word/2006/wordml" xmlns:wps="http://schemas.microsoft.com/office/word/2010/wordprocessingShape" mc:Ignorable="w14 w15 w16se wp14">
   <w:abstractNum w:abstractNumId="0" w15:restartNumberingAfterBreak="0">
     <w:nsid w:val="3837600A"/>
     <w:multiLevelType w:val="hybridMultilevel"/>
@@ -5857,7 +6347,7 @@
 </file>
 
 <file path=word/styles.xml><?xml version="1.0" encoding="utf-8"?>
-<w:styles xmlns:mc="http://schemas.openxmlformats.org/markup-compatibility/2006" xmlns:r="http://schemas.openxmlformats.org/officeDocument/2006/relationships" xmlns:w="http://schemas.openxmlformats.org/wordprocessingml/2006/main" xmlns:w14="http://schemas.microsoft.com/office/word/2010/wordml" xmlns:w15="http://schemas.microsoft.com/office/word/2012/wordml" mc:Ignorable="w14 w15">
+<w:styles xmlns:mc="http://schemas.openxmlformats.org/markup-compatibility/2006" xmlns:r="http://schemas.openxmlformats.org/officeDocument/2006/relationships" xmlns:w="http://schemas.openxmlformats.org/wordprocessingml/2006/main" xmlns:w14="http://schemas.microsoft.com/office/word/2010/wordml" xmlns:w15="http://schemas.microsoft.com/office/word/2012/wordml" xmlns:w16se="http://schemas.microsoft.com/office/word/2015/wordml/symex" mc:Ignorable="w14 w15 w16se">
   <w:docDefaults>
     <w:rPrDefault>
       <w:rPr>
@@ -6296,6 +6786,7 @@
   <w:style w:type="character" w:default="1" w:styleId="DefaultParagraphFont">
     <w:name w:val="Default Paragraph Font"/>
     <w:uiPriority w:val="1"/>
+    <w:semiHidden/>
     <w:unhideWhenUsed/>
   </w:style>
   <w:style w:type="table" w:default="1" w:styleId="TableNormal">
@@ -6521,546 +7012,6 @@
     </w:rPr>
   </w:style>
 </w:styles>
-</file>
-
-<file path=word/glossary/document.xml><?xml version="1.0" encoding="utf-8"?>
-<w:glossaryDocument xmlns:wpc="http://schemas.microsoft.com/office/word/2010/wordprocessingCanvas" xmlns:mc="http://schemas.openxmlformats.org/markup-compatibility/2006" xmlns:o="urn:schemas-microsoft-com:office:office" xmlns:r="http://schemas.openxmlformats.org/officeDocument/2006/relationships" xmlns:m="http://schemas.openxmlformats.org/officeDocument/2006/math" xmlns:v="urn:schemas-microsoft-com:vml" xmlns:wp14="http://schemas.microsoft.com/office/word/2010/wordprocessingDrawing" xmlns:wp="http://schemas.openxmlformats.org/drawingml/2006/wordprocessingDrawing" xmlns:w10="urn:schemas-microsoft-com:office:word" xmlns:w="http://schemas.openxmlformats.org/wordprocessingml/2006/main" xmlns:w14="http://schemas.microsoft.com/office/word/2010/wordml" xmlns:w15="http://schemas.microsoft.com/office/word/2012/wordml" xmlns:wpg="http://schemas.microsoft.com/office/word/2010/wordprocessingGroup" xmlns:wpi="http://schemas.microsoft.com/office/word/2010/wordprocessingInk" xmlns:wne="http://schemas.microsoft.com/office/word/2006/wordml" xmlns:wps="http://schemas.microsoft.com/office/word/2010/wordprocessingShape" mc:Ignorable="w14 w15 wp14"/>
-</file>
-
-<file path=word/glossary/fontTable.xml><?xml version="1.0" encoding="utf-8"?>
-<w:fonts xmlns:mc="http://schemas.openxmlformats.org/markup-compatibility/2006" xmlns:r="http://schemas.openxmlformats.org/officeDocument/2006/relationships" xmlns:w="http://schemas.openxmlformats.org/wordprocessingml/2006/main" xmlns:w14="http://schemas.microsoft.com/office/word/2010/wordml" xmlns:w15="http://schemas.microsoft.com/office/word/2012/wordml" mc:Ignorable="w14 w15">
-  <w:font w:name="Symbol">
-    <w:panose1 w:val="05050102010706020507"/>
-    <w:charset w:val="02"/>
-    <w:family w:val="roman"/>
-    <w:pitch w:val="variable"/>
-    <w:sig w:usb0="00000000" w:usb1="10000000" w:usb2="00000000" w:usb3="00000000" w:csb0="80000000" w:csb1="00000000"/>
-  </w:font>
-  <w:font w:name="Times New Roman">
-    <w:panose1 w:val="02020603050405020304"/>
-    <w:charset w:val="00"/>
-    <w:family w:val="roman"/>
-    <w:pitch w:val="variable"/>
-    <w:sig w:usb0="E0002EFF" w:usb1="C0007843" w:usb2="00000009" w:usb3="00000000" w:csb0="000001FF" w:csb1="00000000"/>
-  </w:font>
-  <w:font w:name="Courier New">
-    <w:panose1 w:val="02070309020205020404"/>
-    <w:charset w:val="00"/>
-    <w:family w:val="modern"/>
-    <w:pitch w:val="fixed"/>
-    <w:sig w:usb0="E0002EFF" w:usb1="C0007843" w:usb2="00000009" w:usb3="00000000" w:csb0="000001FF" w:csb1="00000000"/>
-  </w:font>
-  <w:font w:name="Wingdings">
-    <w:panose1 w:val="05000000000000000000"/>
-    <w:charset w:val="02"/>
-    <w:family w:val="auto"/>
-    <w:pitch w:val="variable"/>
-    <w:sig w:usb0="00000000" w:usb1="10000000" w:usb2="00000000" w:usb3="00000000" w:csb0="80000000" w:csb1="00000000"/>
-  </w:font>
-  <w:font w:name="Calibri">
-    <w:panose1 w:val="020F0502020204030204"/>
-    <w:charset w:val="00"/>
-    <w:family w:val="swiss"/>
-    <w:pitch w:val="variable"/>
-    <w:sig w:usb0="E00002FF" w:usb1="4000ACFF" w:usb2="00000001" w:usb3="00000000" w:csb0="0000019F" w:csb1="00000000"/>
-  </w:font>
-  <w:font w:name="Calibri Light">
-    <w:panose1 w:val="020F0302020204030204"/>
-    <w:charset w:val="00"/>
-    <w:family w:val="swiss"/>
-    <w:pitch w:val="variable"/>
-    <w:sig w:usb0="A00002EF" w:usb1="4000207B" w:usb2="00000000" w:usb3="00000000" w:csb0="0000019F" w:csb1="00000000"/>
-  </w:font>
-  <w:font w:name="Segoe UI">
-    <w:panose1 w:val="020B0502040204020203"/>
-    <w:charset w:val="00"/>
-    <w:family w:val="swiss"/>
-    <w:pitch w:val="variable"/>
-    <w:sig w:usb0="E4002EFF" w:usb1="C000E47F" w:usb2="00000009" w:usb3="00000000" w:csb0="000001FF" w:csb1="00000000"/>
-  </w:font>
-</w:fonts>
-</file>
-
-<file path=word/glossary/settings.xml><?xml version="1.0" encoding="utf-8"?>
-<w:settings xmlns:mc="http://schemas.openxmlformats.org/markup-compatibility/2006" xmlns:o="urn:schemas-microsoft-com:office:office" xmlns:r="http://schemas.openxmlformats.org/officeDocument/2006/relationships" xmlns:m="http://schemas.openxmlformats.org/officeDocument/2006/math" xmlns:v="urn:schemas-microsoft-com:vml" xmlns:w10="urn:schemas-microsoft-com:office:word" xmlns:w="http://schemas.openxmlformats.org/wordprocessingml/2006/main" xmlns:w14="http://schemas.microsoft.com/office/word/2010/wordml" xmlns:w15="http://schemas.microsoft.com/office/word/2012/wordml" xmlns:sl="http://schemas.openxmlformats.org/schemaLibrary/2006/main" mc:Ignorable="w14 w15">
-  <w:view w:val="normal"/>
-  <w:defaultTabStop w:val="720"/>
-  <w:characterSpacingControl w:val="doNotCompress"/>
-  <w:compat>
-    <w:useFELayout/>
-    <w:compatSetting w:name="compatibilityMode" w:uri="http://schemas.microsoft.com/office/word" w:val="15"/>
-    <w:compatSetting w:name="overrideTableStyleFontSizeAndJustification" w:uri="http://schemas.microsoft.com/office/word" w:val="1"/>
-    <w:compatSetting w:name="enableOpenTypeFeatures" w:uri="http://schemas.microsoft.com/office/word" w:val="1"/>
-    <w:compatSetting w:name="doNotFlipMirrorIndents" w:uri="http://schemas.microsoft.com/office/word" w:val="1"/>
-    <w:compatSetting w:name="differentiateMultirowTableHeaders" w:uri="http://schemas.microsoft.com/office/word" w:val="1"/>
-  </w:compat>
-  <w:rsids>
-    <w:rsidRoot w:val="009B0D88"/>
-    <w:rsid w:val="00603D58"/>
-    <w:rsid w:val="009B0D88"/>
-  </w:rsids>
-  <m:mathPr>
-    <m:mathFont m:val="Cambria Math"/>
-    <m:brkBin m:val="before"/>
-    <m:brkBinSub m:val="--"/>
-    <m:smallFrac m:val="0"/>
-    <m:dispDef/>
-    <m:lMargin m:val="0"/>
-    <m:rMargin m:val="0"/>
-    <m:defJc m:val="centerGroup"/>
-    <m:wrapIndent m:val="1440"/>
-    <m:intLim m:val="subSup"/>
-    <m:naryLim m:val="undOvr"/>
-  </m:mathPr>
-  <w:themeFontLang w:val="en-GB"/>
-  <w:clrSchemeMapping w:bg1="light1" w:t1="dark1" w:bg2="light2" w:t2="dark2" w:accent1="accent1" w:accent2="accent2" w:accent3="accent3" w:accent4="accent4" w:accent5="accent5" w:accent6="accent6" w:hyperlink="hyperlink" w:followedHyperlink="followedHyperlink"/>
-  <w:decimalSymbol w:val="."/>
-  <w:listSeparator w:val=","/>
-  <w15:chartTrackingRefBased/>
-</w:settings>
-</file>
-
-<file path=word/glossary/styles.xml><?xml version="1.0" encoding="utf-8"?>
-<w:styles xmlns:mc="http://schemas.openxmlformats.org/markup-compatibility/2006" xmlns:r="http://schemas.openxmlformats.org/officeDocument/2006/relationships" xmlns:w="http://schemas.openxmlformats.org/wordprocessingml/2006/main" xmlns:w14="http://schemas.microsoft.com/office/word/2010/wordml" xmlns:w15="http://schemas.microsoft.com/office/word/2012/wordml" mc:Ignorable="w14 w15">
-  <w:docDefaults>
-    <w:rPrDefault>
-      <w:rPr>
-        <w:rFonts w:asciiTheme="minorHAnsi" w:eastAsiaTheme="minorEastAsia" w:hAnsiTheme="minorHAnsi" w:cstheme="minorBidi"/>
-        <w:sz w:val="22"/>
-        <w:szCs w:val="22"/>
-        <w:lang w:val="en-GB" w:eastAsia="en-GB" w:bidi="ar-SA"/>
-      </w:rPr>
-    </w:rPrDefault>
-    <w:pPrDefault>
-      <w:pPr>
-        <w:spacing w:after="160" w:line="259" w:lineRule="auto"/>
-      </w:pPr>
-    </w:pPrDefault>
-  </w:docDefaults>
-  <w:latentStyles w:defLockedState="0" w:defUIPriority="99" w:defSemiHidden="0" w:defUnhideWhenUsed="0" w:defQFormat="0" w:count="371">
-    <w:lsdException w:name="Normal" w:uiPriority="0" w:qFormat="1"/>
-    <w:lsdException w:name="heading 1" w:uiPriority="9" w:qFormat="1"/>
-    <w:lsdException w:name="heading 2" w:semiHidden="1" w:uiPriority="9" w:unhideWhenUsed="1" w:qFormat="1"/>
-    <w:lsdException w:name="heading 3" w:semiHidden="1" w:uiPriority="9" w:unhideWhenUsed="1" w:qFormat="1"/>
-    <w:lsdException w:name="heading 4" w:semiHidden="1" w:uiPriority="9" w:unhideWhenUsed="1" w:qFormat="1"/>
-    <w:lsdException w:name="heading 5" w:semiHidden="1" w:uiPriority="9" w:unhideWhenUsed="1" w:qFormat="1"/>
-    <w:lsdException w:name="heading 6" w:semiHidden="1" w:uiPriority="9" w:unhideWhenUsed="1" w:qFormat="1"/>
-    <w:lsdException w:name="heading 7" w:semiHidden="1" w:uiPriority="9" w:unhideWhenUsed="1" w:qFormat="1"/>
-    <w:lsdException w:name="heading 8" w:semiHidden="1" w:uiPriority="9" w:unhideWhenUsed="1" w:qFormat="1"/>
-    <w:lsdException w:name="heading 9" w:semiHidden="1" w:uiPriority="9" w:unhideWhenUsed="1" w:qFormat="1"/>
-    <w:lsdException w:name="index 1" w:semiHidden="1" w:unhideWhenUsed="1"/>
-    <w:lsdException w:name="index 2" w:semiHidden="1" w:unhideWhenUsed="1"/>
-    <w:lsdException w:name="index 3" w:semiHidden="1" w:unhideWhenUsed="1"/>
-    <w:lsdException w:name="index 4" w:semiHidden="1" w:unhideWhenUsed="1"/>
-    <w:lsdException w:name="index 5" w:semiHidden="1" w:unhideWhenUsed="1"/>
-    <w:lsdException w:name="index 6" w:semiHidden="1" w:unhideWhenUsed="1"/>
-    <w:lsdException w:name="index 7" w:semiHidden="1" w:unhideWhenUsed="1"/>
-    <w:lsdException w:name="index 8" w:semiHidden="1" w:unhideWhenUsed="1"/>
-    <w:lsdException w:name="index 9" w:semiHidden="1" w:unhideWhenUsed="1"/>
-    <w:lsdException w:name="toc 1" w:semiHidden="1" w:uiPriority="39" w:unhideWhenUsed="1"/>
-    <w:lsdException w:name="toc 2" w:semiHidden="1" w:uiPriority="39" w:unhideWhenUsed="1"/>
-    <w:lsdException w:name="toc 3" w:semiHidden="1" w:uiPriority="39" w:unhideWhenUsed="1"/>
-    <w:lsdException w:name="toc 4" w:semiHidden="1" w:uiPriority="39" w:unhideWhenUsed="1"/>
-    <w:lsdException w:name="toc 5" w:semiHidden="1" w:uiPriority="39" w:unhideWhenUsed="1"/>
-    <w:lsdException w:name="toc 6" w:semiHidden="1" w:uiPriority="39" w:unhideWhenUsed="1"/>
-    <w:lsdException w:name="toc 7" w:semiHidden="1" w:uiPriority="39" w:unhideWhenUsed="1"/>
-    <w:lsdException w:name="toc 8" w:semiHidden="1" w:uiPriority="39" w:unhideWhenUsed="1"/>
-    <w:lsdException w:name="toc 9" w:semiHidden="1" w:uiPriority="39" w:unhideWhenUsed="1"/>
-    <w:lsdException w:name="Normal Indent" w:semiHidden="1" w:unhideWhenUsed="1"/>
-    <w:lsdException w:name="footnote text" w:semiHidden="1" w:unhideWhenUsed="1"/>
-    <w:lsdException w:name="annotation text" w:semiHidden="1" w:unhideWhenUsed="1"/>
-    <w:lsdException w:name="header" w:semiHidden="1" w:unhideWhenUsed="1"/>
-    <w:lsdException w:name="footer" w:semiHidden="1" w:unhideWhenUsed="1"/>
-    <w:lsdException w:name="index heading" w:semiHidden="1" w:unhideWhenUsed="1"/>
-    <w:lsdException w:name="caption" w:semiHidden="1" w:uiPriority="35" w:unhideWhenUsed="1" w:qFormat="1"/>
-    <w:lsdException w:name="table of figures" w:semiHidden="1" w:unhideWhenUsed="1"/>
-    <w:lsdException w:name="envelope address" w:semiHidden="1" w:unhideWhenUsed="1"/>
-    <w:lsdException w:name="envelope return" w:semiHidden="1" w:unhideWhenUsed="1"/>
-    <w:lsdException w:name="footnote reference" w:semiHidden="1" w:unhideWhenUsed="1"/>
-    <w:lsdException w:name="annotation reference" w:semiHidden="1" w:unhideWhenUsed="1"/>
-    <w:lsdException w:name="line number" w:semiHidden="1" w:unhideWhenUsed="1"/>
-    <w:lsdException w:name="page number" w:semiHidden="1" w:unhideWhenUsed="1"/>
-    <w:lsdException w:name="endnote reference" w:semiHidden="1" w:unhideWhenUsed="1"/>
-    <w:lsdException w:name="endnote text" w:semiHidden="1" w:unhideWhenUsed="1"/>
-    <w:lsdException w:name="table of authorities" w:semiHidden="1" w:unhideWhenUsed="1"/>
-    <w:lsdException w:name="macro" w:semiHidden="1" w:unhideWhenUsed="1"/>
-    <w:lsdException w:name="toa heading" w:semiHidden="1" w:unhideWhenUsed="1"/>
-    <w:lsdException w:name="List" w:semiHidden="1" w:unhideWhenUsed="1"/>
-    <w:lsdException w:name="List Bullet" w:semiHidden="1" w:unhideWhenUsed="1"/>
-    <w:lsdException w:name="List Number" w:semiHidden="1" w:unhideWhenUsed="1"/>
-    <w:lsdException w:name="List 2" w:semiHidden="1" w:unhideWhenUsed="1"/>
-    <w:lsdException w:name="List 3" w:semiHidden="1" w:unhideWhenUsed="1"/>
-    <w:lsdException w:name="List 4" w:semiHidden="1" w:unhideWhenUsed="1"/>
-    <w:lsdException w:name="List 5" w:semiHidden="1" w:unhideWhenUsed="1"/>
-    <w:lsdException w:name="List Bullet 2" w:semiHidden="1" w:unhideWhenUsed="1"/>
-    <w:lsdException w:name="List Bullet 3" w:semiHidden="1" w:unhideWhenUsed="1"/>
-    <w:lsdException w:name="List Bullet 4" w:semiHidden="1" w:unhideWhenUsed="1"/>
-    <w:lsdException w:name="List Bullet 5" w:semiHidden="1" w:unhideWhenUsed="1"/>
-    <w:lsdException w:name="List Number 2" w:semiHidden="1" w:unhideWhenUsed="1"/>
-    <w:lsdException w:name="List Number 3" w:semiHidden="1" w:unhideWhenUsed="1"/>
-    <w:lsdException w:name="List Number 4" w:semiHidden="1" w:unhideWhenUsed="1"/>
-    <w:lsdException w:name="List Number 5" w:semiHidden="1" w:unhideWhenUsed="1"/>
-    <w:lsdException w:name="Title" w:uiPriority="10" w:qFormat="1"/>
-    <w:lsdException w:name="Closing" w:semiHidden="1" w:unhideWhenUsed="1"/>
-    <w:lsdException w:name="Signature" w:semiHidden="1" w:unhideWhenUsed="1"/>
-    <w:lsdException w:name="Default Paragraph Font" w:semiHidden="1" w:uiPriority="1" w:unhideWhenUsed="1"/>
-    <w:lsdException w:name="Body Text" w:semiHidden="1" w:unhideWhenUsed="1"/>
-    <w:lsdException w:name="Body Text Indent" w:semiHidden="1" w:unhideWhenUsed="1"/>
-    <w:lsdException w:name="List Continue" w:semiHidden="1" w:unhideWhenUsed="1"/>
-    <w:lsdException w:name="List Continue 2" w:semiHidden="1" w:unhideWhenUsed="1"/>
-    <w:lsdException w:name="List Continue 3" w:semiHidden="1" w:unhideWhenUsed="1"/>
-    <w:lsdException w:name="List Continue 4" w:semiHidden="1" w:unhideWhenUsed="1"/>
-    <w:lsdException w:name="List Continue 5" w:semiHidden="1" w:unhideWhenUsed="1"/>
-    <w:lsdException w:name="Message Header" w:semiHidden="1" w:unhideWhenUsed="1"/>
-    <w:lsdException w:name="Subtitle" w:uiPriority="11" w:qFormat="1"/>
-    <w:lsdException w:name="Salutation" w:semiHidden="1" w:unhideWhenUsed="1"/>
-    <w:lsdException w:name="Date" w:semiHidden="1" w:unhideWhenUsed="1"/>
-    <w:lsdException w:name="Body Text First Indent" w:semiHidden="1" w:unhideWhenUsed="1"/>
-    <w:lsdException w:name="Body Text First Indent 2" w:semiHidden="1" w:unhideWhenUsed="1"/>
-    <w:lsdException w:name="Note Heading" w:semiHidden="1" w:unhideWhenUsed="1"/>
-    <w:lsdException w:name="Body Text 2" w:semiHidden="1" w:unhideWhenUsed="1"/>
-    <w:lsdException w:name="Body Text 3" w:semiHidden="1" w:unhideWhenUsed="1"/>
-    <w:lsdException w:name="Body Text Indent 2" w:semiHidden="1" w:unhideWhenUsed="1"/>
-    <w:lsdException w:name="Body Text Indent 3" w:semiHidden="1" w:unhideWhenUsed="1"/>
-    <w:lsdException w:name="Block Text" w:semiHidden="1" w:unhideWhenUsed="1"/>
-    <w:lsdException w:name="Hyperlink" w:semiHidden="1" w:unhideWhenUsed="1"/>
-    <w:lsdException w:name="FollowedHyperlink" w:semiHidden="1" w:unhideWhenUsed="1"/>
-    <w:lsdException w:name="Strong" w:uiPriority="22" w:qFormat="1"/>
-    <w:lsdException w:name="Emphasis" w:uiPriority="20" w:qFormat="1"/>
-    <w:lsdException w:name="Document Map" w:semiHidden="1" w:unhideWhenUsed="1"/>
-    <w:lsdException w:name="Plain Text" w:semiHidden="1" w:unhideWhenUsed="1"/>
-    <w:lsdException w:name="E-mail Signature" w:semiHidden="1" w:unhideWhenUsed="1"/>
-    <w:lsdException w:name="HTML Top of Form" w:semiHidden="1" w:unhideWhenUsed="1"/>
-    <w:lsdException w:name="HTML Bottom of Form" w:semiHidden="1" w:unhideWhenUsed="1"/>
-    <w:lsdException w:name="Normal (Web)" w:semiHidden="1" w:unhideWhenUsed="1"/>
-    <w:lsdException w:name="HTML Acronym" w:semiHidden="1" w:unhideWhenUsed="1"/>
-    <w:lsdException w:name="HTML Address" w:semiHidden="1" w:unhideWhenUsed="1"/>
-    <w:lsdException w:name="HTML Cite" w:semiHidden="1" w:unhideWhenUsed="1"/>
-    <w:lsdException w:name="HTML Code" w:semiHidden="1" w:unhideWhenUsed="1"/>
-    <w:lsdException w:name="HTML Definition" w:semiHidden="1" w:unhideWhenUsed="1"/>
-    <w:lsdException w:name="HTML Keyboard" w:semiHidden="1" w:unhideWhenUsed="1"/>
-    <w:lsdException w:name="HTML Preformatted" w:semiHidden="1" w:unhideWhenUsed="1"/>
-    <w:lsdException w:name="HTML Sample" w:semiHidden="1" w:unhideWhenUsed="1"/>
-    <w:lsdException w:name="HTML Typewriter" w:semiHidden="1" w:unhideWhenUsed="1"/>
-    <w:lsdException w:name="HTML Variable" w:semiHidden="1" w:unhideWhenUsed="1"/>
-    <w:lsdException w:name="Normal Table" w:semiHidden="1" w:unhideWhenUsed="1"/>
-    <w:lsdException w:name="annotation subject" w:semiHidden="1" w:unhideWhenUsed="1"/>
-    <w:lsdException w:name="No List" w:semiHidden="1" w:unhideWhenUsed="1"/>
-    <w:lsdException w:name="Outline List 1" w:semiHidden="1" w:unhideWhenUsed="1"/>
-    <w:lsdException w:name="Outline List 2" w:semiHidden="1" w:unhideWhenUsed="1"/>
-    <w:lsdException w:name="Outline List 3" w:semiHidden="1" w:unhideWhenUsed="1"/>
-    <w:lsdException w:name="Table Simple 1" w:semiHidden="1" w:unhideWhenUsed="1"/>
-    <w:lsdException w:name="Table Simple 2" w:semiHidden="1" w:unhideWhenUsed="1"/>
-    <w:lsdException w:name="Table Simple 3" w:semiHidden="1" w:unhideWhenUsed="1"/>
-    <w:lsdException w:name="Table Classic 1" w:semiHidden="1" w:unhideWhenUsed="1"/>
-    <w:lsdException w:name="Table Classic 2" w:semiHidden="1" w:unhideWhenUsed="1"/>
-    <w:lsdException w:name="Table Classic 3" w:semiHidden="1" w:unhideWhenUsed="1"/>
-    <w:lsdException w:name="Table Classic 4" w:semiHidden="1" w:unhideWhenUsed="1"/>
-    <w:lsdException w:name="Table Colorful 1" w:semiHidden="1" w:unhideWhenUsed="1"/>
-    <w:lsdException w:name="Table Colorful 2" w:semiHidden="1" w:unhideWhenUsed="1"/>
-    <w:lsdException w:name="Table Colorful 3" w:semiHidden="1" w:unhideWhenUsed="1"/>
-    <w:lsdException w:name="Table Columns 1" w:semiHidden="1" w:unhideWhenUsed="1"/>
-    <w:lsdException w:name="Table Columns 2" w:semiHidden="1" w:unhideWhenUsed="1"/>
-    <w:lsdException w:name="Table Columns 3" w:semiHidden="1" w:unhideWhenUsed="1"/>
-    <w:lsdException w:name="Table Columns 4" w:semiHidden="1" w:unhideWhenUsed="1"/>
-    <w:lsdException w:name="Table Columns 5" w:semiHidden="1" w:unhideWhenUsed="1"/>
-    <w:lsdException w:name="Table Grid 1" w:semiHidden="1" w:unhideWhenUsed="1"/>
-    <w:lsdException w:name="Table Grid 2" w:semiHidden="1" w:unhideWhenUsed="1"/>
-    <w:lsdException w:name="Table Grid 3" w:semiHidden="1" w:unhideWhenUsed="1"/>
-    <w:lsdException w:name="Table Grid 4" w:semiHidden="1" w:unhideWhenUsed="1"/>
-    <w:lsdException w:name="Table Grid 5" w:semiHidden="1" w:unhideWhenUsed="1"/>
-    <w:lsdException w:name="Table Grid 6" w:semiHidden="1" w:unhideWhenUsed="1"/>
-    <w:lsdException w:name="Table Grid 7" w:semiHidden="1" w:unhideWhenUsed="1"/>
-    <w:lsdException w:name="Table Grid 8" w:semiHidden="1" w:unhideWhenUsed="1"/>
-    <w:lsdException w:name="Table List 1" w:semiHidden="1" w:unhideWhenUsed="1"/>
-    <w:lsdException w:name="Table List 2" w:semiHidden="1" w:unhideWhenUsed="1"/>
-    <w:lsdException w:name="Table List 3" w:semiHidden="1" w:unhideWhenUsed="1"/>
-    <w:lsdException w:name="Table List 4" w:semiHidden="1" w:unhideWhenUsed="1"/>
-    <w:lsdException w:name="Table List 5" w:semiHidden="1" w:unhideWhenUsed="1"/>
-    <w:lsdException w:name="Table List 6" w:semiHidden="1" w:unhideWhenUsed="1"/>
-    <w:lsdException w:name="Table List 7" w:semiHidden="1" w:unhideWhenUsed="1"/>
-    <w:lsdException w:name="Table List 8" w:semiHidden="1" w:unhideWhenUsed="1"/>
-    <w:lsdException w:name="Table 3D effects 1" w:semiHidden="1" w:unhideWhenUsed="1"/>
-    <w:lsdException w:name="Table 3D effects 2" w:semiHidden="1" w:unhideWhenUsed="1"/>
-    <w:lsdException w:name="Table 3D effects 3" w:semiHidden="1" w:unhideWhenUsed="1"/>
-    <w:lsdException w:name="Table Contemporary" w:semiHidden="1" w:unhideWhenUsed="1"/>
-    <w:lsdException w:name="Table Elegant" w:semiHidden="1" w:unhideWhenUsed="1"/>
-    <w:lsdException w:name="Table Professional" w:semiHidden="1" w:unhideWhenUsed="1"/>
-    <w:lsdException w:name="Table Subtle 1" w:semiHidden="1" w:unhideWhenUsed="1"/>
-    <w:lsdException w:name="Table Subtle 2" w:semiHidden="1" w:unhideWhenUsed="1"/>
-    <w:lsdException w:name="Table Web 1" w:semiHidden="1" w:unhideWhenUsed="1"/>
-    <w:lsdException w:name="Table Web 2" w:semiHidden="1" w:unhideWhenUsed="1"/>
-    <w:lsdException w:name="Table Web 3" w:semiHidden="1" w:unhideWhenUsed="1"/>
-    <w:lsdException w:name="Balloon Text" w:semiHidden="1" w:unhideWhenUsed="1"/>
-    <w:lsdException w:name="Table Grid" w:uiPriority="39"/>
-    <w:lsdException w:name="Table Theme" w:semiHidden="1" w:unhideWhenUsed="1"/>
-    <w:lsdException w:name="Placeholder Text" w:semiHidden="1"/>
-    <w:lsdException w:name="No Spacing" w:uiPriority="1" w:qFormat="1"/>
-    <w:lsdException w:name="Light Shading" w:uiPriority="60"/>
-    <w:lsdException w:name="Light List" w:uiPriority="61"/>
-    <w:lsdException w:name="Light Grid" w:uiPriority="62"/>
-    <w:lsdException w:name="Medium Shading 1" w:uiPriority="63"/>
-    <w:lsdException w:name="Medium Shading 2" w:uiPriority="64"/>
-    <w:lsdException w:name="Medium List 1" w:uiPriority="65"/>
-    <w:lsdException w:name="Medium List 2" w:uiPriority="66"/>
-    <w:lsdException w:name="Medium Grid 1" w:uiPriority="67"/>
-    <w:lsdException w:name="Medium Grid 2" w:uiPriority="68"/>
-    <w:lsdException w:name="Medium Grid 3" w:uiPriority="69"/>
-    <w:lsdException w:name="Dark List" w:uiPriority="70"/>
-    <w:lsdException w:name="Colorful Shading" w:uiPriority="71"/>
-    <w:lsdException w:name="Colorful List" w:uiPriority="72"/>
-    <w:lsdException w:name="Colorful Grid" w:uiPriority="73"/>
-    <w:lsdException w:name="Light Shading Accent 1" w:uiPriority="60"/>
-    <w:lsdException w:name="Light List Accent 1" w:uiPriority="61"/>
-    <w:lsdException w:name="Light Grid Accent 1" w:uiPriority="62"/>
-    <w:lsdException w:name="Medium Shading 1 Accent 1" w:uiPriority="63"/>
-    <w:lsdException w:name="Medium Shading 2 Accent 1" w:uiPriority="64"/>
-    <w:lsdException w:name="Medium List 1 Accent 1" w:uiPriority="65"/>
-    <w:lsdException w:name="Revision" w:semiHidden="1"/>
-    <w:lsdException w:name="List Paragraph" w:uiPriority="34" w:qFormat="1"/>
-    <w:lsdException w:name="Quote" w:uiPriority="29" w:qFormat="1"/>
-    <w:lsdException w:name="Intense Quote" w:uiPriority="30" w:qFormat="1"/>
-    <w:lsdException w:name="Medium List 2 Accent 1" w:uiPriority="66"/>
-    <w:lsdException w:name="Medium Grid 1 Accent 1" w:uiPriority="67"/>
-    <w:lsdException w:name="Medium Grid 2 Accent 1" w:uiPriority="68"/>
-    <w:lsdException w:name="Medium Grid 3 Accent 1" w:uiPriority="69"/>
-    <w:lsdException w:name="Dark List Accent 1" w:uiPriority="70"/>
-    <w:lsdException w:name="Colorful Shading Accent 1" w:uiPriority="71"/>
-    <w:lsdException w:name="Colorful List Accent 1" w:uiPriority="72"/>
-    <w:lsdException w:name="Colorful Grid Accent 1" w:uiPriority="73"/>
-    <w:lsdException w:name="Light Shading Accent 2" w:uiPriority="60"/>
-    <w:lsdException w:name="Light List Accent 2" w:uiPriority="61"/>
-    <w:lsdException w:name="Light Grid Accent 2" w:uiPriority="62"/>
-    <w:lsdException w:name="Medium Shading 1 Accent 2" w:uiPriority="63"/>
-    <w:lsdException w:name="Medium Shading 2 Accent 2" w:uiPriority="64"/>
-    <w:lsdException w:name="Medium List 1 Accent 2" w:uiPriority="65"/>
-    <w:lsdException w:name="Medium List 2 Accent 2" w:uiPriority="66"/>
-    <w:lsdException w:name="Medium Grid 1 Accent 2" w:uiPriority="67"/>
-    <w:lsdException w:name="Medium Grid 2 Accent 2" w:uiPriority="68"/>
-    <w:lsdException w:name="Medium Grid 3 Accent 2" w:uiPriority="69"/>
-    <w:lsdException w:name="Dark List Accent 2" w:uiPriority="70"/>
-    <w:lsdException w:name="Colorful Shading Accent 2" w:uiPriority="71"/>
-    <w:lsdException w:name="Colorful List Accent 2" w:uiPriority="72"/>
-    <w:lsdException w:name="Colorful Grid Accent 2" w:uiPriority="73"/>
-    <w:lsdException w:name="Light Shading Accent 3" w:uiPriority="60"/>
-    <w:lsdException w:name="Light List Accent 3" w:uiPriority="61"/>
-    <w:lsdException w:name="Light Grid Accent 3" w:uiPriority="62"/>
-    <w:lsdException w:name="Medium Shading 1 Accent 3" w:uiPriority="63"/>
-    <w:lsdException w:name="Medium Shading 2 Accent 3" w:uiPriority="64"/>
-    <w:lsdException w:name="Medium List 1 Accent 3" w:uiPriority="65"/>
-    <w:lsdException w:name="Medium List 2 Accent 3" w:uiPriority="66"/>
-    <w:lsdException w:name="Medium Grid 1 Accent 3" w:uiPriority="67"/>
-    <w:lsdException w:name="Medium Grid 2 Accent 3" w:uiPriority="68"/>
-    <w:lsdException w:name="Medium Grid 3 Accent 3" w:uiPriority="69"/>
-    <w:lsdException w:name="Dark List Accent 3" w:uiPriority="70"/>
-    <w:lsdException w:name="Colorful Shading Accent 3" w:uiPriority="71"/>
-    <w:lsdException w:name="Colorful List Accent 3" w:uiPriority="72"/>
-    <w:lsdException w:name="Colorful Grid Accent 3" w:uiPriority="73"/>
-    <w:lsdException w:name="Light Shading Accent 4" w:uiPriority="60"/>
-    <w:lsdException w:name="Light List Accent 4" w:uiPriority="61"/>
-    <w:lsdException w:name="Light Grid Accent 4" w:uiPriority="62"/>
-    <w:lsdException w:name="Medium Shading 1 Accent 4" w:uiPriority="63"/>
-    <w:lsdException w:name="Medium Shading 2 Accent 4" w:uiPriority="64"/>
-    <w:lsdException w:name="Medium List 1 Accent 4" w:uiPriority="65"/>
-    <w:lsdException w:name="Medium List 2 Accent 4" w:uiPriority="66"/>
-    <w:lsdException w:name="Medium Grid 1 Accent 4" w:uiPriority="67"/>
-    <w:lsdException w:name="Medium Grid 2 Accent 4" w:uiPriority="68"/>
-    <w:lsdException w:name="Medium Grid 3 Accent 4" w:uiPriority="69"/>
-    <w:lsdException w:name="Dark List Accent 4" w:uiPriority="70"/>
-    <w:lsdException w:name="Colorful Shading Accent 4" w:uiPriority="71"/>
-    <w:lsdException w:name="Colorful List Accent 4" w:uiPriority="72"/>
-    <w:lsdException w:name="Colorful Grid Accent 4" w:uiPriority="73"/>
-    <w:lsdException w:name="Light Shading Accent 5" w:uiPriority="60"/>
-    <w:lsdException w:name="Light List Accent 5" w:uiPriority="61"/>
-    <w:lsdException w:name="Light Grid Accent 5" w:uiPriority="62"/>
-    <w:lsdException w:name="Medium Shading 1 Accent 5" w:uiPriority="63"/>
-    <w:lsdException w:name="Medium Shading 2 Accent 5" w:uiPriority="64"/>
-    <w:lsdException w:name="Medium List 1 Accent 5" w:uiPriority="65"/>
-    <w:lsdException w:name="Medium List 2 Accent 5" w:uiPriority="66"/>
-    <w:lsdException w:name="Medium Grid 1 Accent 5" w:uiPriority="67"/>
-    <w:lsdException w:name="Medium Grid 2 Accent 5" w:uiPriority="68"/>
-    <w:lsdException w:name="Medium Grid 3 Accent 5" w:uiPriority="69"/>
-    <w:lsdException w:name="Dark List Accent 5" w:uiPriority="70"/>
-    <w:lsdException w:name="Colorful Shading Accent 5" w:uiPriority="71"/>
-    <w:lsdException w:name="Colorful List Accent 5" w:uiPriority="72"/>
-    <w:lsdException w:name="Colorful Grid Accent 5" w:uiPriority="73"/>
-    <w:lsdException w:name="Light Shading Accent 6" w:uiPriority="60"/>
-    <w:lsdException w:name="Light List Accent 6" w:uiPriority="61"/>
-    <w:lsdException w:name="Light Grid Accent 6" w:uiPriority="62"/>
-    <w:lsdException w:name="Medium Shading 1 Accent 6" w:uiPriority="63"/>
-    <w:lsdException w:name="Medium Shading 2 Accent 6" w:uiPriority="64"/>
-    <w:lsdException w:name="Medium List 1 Accent 6" w:uiPriority="65"/>
-    <w:lsdException w:name="Medium List 2 Accent 6" w:uiPriority="66"/>
-    <w:lsdException w:name="Medium Grid 1 Accent 6" w:uiPriority="67"/>
-    <w:lsdException w:name="Medium Grid 2 Accent 6" w:uiPriority="68"/>
-    <w:lsdException w:name="Medium Grid 3 Accent 6" w:uiPriority="69"/>
-    <w:lsdException w:name="Dark List Accent 6" w:uiPriority="70"/>
-    <w:lsdException w:name="Colorful Shading Accent 6" w:uiPriority="71"/>
-    <w:lsdException w:name="Colorful List Accent 6" w:uiPriority="72"/>
-    <w:lsdException w:name="Colorful Grid Accent 6" w:uiPriority="73"/>
-    <w:lsdException w:name="Subtle Emphasis" w:uiPriority="19" w:qFormat="1"/>
-    <w:lsdException w:name="Intense Emphasis" w:uiPriority="21" w:qFormat="1"/>
-    <w:lsdException w:name="Subtle Reference" w:uiPriority="31" w:qFormat="1"/>
-    <w:lsdException w:name="Intense Reference" w:uiPriority="32" w:qFormat="1"/>
-    <w:lsdException w:name="Book Title" w:uiPriority="33" w:qFormat="1"/>
-    <w:lsdException w:name="Bibliography" w:semiHidden="1" w:uiPriority="37" w:unhideWhenUsed="1"/>
-    <w:lsdException w:name="TOC Heading" w:semiHidden="1" w:uiPriority="39" w:unhideWhenUsed="1" w:qFormat="1"/>
-    <w:lsdException w:name="Plain Table 1" w:uiPriority="41"/>
-    <w:lsdException w:name="Plain Table 2" w:uiPriority="42"/>
-    <w:lsdException w:name="Plain Table 3" w:uiPriority="43"/>
-    <w:lsdException w:name="Plain Table 4" w:uiPriority="44"/>
-    <w:lsdException w:name="Plain Table 5" w:uiPriority="45"/>
-    <w:lsdException w:name="Grid Table Light" w:uiPriority="40"/>
-    <w:lsdException w:name="Grid Table 1 Light" w:uiPriority="46"/>
-    <w:lsdException w:name="Grid Table 2" w:uiPriority="47"/>
-    <w:lsdException w:name="Grid Table 3" w:uiPriority="48"/>
-    <w:lsdException w:name="Grid Table 4" w:uiPriority="49"/>
-    <w:lsdException w:name="Grid Table 5 Dark" w:uiPriority="50"/>
-    <w:lsdException w:name="Grid Table 6 Colorful" w:uiPriority="51"/>
-    <w:lsdException w:name="Grid Table 7 Colorful" w:uiPriority="52"/>
-    <w:lsdException w:name="Grid Table 1 Light Accent 1" w:uiPriority="46"/>
-    <w:lsdException w:name="Grid Table 2 Accent 1" w:uiPriority="47"/>
-    <w:lsdException w:name="Grid Table 3 Accent 1" w:uiPriority="48"/>
-    <w:lsdException w:name="Grid Table 4 Accent 1" w:uiPriority="49"/>
-    <w:lsdException w:name="Grid Table 5 Dark Accent 1" w:uiPriority="50"/>
-    <w:lsdException w:name="Grid Table 6 Colorful Accent 1" w:uiPriority="51"/>
-    <w:lsdException w:name="Grid Table 7 Colorful Accent 1" w:uiPriority="52"/>
-    <w:lsdException w:name="Grid Table 1 Light Accent 2" w:uiPriority="46"/>
-    <w:lsdException w:name="Grid Table 2 Accent 2" w:uiPriority="47"/>
-    <w:lsdException w:name="Grid Table 3 Accent 2" w:uiPriority="48"/>
-    <w:lsdException w:name="Grid Table 4 Accent 2" w:uiPriority="49"/>
-    <w:lsdException w:name="Grid Table 5 Dark Accent 2" w:uiPriority="50"/>
-    <w:lsdException w:name="Grid Table 6 Colorful Accent 2" w:uiPriority="51"/>
-    <w:lsdException w:name="Grid Table 7 Colorful Accent 2" w:uiPriority="52"/>
-    <w:lsdException w:name="Grid Table 1 Light Accent 3" w:uiPriority="46"/>
-    <w:lsdException w:name="Grid Table 2 Accent 3" w:uiPriority="47"/>
-    <w:lsdException w:name="Grid Table 3 Accent 3" w:uiPriority="48"/>
-    <w:lsdException w:name="Grid Table 4 Accent 3" w:uiPriority="49"/>
-    <w:lsdException w:name="Grid Table 5 Dark Accent 3" w:uiPriority="50"/>
-    <w:lsdException w:name="Grid Table 6 Colorful Accent 3" w:uiPriority="51"/>
-    <w:lsdException w:name="Grid Table 7 Colorful Accent 3" w:uiPriority="52"/>
-    <w:lsdException w:name="Grid Table 1 Light Accent 4" w:uiPriority="46"/>
-    <w:lsdException w:name="Grid Table 2 Accent 4" w:uiPriority="47"/>
-    <w:lsdException w:name="Grid Table 3 Accent 4" w:uiPriority="48"/>
-    <w:lsdException w:name="Grid Table 4 Accent 4" w:uiPriority="49"/>
-    <w:lsdException w:name="Grid Table 5 Dark Accent 4" w:uiPriority="50"/>
-    <w:lsdException w:name="Grid Table 6 Colorful Accent 4" w:uiPriority="51"/>
-    <w:lsdException w:name="Grid Table 7 Colorful Accent 4" w:uiPriority="52"/>
-    <w:lsdException w:name="Grid Table 1 Light Accent 5" w:uiPriority="46"/>
-    <w:lsdException w:name="Grid Table 2 Accent 5" w:uiPriority="47"/>
-    <w:lsdException w:name="Grid Table 3 Accent 5" w:uiPriority="48"/>
-    <w:lsdException w:name="Grid Table 4 Accent 5" w:uiPriority="49"/>
-    <w:lsdException w:name="Grid Table 5 Dark Accent 5" w:uiPriority="50"/>
-    <w:lsdException w:name="Grid Table 6 Colorful Accent 5" w:uiPriority="51"/>
-    <w:lsdException w:name="Grid Table 7 Colorful Accent 5" w:uiPriority="52"/>
-    <w:lsdException w:name="Grid Table 1 Light Accent 6" w:uiPriority="46"/>
-    <w:lsdException w:name="Grid Table 2 Accent 6" w:uiPriority="47"/>
-    <w:lsdException w:name="Grid Table 3 Accent 6" w:uiPriority="48"/>
-    <w:lsdException w:name="Grid Table 4 Accent 6" w:uiPriority="49"/>
-    <w:lsdException w:name="Grid Table 5 Dark Accent 6" w:uiPriority="50"/>
-    <w:lsdException w:name="Grid Table 6 Colorful Accent 6" w:uiPriority="51"/>
-    <w:lsdException w:name="Grid Table 7 Colorful Accent 6" w:uiPriority="52"/>
-    <w:lsdException w:name="List Table 1 Light" w:uiPriority="46"/>
-    <w:lsdException w:name="List Table 2" w:uiPriority="47"/>
-    <w:lsdException w:name="List Table 3" w:uiPriority="48"/>
-    <w:lsdException w:name="List Table 4" w:uiPriority="49"/>
-    <w:lsdException w:name="List Table 5 Dark" w:uiPriority="50"/>
-    <w:lsdException w:name="List Table 6 Colorful" w:uiPriority="51"/>
-    <w:lsdException w:name="List Table 7 Colorful" w:uiPriority="52"/>
-    <w:lsdException w:name="List Table 1 Light Accent 1" w:uiPriority="46"/>
-    <w:lsdException w:name="List Table 2 Accent 1" w:uiPriority="47"/>
-    <w:lsdException w:name="List Table 3 Accent 1" w:uiPriority="48"/>
-    <w:lsdException w:name="List Table 4 Accent 1" w:uiPriority="49"/>
-    <w:lsdException w:name="List Table 5 Dark Accent 1" w:uiPriority="50"/>
-    <w:lsdException w:name="List Table 6 Colorful Accent 1" w:uiPriority="51"/>
-    <w:lsdException w:name="List Table 7 Colorful Accent 1" w:uiPriority="52"/>
-    <w:lsdException w:name="List Table 1 Light Accent 2" w:uiPriority="46"/>
-    <w:lsdException w:name="List Table 2 Accent 2" w:uiPriority="47"/>
-    <w:lsdException w:name="List Table 3 Accent 2" w:uiPriority="48"/>
-    <w:lsdException w:name="List Table 4 Accent 2" w:uiPriority="49"/>
-    <w:lsdException w:name="List Table 5 Dark Accent 2" w:uiPriority="50"/>
-    <w:lsdException w:name="List Table 6 Colorful Accent 2" w:uiPriority="51"/>
-    <w:lsdException w:name="List Table 7 Colorful Accent 2" w:uiPriority="52"/>
-    <w:lsdException w:name="List Table 1 Light Accent 3" w:uiPriority="46"/>
-    <w:lsdException w:name="List Table 2 Accent 3" w:uiPriority="47"/>
-    <w:lsdException w:name="List Table 3 Accent 3" w:uiPriority="48"/>
-    <w:lsdException w:name="List Table 4 Accent 3" w:uiPriority="49"/>
-    <w:lsdException w:name="List Table 5 Dark Accent 3" w:uiPriority="50"/>
-    <w:lsdException w:name="List Table 6 Colorful Accent 3" w:uiPriority="51"/>
-    <w:lsdException w:name="List Table 7 Colorful Accent 3" w:uiPriority="52"/>
-    <w:lsdException w:name="List Table 1 Light Accent 4" w:uiPriority="46"/>
-    <w:lsdException w:name="List Table 2 Accent 4" w:uiPriority="47"/>
-    <w:lsdException w:name="List Table 3 Accent 4" w:uiPriority="48"/>
-    <w:lsdException w:name="List Table 4 Accent 4" w:uiPriority="49"/>
-    <w:lsdException w:name="List Table 5 Dark Accent 4" w:uiPriority="50"/>
-    <w:lsdException w:name="List Table 6 Colorful Accent 4" w:uiPriority="51"/>
-    <w:lsdException w:name="List Table 7 Colorful Accent 4" w:uiPriority="52"/>
-    <w:lsdException w:name="List Table 1 Light Accent 5" w:uiPriority="46"/>
-    <w:lsdException w:name="List Table 2 Accent 5" w:uiPriority="47"/>
-    <w:lsdException w:name="List Table 3 Accent 5" w:uiPriority="48"/>
-    <w:lsdException w:name="List Table 4 Accent 5" w:uiPriority="49"/>
-    <w:lsdException w:name="List Table 5 Dark Accent 5" w:uiPriority="50"/>
-    <w:lsdException w:name="List Table 6 Colorful Accent 5" w:uiPriority="51"/>
-    <w:lsdException w:name="List Table 7 Colorful Accent 5" w:uiPriority="52"/>
-    <w:lsdException w:name="List Table 1 Light Accent 6" w:uiPriority="46"/>
-    <w:lsdException w:name="List Table 2 Accent 6" w:uiPriority="47"/>
-    <w:lsdException w:name="List Table 3 Accent 6" w:uiPriority="48"/>
-    <w:lsdException w:name="List Table 4 Accent 6" w:uiPriority="49"/>
-    <w:lsdException w:name="List Table 5 Dark Accent 6" w:uiPriority="50"/>
-    <w:lsdException w:name="List Table 6 Colorful Accent 6" w:uiPriority="51"/>
-    <w:lsdException w:name="List Table 7 Colorful Accent 6" w:uiPriority="52"/>
-  </w:latentStyles>
-  <w:style w:type="paragraph" w:default="1" w:styleId="Normal">
-    <w:name w:val="Normal"/>
-    <w:qFormat/>
-  </w:style>
-  <w:style w:type="character" w:default="1" w:styleId="DefaultParagraphFont">
-    <w:name w:val="Default Paragraph Font"/>
-    <w:uiPriority w:val="1"/>
-    <w:semiHidden/>
-    <w:unhideWhenUsed/>
-  </w:style>
-  <w:style w:type="table" w:default="1" w:styleId="TableNormal">
-    <w:name w:val="Normal Table"/>
-    <w:uiPriority w:val="99"/>
-    <w:semiHidden/>
-    <w:unhideWhenUsed/>
-    <w:tblPr>
-      <w:tblInd w:w="0" w:type="dxa"/>
-      <w:tblCellMar>
-        <w:top w:w="0" w:type="dxa"/>
-        <w:left w:w="108" w:type="dxa"/>
-        <w:bottom w:w="0" w:type="dxa"/>
-        <w:right w:w="108" w:type="dxa"/>
-      </w:tblCellMar>
-    </w:tblPr>
-  </w:style>
-  <w:style w:type="numbering" w:default="1" w:styleId="NoList">
-    <w:name w:val="No List"/>
-    <w:uiPriority w:val="99"/>
-    <w:semiHidden/>
-    <w:unhideWhenUsed/>
-  </w:style>
-  <w:style w:type="paragraph" w:customStyle="1" w:styleId="7E87FE4A0A4747BCB57F405A9265E3D6">
-    <w:name w:val="7E87FE4A0A4747BCB57F405A9265E3D6"/>
-    <w:rsid w:val="009B0D88"/>
-  </w:style>
-  <w:style w:type="paragraph" w:customStyle="1" w:styleId="54052E6D24974DF385EED54C0E5E1033">
-    <w:name w:val="54052E6D24974DF385EED54C0E5E1033"/>
-    <w:rsid w:val="009B0D88"/>
-  </w:style>
-  <w:style w:type="paragraph" w:customStyle="1" w:styleId="AB9B4A41970A4E9698F2FC142E5B8371">
-    <w:name w:val="AB9B4A41970A4E9698F2FC142E5B8371"/>
-    <w:rsid w:val="009B0D88"/>
-  </w:style>
-</w:styles>
-</file>
-
-<file path=word/glossary/webSettings.xml><?xml version="1.0" encoding="utf-8"?>
-<w:webSettings xmlns:mc="http://schemas.openxmlformats.org/markup-compatibility/2006" xmlns:r="http://schemas.openxmlformats.org/officeDocument/2006/relationships" xmlns:w="http://schemas.openxmlformats.org/wordprocessingml/2006/main" xmlns:w14="http://schemas.microsoft.com/office/word/2010/wordml" xmlns:w15="http://schemas.microsoft.com/office/word/2012/wordml" mc:Ignorable="w14 w15">
-  <w:optimizeForBrowser/>
-  <w:allowPNG/>
-</w:webSettings>
 </file>
 
 <file path=word/theme/theme1.xml><?xml version="1.0" encoding="utf-8"?>
@@ -7329,7 +7280,7 @@
 </file>
 
 <file path=customXml/itemProps1.xml><?xml version="1.0" encoding="utf-8"?>
-<ds:datastoreItem xmlns:ds="http://schemas.openxmlformats.org/officeDocument/2006/customXml" ds:itemID="{D89F408C-B906-455C-8CB4-28AC3796736B}">
+<ds:datastoreItem xmlns:ds="http://schemas.openxmlformats.org/officeDocument/2006/customXml" ds:itemID="{CFE5F28A-83D1-4D03-B5C5-70A703A95672}">
   <ds:schemaRefs>
     <ds:schemaRef ds:uri="http://schemas.openxmlformats.org/officeDocument/2006/bibliography"/>
   </ds:schemaRefs>

</xml_diff>

<commit_message>
added one DFD and paragraph about security
</commit_message>
<xml_diff>
--- a/Systems Software.docx
+++ b/Systems Software.docx
@@ -33,20 +33,20 @@
           <w:sz w:val="36"/>
         </w:rPr>
       </w:pPr>
-      <w:proofErr w:type="spellStart"/>
       <w:r>
         <w:rPr>
           <w:sz w:val="36"/>
         </w:rPr>
-        <w:t>Spotibook</w:t>
-      </w:r>
-      <w:proofErr w:type="spellEnd"/>
-      <w:r>
+        <w:t>Spotibook (network course work)</w:t>
+      </w:r>
+    </w:p>
+    <w:p>
+      <w:pPr>
+        <w:jc w:val="center"/>
         <w:rPr>
           <w:sz w:val="36"/>
         </w:rPr>
-        <w:t xml:space="preserve"> (network course work)</w:t>
-      </w:r>
+      </w:pPr>
     </w:p>
     <w:p>
       <w:pPr>
@@ -92,9 +92,15 @@
       <w:pPr>
         <w:jc w:val="center"/>
         <w:rPr>
-          <w:sz w:val="36"/>
-        </w:rPr>
-      </w:pPr>
+          <w:sz w:val="28"/>
+        </w:rPr>
+      </w:pPr>
+      <w:r>
+        <w:rPr>
+          <w:sz w:val="28"/>
+        </w:rPr>
+        <w:t>Christopher Mack (N0576565)</w:t>
+      </w:r>
     </w:p>
     <w:p>
       <w:pPr>
@@ -107,30 +113,14 @@
         <w:rPr>
           <w:sz w:val="28"/>
         </w:rPr>
-        <w:t>Christopher Mack (N0576565)</w:t>
-      </w:r>
-    </w:p>
-    <w:p>
-      <w:pPr>
-        <w:jc w:val="center"/>
+        <w:t>Benjamin Doe (N0</w:t>
+      </w:r>
+      <w:r>
         <w:rPr>
           <w:sz w:val="28"/>
         </w:rPr>
-      </w:pPr>
-      <w:r>
-        <w:rPr>
-          <w:sz w:val="28"/>
-        </w:rPr>
-        <w:t>Benjamin Doe (N0</w:t>
-      </w:r>
-      <w:r>
-        <w:rPr>
-          <w:sz w:val="28"/>
-        </w:rPr>
         <w:t>561281</w:t>
       </w:r>
-      <w:bookmarkStart w:id="0" w:name="_GoBack"/>
-      <w:bookmarkEnd w:id="0"/>
       <w:r>
         <w:rPr>
           <w:sz w:val="28"/>
@@ -1224,65 +1214,147 @@
       <w:pPr>
         <w:pStyle w:val="Heading1"/>
       </w:pPr>
-      <w:bookmarkStart w:id="1" w:name="_Toc447319571"/>
+      <w:bookmarkStart w:id="0" w:name="_Toc447319571"/>
       <w:r>
         <w:t>Introduction:</w:t>
       </w:r>
+      <w:bookmarkEnd w:id="0"/>
+    </w:p>
+    <w:p/>
+    <w:p>
+      <w:pPr>
+        <w:ind w:left="720"/>
+        <w:rPr>
+          <w:sz w:val="24"/>
+        </w:rPr>
+      </w:pPr>
+      <w:r>
+        <w:rPr>
+          <w:sz w:val="24"/>
+        </w:rPr>
+        <w:t>For this project we we’re asked to create a social network similar to Spotify / Facebook where users would be able to; add friends, post messages, chat to users, and share songs with their friends.</w:t>
+      </w:r>
+    </w:p>
+    <w:p>
+      <w:pPr>
+        <w:ind w:left="720"/>
+        <w:rPr>
+          <w:sz w:val="24"/>
+        </w:rPr>
+      </w:pPr>
+      <w:r>
+        <w:rPr>
+          <w:sz w:val="24"/>
+        </w:rPr>
+        <w:t>The project had to be built from the ground up using [1] Java using our own network handling to send messages between A client and a server and vice versa.</w:t>
+      </w:r>
+      <w:r>
+        <w:rPr>
+          <w:sz w:val="24"/>
+        </w:rPr>
+        <w:t xml:space="preserve"> As we are making our own network we had to create our own protocol for the Server and the client to communicate effectively.</w:t>
+      </w:r>
+    </w:p>
+    <w:p>
+      <w:pPr>
+        <w:ind w:left="720"/>
+        <w:rPr>
+          <w:sz w:val="24"/>
+        </w:rPr>
+      </w:pPr>
+      <w:r>
+        <w:rPr>
+          <w:sz w:val="24"/>
+        </w:rPr>
+        <w:t>A graphical user interface had to be created for the Client and the Server to allow users to easily interact with the program.</w:t>
+      </w:r>
+    </w:p>
+    <w:p>
+      <w:pPr>
+        <w:pStyle w:val="Heading2"/>
+      </w:pPr>
+      <w:r>
+        <w:t>System Design:</w:t>
+      </w:r>
+    </w:p>
+    <w:p/>
+    <w:p>
+      <w:r>
+        <w:t xml:space="preserve">Following the </w:t>
+      </w:r>
+      <w:r>
+        <w:t xml:space="preserve">specification, the Client would get the data and put data on the database via the server. The server itself would handle all of the communicating with the database. </w:t>
+      </w:r>
+      <w:r>
+        <w:rPr>
+          <w:noProof/>
+          <w:lang w:eastAsia="en-GB"/>
+        </w:rPr>
+        <w:drawing>
+          <wp:inline distT="0" distB="0" distL="0" distR="0" wp14:anchorId="04409063" wp14:editId="3BEFD864">
+            <wp:extent cx="5715000" cy="4823670"/>
+            <wp:effectExtent l="0" t="0" r="0" b="0"/>
+            <wp:docPr id="21" name="Picture 21"/>
+            <wp:cNvGraphicFramePr>
+              <a:graphicFrameLocks xmlns:a="http://schemas.openxmlformats.org/drawingml/2006/main" noChangeAspect="1"/>
+            </wp:cNvGraphicFramePr>
+            <a:graphic xmlns:a="http://schemas.openxmlformats.org/drawingml/2006/main">
+              <a:graphicData uri="http://schemas.openxmlformats.org/drawingml/2006/picture">
+                <pic:pic xmlns:pic="http://schemas.openxmlformats.org/drawingml/2006/picture">
+                  <pic:nvPicPr>
+                    <pic:cNvPr id="1" name=""/>
+                    <pic:cNvPicPr/>
+                  </pic:nvPicPr>
+                  <pic:blipFill rotWithShape="1">
+                    <a:blip r:embed="rId8"/>
+                    <a:srcRect l="21272" t="12409" r="24385" b="6047"/>
+                    <a:stretch/>
+                  </pic:blipFill>
+                  <pic:spPr bwMode="auto">
+                    <a:xfrm>
+                      <a:off x="0" y="0"/>
+                      <a:ext cx="5719400" cy="4827384"/>
+                    </a:xfrm>
+                    <a:prstGeom prst="rect">
+                      <a:avLst/>
+                    </a:prstGeom>
+                    <a:ln>
+                      <a:noFill/>
+                    </a:ln>
+                    <a:extLst>
+                      <a:ext uri="{53640926-AAD7-44D8-BBD7-CCE9431645EC}">
+                        <a14:shadowObscured xmlns:a14="http://schemas.microsoft.com/office/drawing/2010/main"/>
+                      </a:ext>
+                    </a:extLst>
+                  </pic:spPr>
+                </pic:pic>
+              </a:graphicData>
+            </a:graphic>
+          </wp:inline>
+        </w:drawing>
+      </w:r>
+    </w:p>
+    <w:p>
+      <w:r>
+        <w:lastRenderedPageBreak/>
+        <w:t>The chat server is a separate server to the main server and the client connects both servers running however it can still function if only the main server is running. The client connects to both servers individually however a connection to the main server is required for the client to do things. The chat server is more of a secondary server and is not mandatory for the client to run.</w:t>
+      </w:r>
+    </w:p>
+    <w:p/>
+    <w:p>
+      <w:pPr>
+        <w:pStyle w:val="Heading1"/>
+      </w:pPr>
+      <w:r>
+        <w:t>Security:</w:t>
+      </w:r>
+    </w:p>
+    <w:p>
+      <w:r>
+        <w:t>The passwords are stored securely on the database using the hash and salt method. The password is sent to the server as raw text; this isn’t the most secure way but if the client is connected securely using a secure protocol with TCP/IP then it shouldn’t matter. After the server receives the raw text, it compares the password to a hashed version of the password that is in the database. The hashing algorithm used is called BCrpyt and is adapted from the Blowfish algorithm. The algorithm has the ability to generate a random salt and the hash can be stored without storing the salt in the database which gives another layer of security to the password. When the user registers, the password is passed into the algorithm and a hash is generated with is then stored into the database for later use to compare a candidate password.</w:t>
+      </w:r>
+      <w:bookmarkStart w:id="1" w:name="_GoBack"/>
       <w:bookmarkEnd w:id="1"/>
-    </w:p>
-    <w:p/>
-    <w:p>
-      <w:pPr>
-        <w:ind w:left="720"/>
-        <w:rPr>
-          <w:sz w:val="24"/>
-        </w:rPr>
-      </w:pPr>
-      <w:r>
-        <w:rPr>
-          <w:sz w:val="24"/>
-        </w:rPr>
-        <w:t>For this project we we’re asked to create a social network similar to Spotify / Facebook where users would be able to; add friends, post messages, chat to users, and share songs with their friends.</w:t>
-      </w:r>
-    </w:p>
-    <w:p>
-      <w:pPr>
-        <w:ind w:left="720"/>
-        <w:rPr>
-          <w:sz w:val="24"/>
-        </w:rPr>
-      </w:pPr>
-      <w:r>
-        <w:rPr>
-          <w:sz w:val="24"/>
-        </w:rPr>
-        <w:t>The project had to be built from the ground up using [1] Java using our own network handling to send messages between A client and a server and vice versa.</w:t>
-      </w:r>
-      <w:r>
-        <w:rPr>
-          <w:sz w:val="24"/>
-        </w:rPr>
-        <w:t xml:space="preserve"> As we are making our own network we had to create our own protocol for the Server and the client to communicate effectively.</w:t>
-      </w:r>
-    </w:p>
-    <w:p>
-      <w:pPr>
-        <w:ind w:left="720"/>
-        <w:rPr>
-          <w:sz w:val="24"/>
-        </w:rPr>
-      </w:pPr>
-      <w:r>
-        <w:rPr>
-          <w:sz w:val="24"/>
-        </w:rPr>
-        <w:t>A graphical user interface had to be created for the Client and the Server to allow users to easily interact with the program.</w:t>
-      </w:r>
-    </w:p>
-    <w:p>
-      <w:pPr>
-        <w:pStyle w:val="Heading1"/>
-      </w:pPr>
     </w:p>
     <w:p>
       <w:pPr>
@@ -2165,6 +2237,7 @@
           <w:sz w:val="24"/>
           <w:lang w:eastAsia="en-GB"/>
         </w:rPr>
+        <w:lastRenderedPageBreak/>
         <mc:AlternateContent>
           <mc:Choice Requires="wps">
             <w:drawing>
@@ -2280,11 +2353,7 @@
         <w:ind w:left="720"/>
       </w:pPr>
     </w:p>
-    <w:p>
-      <w:pPr>
-        <w:pStyle w:val="Heading1"/>
-      </w:pPr>
-    </w:p>
+    <w:p/>
     <w:p/>
     <w:p>
       <w:pPr>
@@ -2342,12 +2411,7 @@
         <w:t>=</w:t>
       </w:r>
       <w:r>
-        <w:t>&lt;</w:t>
-      </w:r>
-      <w:proofErr w:type="spellStart"/>
-      <w:proofErr w:type="gramStart"/>
-      <w:r>
-        <w:t>data</w:t>
+        <w:t>&lt;data</w:t>
       </w:r>
       <w:r>
         <w:rPr>
@@ -2357,12 +2421,7 @@
         <w:t>,</w:t>
       </w:r>
       <w:r>
-        <w:t>data</w:t>
-      </w:r>
-      <w:proofErr w:type="spellEnd"/>
-      <w:proofErr w:type="gramEnd"/>
-      <w:r>
-        <w:t>&gt;</w:t>
+        <w:t>data&gt;</w:t>
       </w:r>
     </w:p>
     <w:p>
@@ -2419,34 +2478,14 @@
         </w:rPr>
         <w:t>“</w:t>
       </w:r>
-      <w:proofErr w:type="gramStart"/>
       <w:r>
         <w:rPr>
           <w:rFonts w:cs="Courier New"/>
           <w:sz w:val="24"/>
           <w:szCs w:val="24"/>
         </w:rPr>
-        <w:t>LOGIN:FRIENDS</w:t>
-      </w:r>
-      <w:proofErr w:type="gramEnd"/>
-      <w:r>
-        <w:rPr>
-          <w:rFonts w:cs="Courier New"/>
-          <w:sz w:val="24"/>
-          <w:szCs w:val="24"/>
-        </w:rPr>
-        <w:t>=</w:t>
-      </w:r>
-      <w:proofErr w:type="spellStart"/>
-      <w:r>
-        <w:rPr>
-          <w:rFonts w:cs="Courier New"/>
-          <w:sz w:val="24"/>
-          <w:szCs w:val="24"/>
-        </w:rPr>
-        <w:t>Phil,x,b,Chris,w,c,f,e,g,h</w:t>
-      </w:r>
-      <w:proofErr w:type="spellEnd"/>
+        <w:t>LOGIN:FRIENDS=Phil,x,b,Chris,w,c,f,e,g,h</w:t>
+      </w:r>
       <w:r>
         <w:rPr>
           <w:sz w:val="24"/>
@@ -2507,23 +2546,7 @@
           <w:sz w:val="24"/>
           <w:szCs w:val="24"/>
         </w:rPr>
-        <w:t>(</w:t>
-      </w:r>
-      <w:proofErr w:type="spellStart"/>
-      <w:r>
-        <w:rPr>
-          <w:sz w:val="24"/>
-          <w:szCs w:val="24"/>
-        </w:rPr>
-        <w:t>not</w:t>
-      </w:r>
-      <w:proofErr w:type="spellEnd"/>
-      <w:r>
-        <w:rPr>
-          <w:sz w:val="24"/>
-          <w:szCs w:val="24"/>
-        </w:rPr>
-        <w:t xml:space="preserve"> single header packet still require the ‘:’ at the end to specify the end of the header)</w:t>
+        <w:t>(not single header packet still require the ‘:’ at the end to specify the end of the header)</w:t>
       </w:r>
     </w:p>
     <w:p/>
@@ -2560,9 +2583,6 @@
       <w:bookmarkEnd w:id="5"/>
     </w:p>
     <w:p>
-      <w:pPr>
-        <w:pStyle w:val="Heading2"/>
-      </w:pPr>
       <w:bookmarkStart w:id="6" w:name="_Toc447316323"/>
       <w:bookmarkStart w:id="7" w:name="_Toc447319318"/>
       <w:bookmarkStart w:id="8" w:name="_Toc447319484"/>
@@ -2598,7 +2618,7 @@
                     </pic:cNvPicPr>
                   </pic:nvPicPr>
                   <pic:blipFill rotWithShape="1">
-                    <a:blip r:embed="rId8">
+                    <a:blip r:embed="rId9">
                       <a:clrChange>
                         <a:clrFrom>
                           <a:srgbClr val="FFFFFF"/>
@@ -3573,21 +3593,7 @@
         <w:rPr>
           <w:sz w:val="24"/>
         </w:rPr>
-        <w:t xml:space="preserve">The client and the server share much of the same code for handling packets. </w:t>
-      </w:r>
-      <w:proofErr w:type="gramStart"/>
-      <w:r>
-        <w:rPr>
-          <w:sz w:val="24"/>
-        </w:rPr>
-        <w:t>However</w:t>
-      </w:r>
-      <w:proofErr w:type="gramEnd"/>
-      <w:r>
-        <w:rPr>
-          <w:sz w:val="24"/>
-        </w:rPr>
-        <w:t xml:space="preserve"> as the client is only listening to once socket the network handler only needs on thread listening to the packets sent over the socket. Unlike the server which has to listen to multiple (see Network Handling / Server for more information).</w:t>
+        <w:t>The client and the server share much of the same code for handling packets. However as the client is only listening to once socket the network handler only needs on thread listening to the packets sent over the socket. Unlike the server which has to listen to multiple (see Network Handling / Server for more information).</w:t>
       </w:r>
     </w:p>
     <w:p>
@@ -3601,35 +3607,7 @@
         <w:rPr>
           <w:sz w:val="24"/>
         </w:rPr>
-        <w:t xml:space="preserve">The client </w:t>
-      </w:r>
-      <w:proofErr w:type="gramStart"/>
-      <w:r>
-        <w:rPr>
-          <w:sz w:val="24"/>
-        </w:rPr>
-        <w:t>handle</w:t>
-      </w:r>
-      <w:proofErr w:type="gramEnd"/>
-      <w:r>
-        <w:rPr>
-          <w:sz w:val="24"/>
-        </w:rPr>
-        <w:t xml:space="preserve"> the Request header and data in each GUI as this is typically where the data needs to be displayed. Each GUI implements </w:t>
-      </w:r>
-      <w:proofErr w:type="spellStart"/>
-      <w:r>
-        <w:rPr>
-          <w:sz w:val="24"/>
-        </w:rPr>
-        <w:t>INetworkHandler</w:t>
-      </w:r>
-      <w:proofErr w:type="spellEnd"/>
-      <w:r>
-        <w:rPr>
-          <w:sz w:val="24"/>
-        </w:rPr>
-        <w:t>.</w:t>
+        <w:t>The client handle the Request header and data in each GUI as this is typically where the data needs to be displayed. Each GUI implements INetworkHandler.</w:t>
       </w:r>
     </w:p>
     <w:p>
@@ -3643,35 +3621,7 @@
         <w:rPr>
           <w:sz w:val="24"/>
         </w:rPr>
-        <w:t xml:space="preserve">Depending on the Route Header that is received the function in </w:t>
-      </w:r>
-      <w:proofErr w:type="spellStart"/>
-      <w:r>
-        <w:rPr>
-          <w:sz w:val="24"/>
-        </w:rPr>
-        <w:t>INetworkHandler</w:t>
-      </w:r>
-      <w:proofErr w:type="spellEnd"/>
-      <w:r>
-        <w:rPr>
-          <w:sz w:val="24"/>
-        </w:rPr>
-        <w:t xml:space="preserve"> is called in a particular GUI by getting a singleton instance of that GUI class. Each GUI extends </w:t>
-      </w:r>
-      <w:proofErr w:type="spellStart"/>
-      <w:r>
-        <w:rPr>
-          <w:sz w:val="24"/>
-        </w:rPr>
-        <w:t>GuiScreen</w:t>
-      </w:r>
-      <w:proofErr w:type="spellEnd"/>
-      <w:r>
-        <w:rPr>
-          <w:sz w:val="24"/>
-        </w:rPr>
-        <w:t xml:space="preserve"> which keeps a static instance of the current GUI to make it easy to obtain an instance of the GUI.</w:t>
+        <w:t>Depending on the Route Header that is received the function in INetworkHandler is called in a particular GUI by getting a singleton instance of that GUI class. Each GUI extends GuiScreen which keeps a static instance of the current GUI to make it easy to obtain an instance of the GUI.</w:t>
       </w:r>
     </w:p>
     <w:p>
@@ -3688,17 +3638,12 @@
         <w:t>The GUI will then check for a valid Request Header, strip it from the string and process the remaining data.</w:t>
       </w:r>
     </w:p>
+    <w:p/>
     <w:p>
       <w:pPr>
         <w:pStyle w:val="Heading2"/>
         <w:ind w:firstLine="720"/>
       </w:pPr>
-    </w:p>
-    <w:p>
-      <w:pPr>
-        <w:pStyle w:val="Heading2"/>
-        <w:ind w:firstLine="720"/>
-      </w:pPr>
       <w:bookmarkStart w:id="11" w:name="_Toc447319578"/>
       <w:r>
         <w:t>Server:</w:t>
@@ -3741,7 +3686,6 @@
           <w:sz w:val="18"/>
         </w:rPr>
       </w:pPr>
-      <w:proofErr w:type="spellStart"/>
       <w:r>
         <w:rPr>
           <w:rFonts w:ascii="Courier New" w:hAnsi="Courier New" w:cs="Courier New"/>
@@ -3751,7 +3695,6 @@
         </w:rPr>
         <w:t>serverSocket</w:t>
       </w:r>
-      <w:proofErr w:type="spellEnd"/>
       <w:r>
         <w:rPr>
           <w:rFonts w:ascii="Courier New" w:hAnsi="Courier New" w:cs="Courier New"/>
@@ -3779,27 +3722,7 @@
           <w:sz w:val="16"/>
           <w:szCs w:val="20"/>
         </w:rPr>
-        <w:t xml:space="preserve"> </w:t>
-      </w:r>
-      <w:proofErr w:type="spellStart"/>
-      <w:r>
-        <w:rPr>
-          <w:rFonts w:ascii="Courier New" w:hAnsi="Courier New" w:cs="Courier New"/>
-          <w:color w:val="000000"/>
-          <w:sz w:val="16"/>
-          <w:szCs w:val="20"/>
-        </w:rPr>
-        <w:t>ServerSocket</w:t>
-      </w:r>
-      <w:proofErr w:type="spellEnd"/>
-      <w:r>
-        <w:rPr>
-          <w:rFonts w:ascii="Courier New" w:hAnsi="Courier New" w:cs="Courier New"/>
-          <w:color w:val="000000"/>
-          <w:sz w:val="16"/>
-          <w:szCs w:val="20"/>
-        </w:rPr>
-        <w:t>(</w:t>
+        <w:t xml:space="preserve"> ServerSocket(</w:t>
       </w:r>
       <w:r>
         <w:rPr>
@@ -4170,29 +4093,8 @@
           <w:sz w:val="16"/>
           <w:szCs w:val="20"/>
         </w:rPr>
-        <w:t xml:space="preserve"> </w:t>
-      </w:r>
-      <w:proofErr w:type="spellStart"/>
-      <w:r>
-        <w:rPr>
-          <w:rFonts w:ascii="Courier New" w:hAnsi="Courier New" w:cs="Courier New"/>
-          <w:color w:val="000000"/>
-          <w:sz w:val="16"/>
-          <w:szCs w:val="20"/>
-        </w:rPr>
-        <w:t>NetworkListener</w:t>
-      </w:r>
-      <w:proofErr w:type="spellEnd"/>
-      <w:r>
-        <w:rPr>
-          <w:rFonts w:ascii="Courier New" w:hAnsi="Courier New" w:cs="Courier New"/>
-          <w:color w:val="000000"/>
-          <w:sz w:val="16"/>
-          <w:szCs w:val="20"/>
-        </w:rPr>
-        <w:t>(</w:t>
-      </w:r>
-      <w:proofErr w:type="spellStart"/>
+        <w:t xml:space="preserve"> NetworkListener(</w:t>
+      </w:r>
       <w:r>
         <w:rPr>
           <w:rFonts w:ascii="Courier New" w:hAnsi="Courier New" w:cs="Courier New"/>
@@ -4209,37 +4111,7 @@
           <w:sz w:val="16"/>
           <w:szCs w:val="20"/>
         </w:rPr>
-        <w:t>.accept</w:t>
-      </w:r>
-      <w:proofErr w:type="spellEnd"/>
-      <w:r>
-        <w:rPr>
-          <w:rFonts w:ascii="Courier New" w:hAnsi="Courier New" w:cs="Courier New"/>
-          <w:color w:val="000000"/>
-          <w:sz w:val="16"/>
-          <w:szCs w:val="20"/>
-        </w:rPr>
-        <w:t>()</w:t>
-      </w:r>
-      <w:proofErr w:type="gramStart"/>
-      <w:r>
-        <w:rPr>
-          <w:rFonts w:ascii="Courier New" w:hAnsi="Courier New" w:cs="Courier New"/>
-          <w:color w:val="000000"/>
-          <w:sz w:val="16"/>
-          <w:szCs w:val="20"/>
-        </w:rPr>
-        <w:t>).start</w:t>
-      </w:r>
-      <w:proofErr w:type="gramEnd"/>
-      <w:r>
-        <w:rPr>
-          <w:rFonts w:ascii="Courier New" w:hAnsi="Courier New" w:cs="Courier New"/>
-          <w:color w:val="000000"/>
-          <w:sz w:val="16"/>
-          <w:szCs w:val="20"/>
-        </w:rPr>
-        <w:t>();</w:t>
+        <w:t>.accept()).start();</w:t>
       </w:r>
     </w:p>
     <w:p>
@@ -4428,7 +4300,6 @@
         </w:rPr>
         <w:tab/>
       </w:r>
-      <w:proofErr w:type="spellStart"/>
       <w:r>
         <w:rPr>
           <w:rFonts w:ascii="Courier New" w:hAnsi="Courier New" w:cs="Courier New"/>
@@ -4445,17 +4316,7 @@
           <w:sz w:val="16"/>
           <w:szCs w:val="20"/>
         </w:rPr>
-        <w:t>.close</w:t>
-      </w:r>
-      <w:proofErr w:type="spellEnd"/>
-      <w:r>
-        <w:rPr>
-          <w:rFonts w:ascii="Courier New" w:hAnsi="Courier New" w:cs="Courier New"/>
-          <w:color w:val="000000"/>
-          <w:sz w:val="16"/>
-          <w:szCs w:val="20"/>
-        </w:rPr>
-        <w:t>();</w:t>
+        <w:t>.close();</w:t>
       </w:r>
     </w:p>
     <w:p>
@@ -4519,15 +4380,7 @@
         <w:ind w:left="720"/>
       </w:pPr>
       <w:r>
-        <w:t xml:space="preserve">This code registers the Server socket and waits for incoming connections and will create a new thread if a new connection is made. </w:t>
-      </w:r>
-      <w:proofErr w:type="spellStart"/>
-      <w:r>
-        <w:t>serverSocker.accept</w:t>
-      </w:r>
-      <w:proofErr w:type="spellEnd"/>
-      <w:r>
-        <w:t>() passes the clients socket to the network listener.</w:t>
+        <w:t>This code registers the Server socket and waits for incoming connections and will create a new thread if a new connection is made. serverSocker.accept() passes the clients socket to the network listener.</w:t>
       </w:r>
     </w:p>
     <w:p>
@@ -4591,23 +4444,7 @@
           <w:sz w:val="24"/>
         </w:rPr>
         <w:tab/>
-        <w:t xml:space="preserve">‘While ((count = </w:t>
-      </w:r>
-      <w:proofErr w:type="spellStart"/>
-      <w:proofErr w:type="gramStart"/>
-      <w:r>
-        <w:rPr>
-          <w:sz w:val="24"/>
-        </w:rPr>
-        <w:t>socket.getInputStream.read</w:t>
-      </w:r>
-      <w:proofErr w:type="spellEnd"/>
-      <w:proofErr w:type="gramEnd"/>
-      <w:r>
-        <w:rPr>
-          <w:sz w:val="24"/>
-        </w:rPr>
-        <w:t>(bytes)) &gt; 0)’</w:t>
+        <w:t>‘While ((count = socket.getInputStream.read(bytes)) &gt; 0)’</w:t>
       </w:r>
     </w:p>
     <w:p>
@@ -4809,19 +4646,8 @@
           <w:sz w:val="20"/>
           <w:szCs w:val="20"/>
         </w:rPr>
-        <w:t xml:space="preserve"> </w:t>
-      </w:r>
-      <w:proofErr w:type="gramStart"/>
-      <w:r>
-        <w:rPr>
-          <w:rFonts w:ascii="Courier New" w:hAnsi="Courier New" w:cs="Courier New"/>
-          <w:color w:val="000000"/>
-          <w:sz w:val="20"/>
-          <w:szCs w:val="20"/>
-        </w:rPr>
-        <w:t>String(</w:t>
-      </w:r>
-      <w:proofErr w:type="gramEnd"/>
+        <w:t xml:space="preserve"> String(</w:t>
+      </w:r>
       <w:r>
         <w:rPr>
           <w:rFonts w:ascii="Courier New" w:hAnsi="Courier New" w:cs="Courier New"/>
@@ -4879,28 +4705,8 @@
           <w:szCs w:val="20"/>
         </w:rPr>
         <w:tab/>
-      </w:r>
-      <w:proofErr w:type="spellStart"/>
-      <w:r>
-        <w:rPr>
-          <w:rFonts w:ascii="Courier New" w:hAnsi="Courier New" w:cs="Courier New"/>
-          <w:color w:val="000000"/>
-          <w:sz w:val="20"/>
-          <w:szCs w:val="20"/>
-        </w:rPr>
-        <w:t>INetworkMessage</w:t>
-      </w:r>
-      <w:proofErr w:type="spellEnd"/>
-      <w:r>
-        <w:rPr>
-          <w:rFonts w:ascii="Courier New" w:hAnsi="Courier New" w:cs="Courier New"/>
-          <w:color w:val="000000"/>
-          <w:sz w:val="20"/>
-          <w:szCs w:val="20"/>
-        </w:rPr>
-        <w:t xml:space="preserve"> </w:t>
-      </w:r>
-      <w:proofErr w:type="spellStart"/>
+        <w:t xml:space="preserve">INetworkMessage </w:t>
+      </w:r>
       <w:r>
         <w:rPr>
           <w:rFonts w:ascii="Courier New" w:hAnsi="Courier New" w:cs="Courier New"/>
@@ -4910,7 +4716,6 @@
         </w:rPr>
         <w:t>messageProcessor</w:t>
       </w:r>
-      <w:proofErr w:type="spellEnd"/>
       <w:r>
         <w:rPr>
           <w:rFonts w:ascii="Courier New" w:hAnsi="Courier New" w:cs="Courier New"/>
@@ -5049,7 +4854,6 @@
         </w:rPr>
         <w:t xml:space="preserve"> (</w:t>
       </w:r>
-      <w:proofErr w:type="spellStart"/>
       <w:r>
         <w:rPr>
           <w:rFonts w:ascii="Courier New" w:hAnsi="Courier New" w:cs="Courier New"/>
@@ -5059,7 +4863,6 @@
         </w:rPr>
         <w:t>dataType</w:t>
       </w:r>
-      <w:proofErr w:type="spellEnd"/>
       <w:r>
         <w:rPr>
           <w:rFonts w:ascii="Courier New" w:hAnsi="Courier New" w:cs="Courier New"/>
@@ -5174,7 +4977,6 @@
         </w:rPr>
         <w:tab/>
       </w:r>
-      <w:proofErr w:type="spellStart"/>
       <w:r>
         <w:rPr>
           <w:rFonts w:ascii="Courier New" w:hAnsi="Courier New" w:cs="Courier New"/>
@@ -5184,7 +4986,6 @@
         </w:rPr>
         <w:t>messageProcessor</w:t>
       </w:r>
-      <w:proofErr w:type="spellEnd"/>
       <w:r>
         <w:rPr>
           <w:rFonts w:ascii="Courier New" w:hAnsi="Courier New" w:cs="Courier New"/>
@@ -5212,29 +5013,8 @@
           <w:sz w:val="20"/>
           <w:szCs w:val="20"/>
         </w:rPr>
-        <w:t xml:space="preserve"> </w:t>
-      </w:r>
-      <w:proofErr w:type="spellStart"/>
-      <w:r>
-        <w:rPr>
-          <w:rFonts w:ascii="Courier New" w:hAnsi="Courier New" w:cs="Courier New"/>
-          <w:color w:val="000000"/>
-          <w:sz w:val="20"/>
-          <w:szCs w:val="20"/>
-        </w:rPr>
-        <w:t>RegistrationProcessor</w:t>
-      </w:r>
-      <w:proofErr w:type="spellEnd"/>
-      <w:r>
-        <w:rPr>
-          <w:rFonts w:ascii="Courier New" w:hAnsi="Courier New" w:cs="Courier New"/>
-          <w:color w:val="000000"/>
-          <w:sz w:val="20"/>
-          <w:szCs w:val="20"/>
-        </w:rPr>
-        <w:t>(</w:t>
-      </w:r>
-      <w:proofErr w:type="spellStart"/>
+        <w:t xml:space="preserve"> RegistrationProcessor(</w:t>
+      </w:r>
       <w:r>
         <w:rPr>
           <w:rFonts w:ascii="Courier New" w:hAnsi="Courier New" w:cs="Courier New"/>
@@ -5244,7 +5024,6 @@
         </w:rPr>
         <w:t>sqlHandler</w:t>
       </w:r>
-      <w:proofErr w:type="spellEnd"/>
       <w:r>
         <w:rPr>
           <w:rFonts w:ascii="Courier New" w:hAnsi="Courier New" w:cs="Courier New"/>
@@ -5359,27 +5138,7 @@
           <w:sz w:val="24"/>
           <w:szCs w:val="20"/>
         </w:rPr>
-        <w:t xml:space="preserve">Once all the data in the packet has been received </w:t>
-      </w:r>
-      <w:proofErr w:type="spellStart"/>
-      <w:r>
-        <w:rPr>
-          <w:rFonts w:cs="Courier New"/>
-          <w:color w:val="000000"/>
-          <w:sz w:val="24"/>
-          <w:szCs w:val="20"/>
-        </w:rPr>
-        <w:t>messageProcessor.processMessage</w:t>
-      </w:r>
-      <w:proofErr w:type="spellEnd"/>
-      <w:r>
-        <w:rPr>
-          <w:rFonts w:cs="Courier New"/>
-          <w:color w:val="000000"/>
-          <w:sz w:val="24"/>
-          <w:szCs w:val="20"/>
-        </w:rPr>
-        <w:t xml:space="preserve"> is called and will process the remaining </w:t>
+        <w:t xml:space="preserve">Once all the data in the packet has been received messageProcessor.processMessage is called and will process the remaining </w:t>
       </w:r>
       <w:r>
         <w:rPr>
@@ -5423,7 +5182,6 @@
         </w:rPr>
         <w:tab/>
       </w:r>
-      <w:proofErr w:type="gramStart"/>
       <w:r>
         <w:rPr>
           <w:rFonts w:ascii="Courier New" w:hAnsi="Courier New" w:cs="Courier New"/>
@@ -5444,8 +5202,6 @@
         </w:rPr>
         <w:t>(</w:t>
       </w:r>
-      <w:proofErr w:type="spellStart"/>
-      <w:proofErr w:type="gramEnd"/>
       <w:r>
         <w:rPr>
           <w:rFonts w:ascii="Courier New" w:hAnsi="Courier New" w:cs="Courier New"/>
@@ -5455,7 +5211,6 @@
         </w:rPr>
         <w:t>messageProcessor</w:t>
       </w:r>
-      <w:proofErr w:type="spellEnd"/>
       <w:r>
         <w:rPr>
           <w:rFonts w:ascii="Courier New" w:hAnsi="Courier New" w:cs="Courier New"/>
@@ -5559,7 +5314,6 @@
         </w:rPr>
         <w:tab/>
       </w:r>
-      <w:proofErr w:type="spellStart"/>
       <w:r>
         <w:rPr>
           <w:rFonts w:ascii="Courier New" w:hAnsi="Courier New" w:cs="Courier New"/>
@@ -5576,17 +5330,7 @@
           <w:sz w:val="20"/>
           <w:szCs w:val="20"/>
         </w:rPr>
-        <w:t>.processMessage</w:t>
-      </w:r>
-      <w:proofErr w:type="spellEnd"/>
-      <w:r>
-        <w:rPr>
-          <w:rFonts w:ascii="Courier New" w:hAnsi="Courier New" w:cs="Courier New"/>
-          <w:color w:val="000000"/>
-          <w:sz w:val="20"/>
-          <w:szCs w:val="20"/>
-        </w:rPr>
-        <w:t>(</w:t>
+        <w:t>.processMessage(</w:t>
       </w:r>
       <w:r>
         <w:rPr>
@@ -5663,7 +5407,7 @@
                     </pic:cNvPicPr>
                   </pic:nvPicPr>
                   <pic:blipFill>
-                    <a:blip r:embed="rId9">
+                    <a:blip r:embed="rId10">
                       <a:extLst>
                         <a:ext uri="{28A0092B-C50C-407E-A947-70E740481C1C}">
                           <a14:useLocalDpi xmlns:a14="http://schemas.microsoft.com/office/drawing/2010/main" val="0"/>
@@ -5697,28 +5441,13 @@
     </w:p>
     <w:p/>
     <w:p>
-      <w:proofErr w:type="gramStart"/>
-      <w:r>
-        <w:t>Users :</w:t>
-      </w:r>
-      <w:proofErr w:type="gramEnd"/>
-      <w:r>
-        <w:t xml:space="preserve"> This is where the main information of each user is stored, the primary key is the username as each username has to be unique.</w:t>
-      </w:r>
-    </w:p>
-    <w:p>
-      <w:proofErr w:type="spellStart"/>
-      <w:proofErr w:type="gramStart"/>
-      <w:r>
-        <w:t>LikeMusic</w:t>
-      </w:r>
-      <w:proofErr w:type="spellEnd"/>
-      <w:r>
-        <w:t xml:space="preserve"> :</w:t>
-      </w:r>
-      <w:proofErr w:type="gramEnd"/>
-      <w:r>
-        <w:t xml:space="preserve"> This is also part of the user’s registration but is in a different table as one User may like many genres of music, the primary key is a compound of username and genre as a user can like multiple genres but one like them once.</w:t>
+      <w:r>
+        <w:t>Users : This is where the main information of each user is stored, the primary key is the username as each username has to be unique.</w:t>
+      </w:r>
+    </w:p>
+    <w:p>
+      <w:r>
+        <w:t>LikeMusic : This is also part of the user’s registration but is in a different table as one User may like many genres of music, the primary key is a compound of username and genre as a user can like multiple genres but one like them once.</w:t>
       </w:r>
     </w:p>
     <w:p>
@@ -5727,74 +5456,20 @@
       </w:r>
     </w:p>
     <w:p>
-      <w:proofErr w:type="spellStart"/>
-      <w:proofErr w:type="gramStart"/>
-      <w:r>
-        <w:t>UsersFriend</w:t>
-      </w:r>
-      <w:proofErr w:type="spellEnd"/>
-      <w:r>
-        <w:t xml:space="preserve"> :</w:t>
-      </w:r>
-      <w:proofErr w:type="gramEnd"/>
-      <w:r>
-        <w:t xml:space="preserve"> This stores all users friends and friend requests, the username is the user that sent the request, the </w:t>
-      </w:r>
-      <w:proofErr w:type="spellStart"/>
-      <w:r>
-        <w:t>friendUsername</w:t>
-      </w:r>
-      <w:proofErr w:type="spellEnd"/>
-      <w:r>
-        <w:t xml:space="preserve"> is the person that is receiving the friend request and pending is whether it has been accepted by the </w:t>
-      </w:r>
-      <w:proofErr w:type="spellStart"/>
-      <w:r>
-        <w:t>friendUsername</w:t>
-      </w:r>
-      <w:proofErr w:type="spellEnd"/>
-      <w:r>
-        <w:t xml:space="preserve"> or not. The primary key is a compound of username and </w:t>
-      </w:r>
-      <w:proofErr w:type="spellStart"/>
-      <w:r>
-        <w:t>friendUsername</w:t>
-      </w:r>
-      <w:proofErr w:type="spellEnd"/>
+      <w:r>
+        <w:t>UsersFriend : This stores all users friends and friend requests, the username is the user that sent the request, the friendUsername is the person that is receiving the friend request and pending is whether it has been accepted by the friendUsername or not. The primary key is a compound of username and friendUsername</w:t>
+      </w:r>
     </w:p>
     <w:p/>
     <w:p>
-      <w:proofErr w:type="spellStart"/>
-      <w:proofErr w:type="gramStart"/>
-      <w:r>
-        <w:t>UserPost</w:t>
-      </w:r>
-      <w:proofErr w:type="spellEnd"/>
-      <w:r>
-        <w:t xml:space="preserve"> :</w:t>
-      </w:r>
-      <w:proofErr w:type="gramEnd"/>
-      <w:r>
-        <w:t xml:space="preserve"> This is a list of posts that users have made username is the name of the person that made the post, time is the Unix time that the post was made and Post is the post itself, ID is an auto increment value, this is used to easily sort between the different posts. The primary key is a compound of username and ID</w:t>
+      <w:r>
+        <w:t>UserPost : This is a list of posts that users have made username is the name of the person that made the post, time is the Unix time that the post was made and Post is the post itself, ID is an auto increment value, this is used to easily sort between the different posts. The primary key is a compound of username and ID</w:t>
       </w:r>
     </w:p>
     <w:p/>
     <w:p>
-      <w:proofErr w:type="gramStart"/>
-      <w:r>
-        <w:t>Songs :</w:t>
-      </w:r>
-      <w:proofErr w:type="gramEnd"/>
-      <w:r>
-        <w:t xml:space="preserve"> This is a list of all the song files that exist on the server, along with a list of users that have posted the songs. The primary key for this table is a compound of username and </w:t>
-      </w:r>
-      <w:proofErr w:type="spellStart"/>
-      <w:r>
-        <w:t>songTitle</w:t>
-      </w:r>
-      <w:proofErr w:type="spellEnd"/>
-      <w:r>
-        <w:t xml:space="preserve"> as one user can post many songs but it only needs to be posted once. </w:t>
+      <w:r>
+        <w:t xml:space="preserve">Songs : This is a list of all the song files that exist on the server, along with a list of users that have posted the songs. The primary key for this table is a compound of username and songTitle as one user can post many songs but it only needs to be posted once. </w:t>
       </w:r>
     </w:p>
     <w:p>
@@ -5849,21 +5524,7 @@
         <w:rPr>
           <w:rStyle w:val="selectable"/>
         </w:rPr>
-        <w:t xml:space="preserve">. </w:t>
-      </w:r>
-      <w:proofErr w:type="spellStart"/>
-      <w:r>
-        <w:rPr>
-          <w:rStyle w:val="selectable"/>
-        </w:rPr>
-        <w:t>N.p</w:t>
-      </w:r>
-      <w:proofErr w:type="spellEnd"/>
-      <w:r>
-        <w:rPr>
-          <w:rStyle w:val="selectable"/>
-        </w:rPr>
-        <w:t>., 2016. Web. 1 Apr. 2016.</w:t>
+        <w:t>. N.p., 2016. Web. 1 Apr. 2016.</w:t>
       </w:r>
     </w:p>
     <w:p>
@@ -5878,23 +5539,8 @@
         <w:rPr>
           <w:rStyle w:val="selectable"/>
         </w:rPr>
-        <w:t xml:space="preserve">[2] Haines, Steven. "Socket Programming </w:t>
-      </w:r>
-      <w:proofErr w:type="gramStart"/>
-      <w:r>
-        <w:rPr>
-          <w:rStyle w:val="selectable"/>
-        </w:rPr>
-        <w:t>For</w:t>
-      </w:r>
-      <w:proofErr w:type="gramEnd"/>
-      <w:r>
-        <w:rPr>
-          <w:rStyle w:val="selectable"/>
-        </w:rPr>
-        <w:t xml:space="preserve"> Scalable Systems". </w:t>
-      </w:r>
-      <w:proofErr w:type="spellStart"/>
+        <w:t xml:space="preserve">[2] Haines, Steven. "Socket Programming For Scalable Systems". </w:t>
+      </w:r>
       <w:r>
         <w:rPr>
           <w:rStyle w:val="selectable"/>
@@ -5903,26 +5549,11 @@
         </w:rPr>
         <w:t>JavaWorld</w:t>
       </w:r>
-      <w:proofErr w:type="spellEnd"/>
       <w:r>
         <w:rPr>
           <w:rStyle w:val="selectable"/>
         </w:rPr>
-        <w:t xml:space="preserve">. </w:t>
-      </w:r>
-      <w:proofErr w:type="spellStart"/>
-      <w:r>
-        <w:rPr>
-          <w:rStyle w:val="selectable"/>
-        </w:rPr>
-        <w:t>N.p</w:t>
-      </w:r>
-      <w:proofErr w:type="spellEnd"/>
-      <w:r>
-        <w:rPr>
-          <w:rStyle w:val="selectable"/>
-        </w:rPr>
-        <w:t>., 2016. Web. 2 Apr. 2016.</w:t>
+        <w:t>. N.p., 2016. Web. 2 Apr. 2016.</w:t>
       </w:r>
     </w:p>
     <w:p/>
@@ -6096,8 +5727,8 @@
       </w:pPr>
     </w:p>
     <w:sectPr>
-      <w:headerReference w:type="default" r:id="rId10"/>
-      <w:footerReference w:type="default" r:id="rId11"/>
+      <w:headerReference w:type="default" r:id="rId11"/>
+      <w:footerReference w:type="default" r:id="rId12"/>
       <w:pgSz w:w="11906" w:h="16838"/>
       <w:pgMar w:top="1440" w:right="1440" w:bottom="1440" w:left="1440" w:header="708" w:footer="708" w:gutter="0"/>
       <w:cols w:space="708"/>
@@ -6166,7 +5797,7 @@
           <w:rPr>
             <w:noProof/>
           </w:rPr>
-          <w:t>5</w:t>
+          <w:t>4</w:t>
         </w:r>
         <w:r>
           <w:rPr>
@@ -6786,7 +6417,6 @@
   <w:style w:type="character" w:default="1" w:styleId="DefaultParagraphFont">
     <w:name w:val="Default Paragraph Font"/>
     <w:uiPriority w:val="1"/>
-    <w:semiHidden/>
     <w:unhideWhenUsed/>
   </w:style>
   <w:style w:type="table" w:default="1" w:styleId="TableNormal">
@@ -7280,7 +6910,7 @@
 </file>
 
 <file path=customXml/itemProps1.xml><?xml version="1.0" encoding="utf-8"?>
-<ds:datastoreItem xmlns:ds="http://schemas.openxmlformats.org/officeDocument/2006/customXml" ds:itemID="{CFE5F28A-83D1-4D03-B5C5-70A703A95672}">
+<ds:datastoreItem xmlns:ds="http://schemas.openxmlformats.org/officeDocument/2006/customXml" ds:itemID="{62F1021F-2F3B-4103-99F3-613A059AA3AA}">
   <ds:schemaRefs>
     <ds:schemaRef ds:uri="http://schemas.openxmlformats.org/officeDocument/2006/bibliography"/>
   </ds:schemaRefs>

</xml_diff>

<commit_message>
MANY MANY UPADTES. doing doc and stuff. some other stuff go through too soz
</commit_message>
<xml_diff>
--- a/Systems Software.docx
+++ b/Systems Software.docx
@@ -246,6 +246,13 @@
           <w:r>
             <w:t>Contents</w:t>
           </w:r>
+        </w:p>
+        <w:p>
+          <w:pPr>
+            <w:rPr>
+              <w:lang w:val="en-US"/>
+            </w:rPr>
+          </w:pPr>
         </w:p>
         <w:p>
           <w:pPr>
@@ -268,7 +275,7 @@
           <w:r>
             <w:fldChar w:fldCharType="separate"/>
           </w:r>
-          <w:hyperlink w:anchor="_Toc447319571" w:history="1">
+          <w:hyperlink w:anchor="_Toc448149665" w:history="1">
             <w:r>
               <w:rPr>
                 <w:rStyle w:val="Hyperlink"/>
@@ -295,7 +302,77 @@
                 <w:noProof/>
                 <w:webHidden/>
               </w:rPr>
-              <w:instrText xml:space="preserve"> PAGEREF _Toc447319571 \h </w:instrText>
+              <w:instrText xml:space="preserve"> PAGEREF _Toc448149665 \h </w:instrText>
+            </w:r>
+            <w:r>
+              <w:rPr>
+                <w:noProof/>
+                <w:webHidden/>
+              </w:rPr>
+            </w:r>
+            <w:r>
+              <w:rPr>
+                <w:noProof/>
+                <w:webHidden/>
+              </w:rPr>
+              <w:fldChar w:fldCharType="separate"/>
+            </w:r>
+            <w:r>
+              <w:rPr>
+                <w:noProof/>
+                <w:webHidden/>
+              </w:rPr>
+              <w:t>3</w:t>
+            </w:r>
+            <w:r>
+              <w:rPr>
+                <w:noProof/>
+                <w:webHidden/>
+              </w:rPr>
+              <w:fldChar w:fldCharType="end"/>
+            </w:r>
+          </w:hyperlink>
+        </w:p>
+        <w:p>
+          <w:pPr>
+            <w:pStyle w:val="TOC2"/>
+            <w:tabs>
+              <w:tab w:val="right" w:leader="dot" w:pos="9016"/>
+            </w:tabs>
+            <w:rPr>
+              <w:rFonts w:eastAsiaTheme="minorEastAsia"/>
+              <w:noProof/>
+              <w:lang w:eastAsia="en-GB"/>
+            </w:rPr>
+          </w:pPr>
+          <w:hyperlink w:anchor="_Toc448149666" w:history="1">
+            <w:r>
+              <w:rPr>
+                <w:rStyle w:val="Hyperlink"/>
+                <w:noProof/>
+              </w:rPr>
+              <w:t>System Design:</w:t>
+            </w:r>
+            <w:r>
+              <w:rPr>
+                <w:noProof/>
+                <w:webHidden/>
+              </w:rPr>
+              <w:tab/>
+            </w:r>
+            <w:r>
+              <w:rPr>
+                <w:noProof/>
+                <w:webHidden/>
+              </w:rPr>
+              <w:fldChar w:fldCharType="begin"/>
+            </w:r>
+            <w:r>
+              <w:rPr>
+                <w:noProof/>
+                <w:webHidden/>
+              </w:rPr>
+              <w:instrText xml:space="preserve"> PAGEREF _Toc448149666 \h </w:instrText>
             </w:r>
             <w:r>
               <w:rPr>
@@ -350,13 +427,13 @@
               <w:lang w:eastAsia="en-GB"/>
             </w:rPr>
           </w:pPr>
-          <w:hyperlink w:anchor="_Toc447319572" w:history="1">
+          <w:hyperlink w:anchor="_Toc448149667" w:history="1">
             <w:r>
               <w:rPr>
                 <w:rStyle w:val="Hyperlink"/>
                 <w:noProof/>
               </w:rPr>
-              <w:t>Network protocol:</w:t>
+              <w:t>Security:</w:t>
             </w:r>
             <w:r>
               <w:rPr>
@@ -377,77 +454,7 @@
                 <w:noProof/>
                 <w:webHidden/>
               </w:rPr>
-              <w:instrText xml:space="preserve"> PAGEREF _Toc447319572 \h </w:instrText>
-            </w:r>
-            <w:r>
-              <w:rPr>
-                <w:noProof/>
-                <w:webHidden/>
-              </w:rPr>
-            </w:r>
-            <w:r>
-              <w:rPr>
-                <w:noProof/>
-                <w:webHidden/>
-              </w:rPr>
-              <w:fldChar w:fldCharType="separate"/>
-            </w:r>
-            <w:r>
-              <w:rPr>
-                <w:noProof/>
-                <w:webHidden/>
-              </w:rPr>
-              <w:t>3</w:t>
-            </w:r>
-            <w:r>
-              <w:rPr>
-                <w:noProof/>
-                <w:webHidden/>
-              </w:rPr>
-              <w:fldChar w:fldCharType="end"/>
-            </w:r>
-          </w:hyperlink>
-        </w:p>
-        <w:p>
-          <w:pPr>
-            <w:pStyle w:val="TOC2"/>
-            <w:tabs>
-              <w:tab w:val="right" w:leader="dot" w:pos="9016"/>
-            </w:tabs>
-            <w:rPr>
-              <w:rFonts w:eastAsiaTheme="minorEastAsia"/>
-              <w:noProof/>
-              <w:lang w:eastAsia="en-GB"/>
-            </w:rPr>
-          </w:pPr>
-          <w:hyperlink w:anchor="_Toc447319573" w:history="1">
-            <w:r>
-              <w:rPr>
-                <w:rStyle w:val="Hyperlink"/>
-                <w:noProof/>
-              </w:rPr>
-              <w:t>Examples:</w:t>
-            </w:r>
-            <w:r>
-              <w:rPr>
-                <w:noProof/>
-                <w:webHidden/>
-              </w:rPr>
-              <w:tab/>
-            </w:r>
-            <w:r>
-              <w:rPr>
-                <w:noProof/>
-                <w:webHidden/>
-              </w:rPr>
-              <w:fldChar w:fldCharType="begin"/>
-            </w:r>
-            <w:r>
-              <w:rPr>
-                <w:noProof/>
-                <w:webHidden/>
-              </w:rPr>
-              <w:instrText xml:space="preserve"> PAGEREF _Toc447319573 \h </w:instrText>
+              <w:instrText xml:space="preserve"> PAGEREF _Toc448149667 \h </w:instrText>
             </w:r>
             <w:r>
               <w:rPr>
@@ -502,13 +509,13 @@
               <w:lang w:eastAsia="en-GB"/>
             </w:rPr>
           </w:pPr>
-          <w:hyperlink w:anchor="_Toc447319574" w:history="1">
+          <w:hyperlink w:anchor="_Toc448149668" w:history="1">
             <w:r>
               <w:rPr>
                 <w:rStyle w:val="Hyperlink"/>
                 <w:noProof/>
               </w:rPr>
-              <w:t>Network Handling:</w:t>
+              <w:t>Network protocol:</w:t>
             </w:r>
             <w:r>
               <w:rPr>
@@ -529,7 +536,7 @@
                 <w:noProof/>
                 <w:webHidden/>
               </w:rPr>
-              <w:instrText xml:space="preserve"> PAGEREF _Toc447319574 \h </w:instrText>
+              <w:instrText xml:space="preserve"> PAGEREF _Toc448149668 \h </w:instrText>
             </w:r>
             <w:r>
               <w:rPr>
@@ -549,7 +556,7 @@
                 <w:noProof/>
                 <w:webHidden/>
               </w:rPr>
-              <w:t>5</w:t>
+              <w:t>4</w:t>
             </w:r>
             <w:r>
               <w:rPr>
@@ -572,13 +579,13 @@
               <w:lang w:eastAsia="en-GB"/>
             </w:rPr>
           </w:pPr>
-          <w:hyperlink w:anchor="_Toc447319575" w:history="1">
+          <w:hyperlink w:anchor="_Toc448149669" w:history="1">
             <w:r>
               <w:rPr>
                 <w:rStyle w:val="Hyperlink"/>
                 <w:noProof/>
               </w:rPr>
-              <w:t>Network overview:</w:t>
+              <w:t>Examples:</w:t>
             </w:r>
             <w:r>
               <w:rPr>
@@ -599,7 +606,7 @@
                 <w:noProof/>
                 <w:webHidden/>
               </w:rPr>
-              <w:instrText xml:space="preserve"> PAGEREF _Toc447319575 \h </w:instrText>
+              <w:instrText xml:space="preserve"> PAGEREF _Toc448149669 \h </w:instrText>
             </w:r>
             <w:r>
               <w:rPr>
@@ -620,216 +627,6 @@
                 <w:webHidden/>
               </w:rPr>
               <w:t>5</w:t>
-            </w:r>
-            <w:r>
-              <w:rPr>
-                <w:noProof/>
-                <w:webHidden/>
-              </w:rPr>
-              <w:fldChar w:fldCharType="end"/>
-            </w:r>
-          </w:hyperlink>
-        </w:p>
-        <w:p>
-          <w:pPr>
-            <w:pStyle w:val="TOC2"/>
-            <w:tabs>
-              <w:tab w:val="right" w:leader="dot" w:pos="9016"/>
-            </w:tabs>
-            <w:rPr>
-              <w:rFonts w:eastAsiaTheme="minorEastAsia"/>
-              <w:noProof/>
-              <w:lang w:eastAsia="en-GB"/>
-            </w:rPr>
-          </w:pPr>
-          <w:hyperlink w:anchor="_Toc447319577" w:history="1">
-            <w:r>
-              <w:rPr>
-                <w:rStyle w:val="Hyperlink"/>
-                <w:noProof/>
-              </w:rPr>
-              <w:t>Client:</w:t>
-            </w:r>
-            <w:r>
-              <w:rPr>
-                <w:noProof/>
-                <w:webHidden/>
-              </w:rPr>
-              <w:tab/>
-            </w:r>
-            <w:r>
-              <w:rPr>
-                <w:noProof/>
-                <w:webHidden/>
-              </w:rPr>
-              <w:fldChar w:fldCharType="begin"/>
-            </w:r>
-            <w:r>
-              <w:rPr>
-                <w:noProof/>
-                <w:webHidden/>
-              </w:rPr>
-              <w:instrText xml:space="preserve"> PAGEREF _Toc447319577 \h </w:instrText>
-            </w:r>
-            <w:r>
-              <w:rPr>
-                <w:noProof/>
-                <w:webHidden/>
-              </w:rPr>
-            </w:r>
-            <w:r>
-              <w:rPr>
-                <w:noProof/>
-                <w:webHidden/>
-              </w:rPr>
-              <w:fldChar w:fldCharType="separate"/>
-            </w:r>
-            <w:r>
-              <w:rPr>
-                <w:noProof/>
-                <w:webHidden/>
-              </w:rPr>
-              <w:t>6</w:t>
-            </w:r>
-            <w:r>
-              <w:rPr>
-                <w:noProof/>
-                <w:webHidden/>
-              </w:rPr>
-              <w:fldChar w:fldCharType="end"/>
-            </w:r>
-          </w:hyperlink>
-        </w:p>
-        <w:p>
-          <w:pPr>
-            <w:pStyle w:val="TOC2"/>
-            <w:tabs>
-              <w:tab w:val="right" w:leader="dot" w:pos="9016"/>
-            </w:tabs>
-            <w:rPr>
-              <w:rFonts w:eastAsiaTheme="minorEastAsia"/>
-              <w:noProof/>
-              <w:lang w:eastAsia="en-GB"/>
-            </w:rPr>
-          </w:pPr>
-          <w:hyperlink w:anchor="_Toc447319578" w:history="1">
-            <w:r>
-              <w:rPr>
-                <w:rStyle w:val="Hyperlink"/>
-                <w:noProof/>
-              </w:rPr>
-              <w:t>Server:</w:t>
-            </w:r>
-            <w:r>
-              <w:rPr>
-                <w:noProof/>
-                <w:webHidden/>
-              </w:rPr>
-              <w:tab/>
-            </w:r>
-            <w:r>
-              <w:rPr>
-                <w:noProof/>
-                <w:webHidden/>
-              </w:rPr>
-              <w:fldChar w:fldCharType="begin"/>
-            </w:r>
-            <w:r>
-              <w:rPr>
-                <w:noProof/>
-                <w:webHidden/>
-              </w:rPr>
-              <w:instrText xml:space="preserve"> PAGEREF _Toc447319578 \h </w:instrText>
-            </w:r>
-            <w:r>
-              <w:rPr>
-                <w:noProof/>
-                <w:webHidden/>
-              </w:rPr>
-            </w:r>
-            <w:r>
-              <w:rPr>
-                <w:noProof/>
-                <w:webHidden/>
-              </w:rPr>
-              <w:fldChar w:fldCharType="separate"/>
-            </w:r>
-            <w:r>
-              <w:rPr>
-                <w:noProof/>
-                <w:webHidden/>
-              </w:rPr>
-              <w:t>6</w:t>
-            </w:r>
-            <w:r>
-              <w:rPr>
-                <w:noProof/>
-                <w:webHidden/>
-              </w:rPr>
-              <w:fldChar w:fldCharType="end"/>
-            </w:r>
-          </w:hyperlink>
-        </w:p>
-        <w:p>
-          <w:pPr>
-            <w:pStyle w:val="TOC2"/>
-            <w:tabs>
-              <w:tab w:val="right" w:leader="dot" w:pos="9016"/>
-            </w:tabs>
-            <w:rPr>
-              <w:rFonts w:eastAsiaTheme="minorEastAsia"/>
-              <w:noProof/>
-              <w:lang w:eastAsia="en-GB"/>
-            </w:rPr>
-          </w:pPr>
-          <w:hyperlink w:anchor="_Toc447319579" w:history="1">
-            <w:r>
-              <w:rPr>
-                <w:rStyle w:val="Hyperlink"/>
-                <w:noProof/>
-              </w:rPr>
-              <w:t>Common:</w:t>
-            </w:r>
-            <w:r>
-              <w:rPr>
-                <w:noProof/>
-                <w:webHidden/>
-              </w:rPr>
-              <w:tab/>
-            </w:r>
-            <w:r>
-              <w:rPr>
-                <w:noProof/>
-                <w:webHidden/>
-              </w:rPr>
-              <w:fldChar w:fldCharType="begin"/>
-            </w:r>
-            <w:r>
-              <w:rPr>
-                <w:noProof/>
-                <w:webHidden/>
-              </w:rPr>
-              <w:instrText xml:space="preserve"> PAGEREF _Toc447319579 \h </w:instrText>
-            </w:r>
-            <w:r>
-              <w:rPr>
-                <w:noProof/>
-                <w:webHidden/>
-              </w:rPr>
-            </w:r>
-            <w:r>
-              <w:rPr>
-                <w:noProof/>
-                <w:webHidden/>
-              </w:rPr>
-              <w:fldChar w:fldCharType="separate"/>
-            </w:r>
-            <w:r>
-              <w:rPr>
-                <w:noProof/>
-                <w:webHidden/>
-              </w:rPr>
-              <w:t>7</w:t>
             </w:r>
             <w:r>
               <w:rPr>
@@ -864,13 +661,13 @@
               <w:lang w:eastAsia="en-GB"/>
             </w:rPr>
           </w:pPr>
-          <w:hyperlink w:anchor="_Toc447319580" w:history="1">
+          <w:hyperlink w:anchor="_Toc448149670" w:history="1">
             <w:r>
               <w:rPr>
                 <w:rStyle w:val="Hyperlink"/>
                 <w:noProof/>
               </w:rPr>
-              <w:t>Data Structure:</w:t>
+              <w:t>Network Handling:</w:t>
             </w:r>
             <w:r>
               <w:rPr>
@@ -891,7 +688,287 @@
                 <w:noProof/>
                 <w:webHidden/>
               </w:rPr>
-              <w:instrText xml:space="preserve"> PAGEREF _Toc447319580 \h </w:instrText>
+              <w:instrText xml:space="preserve"> PAGEREF _Toc448149670 \h </w:instrText>
+            </w:r>
+            <w:r>
+              <w:rPr>
+                <w:noProof/>
+                <w:webHidden/>
+              </w:rPr>
+            </w:r>
+            <w:r>
+              <w:rPr>
+                <w:noProof/>
+                <w:webHidden/>
+              </w:rPr>
+              <w:fldChar w:fldCharType="separate"/>
+            </w:r>
+            <w:r>
+              <w:rPr>
+                <w:noProof/>
+                <w:webHidden/>
+              </w:rPr>
+              <w:t>6</w:t>
+            </w:r>
+            <w:r>
+              <w:rPr>
+                <w:noProof/>
+                <w:webHidden/>
+              </w:rPr>
+              <w:fldChar w:fldCharType="end"/>
+            </w:r>
+          </w:hyperlink>
+        </w:p>
+        <w:p>
+          <w:pPr>
+            <w:pStyle w:val="TOC2"/>
+            <w:tabs>
+              <w:tab w:val="right" w:leader="dot" w:pos="9016"/>
+            </w:tabs>
+            <w:rPr>
+              <w:rFonts w:eastAsiaTheme="minorEastAsia"/>
+              <w:noProof/>
+              <w:lang w:eastAsia="en-GB"/>
+            </w:rPr>
+          </w:pPr>
+          <w:hyperlink w:anchor="_Toc448149671" w:history="1">
+            <w:r>
+              <w:rPr>
+                <w:rStyle w:val="Hyperlink"/>
+                <w:noProof/>
+              </w:rPr>
+              <w:t>Network overview:</w:t>
+            </w:r>
+            <w:r>
+              <w:rPr>
+                <w:noProof/>
+                <w:webHidden/>
+              </w:rPr>
+              <w:tab/>
+            </w:r>
+            <w:r>
+              <w:rPr>
+                <w:noProof/>
+                <w:webHidden/>
+              </w:rPr>
+              <w:fldChar w:fldCharType="begin"/>
+            </w:r>
+            <w:r>
+              <w:rPr>
+                <w:noProof/>
+                <w:webHidden/>
+              </w:rPr>
+              <w:instrText xml:space="preserve"> PAGEREF _Toc448149671 \h </w:instrText>
+            </w:r>
+            <w:r>
+              <w:rPr>
+                <w:noProof/>
+                <w:webHidden/>
+              </w:rPr>
+            </w:r>
+            <w:r>
+              <w:rPr>
+                <w:noProof/>
+                <w:webHidden/>
+              </w:rPr>
+              <w:fldChar w:fldCharType="separate"/>
+            </w:r>
+            <w:r>
+              <w:rPr>
+                <w:noProof/>
+                <w:webHidden/>
+              </w:rPr>
+              <w:t>6</w:t>
+            </w:r>
+            <w:r>
+              <w:rPr>
+                <w:noProof/>
+                <w:webHidden/>
+              </w:rPr>
+              <w:fldChar w:fldCharType="end"/>
+            </w:r>
+          </w:hyperlink>
+        </w:p>
+        <w:p>
+          <w:pPr>
+            <w:pStyle w:val="TOC2"/>
+            <w:tabs>
+              <w:tab w:val="right" w:leader="dot" w:pos="9016"/>
+            </w:tabs>
+            <w:rPr>
+              <w:rFonts w:eastAsiaTheme="minorEastAsia"/>
+              <w:noProof/>
+              <w:lang w:eastAsia="en-GB"/>
+            </w:rPr>
+          </w:pPr>
+          <w:hyperlink w:anchor="_Toc448149672" w:history="1">
+            <w:r>
+              <w:rPr>
+                <w:rStyle w:val="Hyperlink"/>
+                <w:noProof/>
+              </w:rPr>
+              <w:t>Client:</w:t>
+            </w:r>
+            <w:r>
+              <w:rPr>
+                <w:noProof/>
+                <w:webHidden/>
+              </w:rPr>
+              <w:tab/>
+            </w:r>
+            <w:r>
+              <w:rPr>
+                <w:noProof/>
+                <w:webHidden/>
+              </w:rPr>
+              <w:fldChar w:fldCharType="begin"/>
+            </w:r>
+            <w:r>
+              <w:rPr>
+                <w:noProof/>
+                <w:webHidden/>
+              </w:rPr>
+              <w:instrText xml:space="preserve"> PAGEREF _Toc448149672 \h </w:instrText>
+            </w:r>
+            <w:r>
+              <w:rPr>
+                <w:noProof/>
+                <w:webHidden/>
+              </w:rPr>
+            </w:r>
+            <w:r>
+              <w:rPr>
+                <w:noProof/>
+                <w:webHidden/>
+              </w:rPr>
+              <w:fldChar w:fldCharType="separate"/>
+            </w:r>
+            <w:r>
+              <w:rPr>
+                <w:noProof/>
+                <w:webHidden/>
+              </w:rPr>
+              <w:t>7</w:t>
+            </w:r>
+            <w:r>
+              <w:rPr>
+                <w:noProof/>
+                <w:webHidden/>
+              </w:rPr>
+              <w:fldChar w:fldCharType="end"/>
+            </w:r>
+          </w:hyperlink>
+        </w:p>
+        <w:p>
+          <w:pPr>
+            <w:pStyle w:val="TOC2"/>
+            <w:tabs>
+              <w:tab w:val="right" w:leader="dot" w:pos="9016"/>
+            </w:tabs>
+            <w:rPr>
+              <w:rFonts w:eastAsiaTheme="minorEastAsia"/>
+              <w:noProof/>
+              <w:lang w:eastAsia="en-GB"/>
+            </w:rPr>
+          </w:pPr>
+          <w:hyperlink w:anchor="_Toc448149673" w:history="1">
+            <w:r>
+              <w:rPr>
+                <w:rStyle w:val="Hyperlink"/>
+                <w:noProof/>
+              </w:rPr>
+              <w:t>Server:</w:t>
+            </w:r>
+            <w:r>
+              <w:rPr>
+                <w:noProof/>
+                <w:webHidden/>
+              </w:rPr>
+              <w:tab/>
+            </w:r>
+            <w:r>
+              <w:rPr>
+                <w:noProof/>
+                <w:webHidden/>
+              </w:rPr>
+              <w:fldChar w:fldCharType="begin"/>
+            </w:r>
+            <w:r>
+              <w:rPr>
+                <w:noProof/>
+                <w:webHidden/>
+              </w:rPr>
+              <w:instrText xml:space="preserve"> PAGEREF _Toc448149673 \h </w:instrText>
+            </w:r>
+            <w:r>
+              <w:rPr>
+                <w:noProof/>
+                <w:webHidden/>
+              </w:rPr>
+            </w:r>
+            <w:r>
+              <w:rPr>
+                <w:noProof/>
+                <w:webHidden/>
+              </w:rPr>
+              <w:fldChar w:fldCharType="separate"/>
+            </w:r>
+            <w:r>
+              <w:rPr>
+                <w:noProof/>
+                <w:webHidden/>
+              </w:rPr>
+              <w:t>7</w:t>
+            </w:r>
+            <w:r>
+              <w:rPr>
+                <w:noProof/>
+                <w:webHidden/>
+              </w:rPr>
+              <w:fldChar w:fldCharType="end"/>
+            </w:r>
+          </w:hyperlink>
+        </w:p>
+        <w:p>
+          <w:pPr>
+            <w:pStyle w:val="TOC2"/>
+            <w:tabs>
+              <w:tab w:val="right" w:leader="dot" w:pos="9016"/>
+            </w:tabs>
+            <w:rPr>
+              <w:rFonts w:eastAsiaTheme="minorEastAsia"/>
+              <w:noProof/>
+              <w:lang w:eastAsia="en-GB"/>
+            </w:rPr>
+          </w:pPr>
+          <w:hyperlink w:anchor="_Toc448149674" w:history="1">
+            <w:r>
+              <w:rPr>
+                <w:rStyle w:val="Hyperlink"/>
+                <w:noProof/>
+              </w:rPr>
+              <w:t>Common:</w:t>
+            </w:r>
+            <w:r>
+              <w:rPr>
+                <w:noProof/>
+                <w:webHidden/>
+              </w:rPr>
+              <w:tab/>
+            </w:r>
+            <w:r>
+              <w:rPr>
+                <w:noProof/>
+                <w:webHidden/>
+              </w:rPr>
+              <w:fldChar w:fldCharType="begin"/>
+            </w:r>
+            <w:r>
+              <w:rPr>
+                <w:noProof/>
+                <w:webHidden/>
+              </w:rPr>
+              <w:instrText xml:space="preserve"> PAGEREF _Toc448149674 \h </w:instrText>
             </w:r>
             <w:r>
               <w:rPr>
@@ -946,13 +1023,13 @@
               <w:lang w:eastAsia="en-GB"/>
             </w:rPr>
           </w:pPr>
-          <w:hyperlink w:anchor="_Toc447319581" w:history="1">
+          <w:hyperlink w:anchor="_Toc448149675" w:history="1">
             <w:r>
               <w:rPr>
                 <w:rStyle w:val="Hyperlink"/>
                 <w:noProof/>
               </w:rPr>
-              <w:t>References:</w:t>
+              <w:t>Data Structure:</w:t>
             </w:r>
             <w:r>
               <w:rPr>
@@ -973,7 +1050,7 @@
                 <w:noProof/>
                 <w:webHidden/>
               </w:rPr>
-              <w:instrText xml:space="preserve"> PAGEREF _Toc447319581 \h </w:instrText>
+              <w:instrText xml:space="preserve"> PAGEREF _Toc448149675 \h </w:instrText>
             </w:r>
             <w:r>
               <w:rPr>
@@ -993,7 +1070,7 @@
                 <w:noProof/>
                 <w:webHidden/>
               </w:rPr>
-              <w:t>8</w:t>
+              <w:t>9</w:t>
             </w:r>
             <w:r>
               <w:rPr>
@@ -1028,13 +1105,13 @@
               <w:lang w:eastAsia="en-GB"/>
             </w:rPr>
           </w:pPr>
-          <w:hyperlink w:anchor="_Toc447319582" w:history="1">
+          <w:hyperlink w:anchor="_Toc448149676" w:history="1">
             <w:r>
               <w:rPr>
                 <w:rStyle w:val="Hyperlink"/>
                 <w:noProof/>
               </w:rPr>
-              <w:t>Appendix A:</w:t>
+              <w:t>Graphical User Interface</w:t>
             </w:r>
             <w:r>
               <w:rPr>
@@ -1055,7 +1132,7 @@
                 <w:noProof/>
                 <w:webHidden/>
               </w:rPr>
-              <w:instrText xml:space="preserve"> PAGEREF _Toc447319582 \h </w:instrText>
+              <w:instrText xml:space="preserve"> PAGEREF _Toc448149676 \h </w:instrText>
             </w:r>
             <w:r>
               <w:rPr>
@@ -1075,7 +1152,89 @@
                 <w:noProof/>
                 <w:webHidden/>
               </w:rPr>
-              <w:t>9</w:t>
+              <w:t>10</w:t>
+            </w:r>
+            <w:r>
+              <w:rPr>
+                <w:noProof/>
+                <w:webHidden/>
+              </w:rPr>
+              <w:fldChar w:fldCharType="end"/>
+            </w:r>
+          </w:hyperlink>
+        </w:p>
+        <w:p>
+          <w:pPr>
+            <w:pStyle w:val="TOC1"/>
+            <w:tabs>
+              <w:tab w:val="right" w:leader="dot" w:pos="9016"/>
+            </w:tabs>
+            <w:rPr>
+              <w:rStyle w:val="Hyperlink"/>
+              <w:noProof/>
+            </w:rPr>
+          </w:pPr>
+        </w:p>
+        <w:p>
+          <w:pPr>
+            <w:pStyle w:val="TOC1"/>
+            <w:tabs>
+              <w:tab w:val="right" w:leader="dot" w:pos="9016"/>
+            </w:tabs>
+            <w:rPr>
+              <w:rFonts w:eastAsiaTheme="minorEastAsia"/>
+              <w:noProof/>
+              <w:lang w:eastAsia="en-GB"/>
+            </w:rPr>
+          </w:pPr>
+          <w:hyperlink w:anchor="_Toc448149677" w:history="1">
+            <w:r>
+              <w:rPr>
+                <w:rStyle w:val="Hyperlink"/>
+                <w:noProof/>
+              </w:rPr>
+              <w:t>References:</w:t>
+            </w:r>
+            <w:r>
+              <w:rPr>
+                <w:noProof/>
+                <w:webHidden/>
+              </w:rPr>
+              <w:tab/>
+            </w:r>
+            <w:r>
+              <w:rPr>
+                <w:noProof/>
+                <w:webHidden/>
+              </w:rPr>
+              <w:fldChar w:fldCharType="begin"/>
+            </w:r>
+            <w:r>
+              <w:rPr>
+                <w:noProof/>
+                <w:webHidden/>
+              </w:rPr>
+              <w:instrText xml:space="preserve"> PAGEREF _Toc448149677 \h </w:instrText>
+            </w:r>
+            <w:r>
+              <w:rPr>
+                <w:noProof/>
+                <w:webHidden/>
+              </w:rPr>
+            </w:r>
+            <w:r>
+              <w:rPr>
+                <w:noProof/>
+                <w:webHidden/>
+              </w:rPr>
+              <w:fldChar w:fldCharType="separate"/>
+            </w:r>
+            <w:r>
+              <w:rPr>
+                <w:noProof/>
+                <w:webHidden/>
+              </w:rPr>
+              <w:t>12</w:t>
             </w:r>
             <w:r>
               <w:rPr>
@@ -1132,15 +1291,21 @@
     </w:p>
     <w:p>
       <w:pPr>
-        <w:jc w:val="center"/>
         <w:rPr>
           <w:sz w:val="28"/>
         </w:rPr>
-      </w:pPr>
-    </w:p>
-    <w:p>
-      <w:pPr>
-        <w:jc w:val="center"/>
+        <w:sectPr>
+          <w:headerReference w:type="default" r:id="rId8"/>
+          <w:footerReference w:type="default" r:id="rId9"/>
+          <w:pgSz w:w="11906" w:h="16838"/>
+          <w:pgMar w:top="1440" w:right="1440" w:bottom="1440" w:left="1440" w:header="708" w:footer="708" w:gutter="0"/>
+          <w:cols w:space="708"/>
+          <w:docGrid w:linePitch="360"/>
+        </w:sectPr>
+      </w:pPr>
+    </w:p>
+    <w:p>
+      <w:pPr>
         <w:rPr>
           <w:sz w:val="28"/>
         </w:rPr>
@@ -1148,73 +1313,9 @@
     </w:p>
     <w:p>
       <w:pPr>
-        <w:jc w:val="center"/>
-        <w:rPr>
-          <w:sz w:val="28"/>
-        </w:rPr>
-      </w:pPr>
-    </w:p>
-    <w:p>
-      <w:pPr>
-        <w:jc w:val="center"/>
-        <w:rPr>
-          <w:sz w:val="28"/>
-        </w:rPr>
-      </w:pPr>
-    </w:p>
-    <w:p>
-      <w:pPr>
-        <w:jc w:val="center"/>
-        <w:rPr>
-          <w:sz w:val="28"/>
-        </w:rPr>
-      </w:pPr>
-    </w:p>
-    <w:p>
-      <w:pPr>
-        <w:jc w:val="center"/>
-        <w:rPr>
-          <w:sz w:val="28"/>
-        </w:rPr>
-      </w:pPr>
-    </w:p>
-    <w:p>
-      <w:pPr>
-        <w:jc w:val="center"/>
-        <w:rPr>
-          <w:sz w:val="28"/>
-        </w:rPr>
-      </w:pPr>
-    </w:p>
-    <w:p>
-      <w:pPr>
-        <w:jc w:val="center"/>
-        <w:rPr>
-          <w:sz w:val="28"/>
-        </w:rPr>
-      </w:pPr>
-    </w:p>
-    <w:p>
-      <w:pPr>
-        <w:jc w:val="center"/>
-        <w:rPr>
-          <w:sz w:val="28"/>
-        </w:rPr>
-      </w:pPr>
-    </w:p>
-    <w:p>
-      <w:pPr>
-        <w:jc w:val="center"/>
-        <w:rPr>
-          <w:sz w:val="28"/>
-        </w:rPr>
-      </w:pPr>
-    </w:p>
-    <w:p>
-      <w:pPr>
         <w:pStyle w:val="Heading1"/>
       </w:pPr>
-      <w:bookmarkStart w:id="0" w:name="_Toc447319571"/>
+      <w:bookmarkStart w:id="0" w:name="_Toc448149665"/>
       <w:r>
         <w:t>Introduction:</w:t>
       </w:r>
@@ -1270,14 +1371,17 @@
       </w:r>
     </w:p>
     <w:p>
+      <w:bookmarkStart w:id="1" w:name="_Toc448149666"/>
+    </w:p>
+    <w:p>
       <w:pPr>
         <w:pStyle w:val="Heading2"/>
       </w:pPr>
       <w:r>
         <w:t>System Design:</w:t>
       </w:r>
-    </w:p>
-    <w:p/>
+      <w:bookmarkEnd w:id="1"/>
+    </w:p>
     <w:p>
       <w:r>
         <w:t xml:space="preserve">Following the </w:t>
@@ -1291,7 +1395,7 @@
           <w:lang w:eastAsia="en-GB"/>
         </w:rPr>
         <w:drawing>
-          <wp:inline distT="0" distB="0" distL="0" distR="0" wp14:anchorId="04409063" wp14:editId="3BEFD864">
+          <wp:inline distT="0" distB="0" distL="0" distR="0" wp14:anchorId="0EBD701E" wp14:editId="1482E6CD">
             <wp:extent cx="5715000" cy="4823670"/>
             <wp:effectExtent l="0" t="0" r="0" b="0"/>
             <wp:docPr id="21" name="Picture 21"/>
@@ -1306,7 +1410,7 @@
                     <pic:cNvPicPr/>
                   </pic:nvPicPr>
                   <pic:blipFill rotWithShape="1">
-                    <a:blip r:embed="rId8"/>
+                    <a:blip r:embed="rId10"/>
                     <a:srcRect l="21272" t="12409" r="24385" b="6047"/>
                     <a:stretch/>
                   </pic:blipFill>
@@ -1345,26 +1449,28 @@
       <w:pPr>
         <w:pStyle w:val="Heading1"/>
       </w:pPr>
+      <w:bookmarkStart w:id="2" w:name="_Toc448149667"/>
       <w:r>
         <w:t>Security:</w:t>
       </w:r>
+      <w:bookmarkEnd w:id="2"/>
     </w:p>
     <w:p>
       <w:r>
         <w:t>The passwords are stored securely on the database using the hash and salt method. The password is sent to the server as raw text; this isn’t the most secure way but if the client is connected securely using a secure protocol with TCP/IP then it shouldn’t matter. After the server receives the raw text, it compares the password to a hashed version of the password that is in the database. The hashing algorithm used is called BCrpyt and is adapted from the Blowfish algorithm. The algorithm has the ability to generate a random salt and the hash can be stored without storing the salt in the database which gives another layer of security to the password. When the user registers, the password is passed into the algorithm and a hash is generated with is then stored into the database for later use to compare a candidate password.</w:t>
       </w:r>
-      <w:bookmarkStart w:id="1" w:name="_GoBack"/>
-      <w:bookmarkEnd w:id="1"/>
     </w:p>
     <w:p>
       <w:pPr>
         <w:pStyle w:val="Heading1"/>
       </w:pPr>
-      <w:bookmarkStart w:id="2" w:name="_Toc447319572"/>
+      <w:bookmarkStart w:id="3" w:name="_Toc448149668"/>
+      <w:bookmarkStart w:id="4" w:name="_GoBack"/>
+      <w:bookmarkEnd w:id="4"/>
       <w:r>
         <w:t>Network protocol:</w:t>
       </w:r>
-      <w:bookmarkEnd w:id="2"/>
+      <w:bookmarkEnd w:id="3"/>
     </w:p>
     <w:p/>
     <w:p>
@@ -1403,24 +1509,22 @@
       <w:r>
         <w:rPr>
           <w:noProof/>
-          <w:sz w:val="24"/>
-          <w:lang w:eastAsia="en-GB"/>
         </w:rPr>
         <mc:AlternateContent>
           <mc:Choice Requires="wps">
             <w:drawing>
-              <wp:anchor distT="0" distB="0" distL="114300" distR="114300" simplePos="0" relativeHeight="251663360" behindDoc="0" locked="0" layoutInCell="1" allowOverlap="1" wp14:anchorId="026F7BD8" wp14:editId="09EEB4CF">
+              <wp:anchor distT="0" distB="0" distL="114300" distR="114300" simplePos="0" relativeHeight="251691008" behindDoc="0" locked="0" layoutInCell="1" allowOverlap="1" wp14:anchorId="7CDCFDEB" wp14:editId="45060A18">
                 <wp:simplePos x="0" y="0"/>
                 <wp:positionH relativeFrom="column">
-                  <wp:posOffset>3572411</wp:posOffset>
+                  <wp:posOffset>581025</wp:posOffset>
                 </wp:positionH>
                 <wp:positionV relativeFrom="paragraph">
-                  <wp:posOffset>232335</wp:posOffset>
+                  <wp:posOffset>945515</wp:posOffset>
                 </wp:positionV>
-                <wp:extent cx="1246868" cy="653143"/>
-                <wp:effectExtent l="0" t="0" r="10795" b="13970"/>
+                <wp:extent cx="4237355" cy="635"/>
+                <wp:effectExtent l="0" t="0" r="0" b="0"/>
                 <wp:wrapNone/>
-                <wp:docPr id="3" name="Text Box 3"/>
+                <wp:docPr id="25" name="Text Box 25"/>
                 <wp:cNvGraphicFramePr/>
                 <a:graphic xmlns:a="http://schemas.openxmlformats.org/drawingml/2006/main">
                   <a:graphicData uri="http://schemas.microsoft.com/office/word/2010/wordprocessingShape">
@@ -1429,88 +1533,87 @@
                       <wps:spPr>
                         <a:xfrm>
                           <a:off x="0" y="0"/>
-                          <a:ext cx="1246868" cy="653143"/>
+                          <a:ext cx="4237355" cy="635"/>
                         </a:xfrm>
                         <a:prstGeom prst="rect">
                           <a:avLst/>
                         </a:prstGeom>
                         <a:solidFill>
-                          <a:schemeClr val="lt1"/>
+                          <a:prstClr val="white"/>
                         </a:solidFill>
-                        <a:ln w="6350">
-                          <a:solidFill>
-                            <a:prstClr val="black"/>
-                          </a:solidFill>
+                        <a:ln>
+                          <a:noFill/>
                         </a:ln>
-                        <a:effectLst/>
                       </wps:spPr>
-                      <wps:style>
-                        <a:lnRef idx="0">
-                          <a:schemeClr val="accent1"/>
-                        </a:lnRef>
-                        <a:fillRef idx="0">
-                          <a:schemeClr val="accent1"/>
-                        </a:fillRef>
-                        <a:effectRef idx="0">
-                          <a:schemeClr val="accent1"/>
-                        </a:effectRef>
-                        <a:fontRef idx="minor">
-                          <a:schemeClr val="dk1"/>
-                        </a:fontRef>
-                      </wps:style>
                       <wps:txbx>
                         <w:txbxContent>
                           <w:p>
                             <w:pPr>
-                              <w:spacing w:line="240" w:lineRule="auto"/>
-                              <w:jc w:val="center"/>
+                              <w:pStyle w:val="Caption"/>
+                              <w:rPr>
+                                <w:noProof/>
+                                <w:sz w:val="24"/>
+                              </w:rPr>
                             </w:pPr>
                             <w:r>
-                              <w:br/>
+                              <w:t xml:space="preserve">Figure </w:t>
                             </w:r>
+                            <w:fldSimple w:instr=" SEQ Figure \* ARABIC ">
+                              <w:r>
+                                <w:rPr>
+                                  <w:noProof/>
+                                </w:rPr>
+                                <w:t>1</w:t>
+                              </w:r>
+                            </w:fldSimple>
                             <w:r>
-                              <w:t>Data</w:t>
+                              <w:t>: Diagram of TCP/IP headers</w:t>
                             </w:r>
                           </w:p>
                         </w:txbxContent>
                       </wps:txbx>
-                      <wps:bodyPr rot="0" spcFirstLastPara="0" vertOverflow="overflow" horzOverflow="overflow" vert="horz" wrap="square" lIns="91440" tIns="45720" rIns="91440" bIns="45720" numCol="1" spcCol="0" rtlCol="0" fromWordArt="0" anchor="t" anchorCtr="0" forceAA="0" compatLnSpc="1">
+                      <wps:bodyPr rot="0" spcFirstLastPara="0" vertOverflow="overflow" horzOverflow="overflow" vert="horz" wrap="square" lIns="0" tIns="0" rIns="0" bIns="0" numCol="1" spcCol="0" rtlCol="0" fromWordArt="0" anchor="t" anchorCtr="0" forceAA="0" compatLnSpc="1">
                         <a:prstTxWarp prst="textNoShape">
                           <a:avLst/>
                         </a:prstTxWarp>
-                        <a:noAutofit/>
+                        <a:spAutoFit/>
                       </wps:bodyPr>
                     </wps:wsp>
                   </a:graphicData>
                 </a:graphic>
-                <wp14:sizeRelH relativeFrom="margin">
-                  <wp14:pctWidth>0</wp14:pctWidth>
-                </wp14:sizeRelH>
-                <wp14:sizeRelV relativeFrom="margin">
-                  <wp14:pctHeight>0</wp14:pctHeight>
-                </wp14:sizeRelV>
               </wp:anchor>
             </w:drawing>
           </mc:Choice>
           <mc:Fallback>
             <w:pict>
-              <v:shapetype w14:anchorId="026F7BD8" id="_x0000_t202" coordsize="21600,21600" o:spt="202" path="m,l,21600r21600,l21600,xe">
+              <v:shapetype w14:anchorId="7CDCFDEB" id="_x0000_t202" coordsize="21600,21600" o:spt="202" path="m,l,21600r21600,l21600,xe">
                 <v:stroke joinstyle="miter"/>
                 <v:path gradientshapeok="t" o:connecttype="rect"/>
               </v:shapetype>
-              <v:shape id="Text Box 3" o:spid="_x0000_s1026" type="#_x0000_t202" style="position:absolute;left:0;text-align:left;margin-left:281.3pt;margin-top:18.3pt;width:98.2pt;height:51.45pt;z-index:251663360;visibility:visible;mso-wrap-style:square;mso-width-percent:0;mso-height-percent:0;mso-wrap-distance-left:9pt;mso-wrap-distance-top:0;mso-wrap-distance-right:9pt;mso-wrap-distance-bottom:0;mso-position-horizontal:absolute;mso-position-horizontal-relative:text;mso-position-vertical:absolute;mso-position-vertical-relative:text;mso-width-percent:0;mso-height-percent:0;mso-width-relative:margin;mso-height-relative:margin;v-text-anchor:top" o:gfxdata="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" fillcolor="white [3201]" strokeweight=".5pt">
-                <v:textbox>
+              <v:shape id="Text Box 25" o:spid="_x0000_s1026" type="#_x0000_t202" style="position:absolute;left:0;text-align:left;margin-left:45.75pt;margin-top:74.45pt;width:333.65pt;height:.05pt;z-index:251691008;visibility:visible;mso-wrap-style:square;mso-wrap-distance-left:9pt;mso-wrap-distance-top:0;mso-wrap-distance-right:9pt;mso-wrap-distance-bottom:0;mso-position-horizontal:absolute;mso-position-horizontal-relative:text;mso-position-vertical:absolute;mso-position-vertical-relative:text;v-text-anchor:top" o:gfxdata="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" stroked="f">
+                <v:textbox style="mso-fit-shape-to-text:t" inset="0,0,0,0">
                   <w:txbxContent>
                     <w:p>
                       <w:pPr>
-                        <w:spacing w:line="240" w:lineRule="auto"/>
-                        <w:jc w:val="center"/>
+                        <w:pStyle w:val="Caption"/>
+                        <w:rPr>
+                          <w:noProof/>
+                          <w:sz w:val="24"/>
+                        </w:rPr>
                       </w:pPr>
                       <w:r>
-                        <w:br/>
+                        <w:t xml:space="preserve">Figure </w:t>
                       </w:r>
+                      <w:fldSimple w:instr=" SEQ Figure \* ARABIC ">
+                        <w:r>
+                          <w:rPr>
+                            <w:noProof/>
+                          </w:rPr>
+                          <w:t>1</w:t>
+                        </w:r>
+                      </w:fldSimple>
                       <w:r>
-                        <w:t>Data</w:t>
+                        <w:t>: Diagram of TCP/IP headers</w:t>
                       </w:r>
                     </w:p>
                   </w:txbxContent>
@@ -1527,20 +1630,387 @@
           <w:lang w:eastAsia="en-GB"/>
         </w:rPr>
         <mc:AlternateContent>
+          <mc:Choice Requires="wpg">
+            <w:drawing>
+              <wp:anchor distT="0" distB="0" distL="114300" distR="114300" simplePos="0" relativeHeight="251665408" behindDoc="0" locked="0" layoutInCell="1" allowOverlap="1" wp14:anchorId="13BE1FF3" wp14:editId="7FDC6FF6">
+                <wp:simplePos x="0" y="0"/>
+                <wp:positionH relativeFrom="column">
+                  <wp:posOffset>581025</wp:posOffset>
+                </wp:positionH>
+                <wp:positionV relativeFrom="paragraph">
+                  <wp:posOffset>235585</wp:posOffset>
+                </wp:positionV>
+                <wp:extent cx="4237718" cy="653143"/>
+                <wp:effectExtent l="0" t="0" r="10795" b="13970"/>
+                <wp:wrapNone/>
+                <wp:docPr id="24" name="Group 24"/>
+                <wp:cNvGraphicFramePr/>
+                <a:graphic xmlns:a="http://schemas.openxmlformats.org/drawingml/2006/main">
+                  <a:graphicData uri="http://schemas.microsoft.com/office/word/2010/wordprocessingGroup">
+                    <wpg:wgp>
+                      <wpg:cNvGrpSpPr/>
+                      <wpg:grpSpPr>
+                        <a:xfrm>
+                          <a:off x="0" y="0"/>
+                          <a:ext cx="4237718" cy="653143"/>
+                          <a:chOff x="0" y="0"/>
+                          <a:chExt cx="4237718" cy="653143"/>
+                        </a:xfrm>
+                      </wpg:grpSpPr>
+                      <wps:wsp>
+                        <wps:cNvPr id="1" name="Text Box 1"/>
+                        <wps:cNvSpPr txBox="1"/>
+                        <wps:spPr>
+                          <a:xfrm>
+                            <a:off x="0" y="0"/>
+                            <a:ext cx="1246868" cy="653143"/>
+                          </a:xfrm>
+                          <a:prstGeom prst="rect">
+                            <a:avLst/>
+                          </a:prstGeom>
+                          <a:solidFill>
+                            <a:schemeClr val="lt1"/>
+                          </a:solidFill>
+                          <a:ln w="6350">
+                            <a:solidFill>
+                              <a:prstClr val="black"/>
+                            </a:solidFill>
+                          </a:ln>
+                          <a:effectLst/>
+                        </wps:spPr>
+                        <wps:style>
+                          <a:lnRef idx="0">
+                            <a:schemeClr val="accent1"/>
+                          </a:lnRef>
+                          <a:fillRef idx="0">
+                            <a:schemeClr val="accent1"/>
+                          </a:fillRef>
+                          <a:effectRef idx="0">
+                            <a:schemeClr val="accent1"/>
+                          </a:effectRef>
+                          <a:fontRef idx="minor">
+                            <a:schemeClr val="dk1"/>
+                          </a:fontRef>
+                        </wps:style>
+                        <wps:txbx>
+                          <w:txbxContent>
+                            <w:p>
+                              <w:pPr>
+                                <w:spacing w:line="240" w:lineRule="auto"/>
+                                <w:jc w:val="center"/>
+                              </w:pPr>
+                              <w:r>
+                                <w:br/>
+                                <w:t>Routing Header</w:t>
+                              </w:r>
+                            </w:p>
+                          </w:txbxContent>
+                        </wps:txbx>
+                        <wps:bodyPr rot="0" spcFirstLastPara="0" vertOverflow="overflow" horzOverflow="overflow" vert="horz" wrap="square" lIns="91440" tIns="45720" rIns="91440" bIns="45720" numCol="1" spcCol="0" rtlCol="0" fromWordArt="0" anchor="t" anchorCtr="0" forceAA="0" compatLnSpc="1">
+                          <a:prstTxWarp prst="textNoShape">
+                            <a:avLst/>
+                          </a:prstTxWarp>
+                          <a:noAutofit/>
+                        </wps:bodyPr>
+                      </wps:wsp>
+                      <wps:wsp>
+                        <wps:cNvPr id="2" name="Text Box 2"/>
+                        <wps:cNvSpPr txBox="1"/>
+                        <wps:spPr>
+                          <a:xfrm>
+                            <a:off x="1514475" y="0"/>
+                            <a:ext cx="1246868" cy="653143"/>
+                          </a:xfrm>
+                          <a:prstGeom prst="rect">
+                            <a:avLst/>
+                          </a:prstGeom>
+                          <a:solidFill>
+                            <a:schemeClr val="lt1"/>
+                          </a:solidFill>
+                          <a:ln w="6350">
+                            <a:solidFill>
+                              <a:prstClr val="black"/>
+                            </a:solidFill>
+                          </a:ln>
+                          <a:effectLst/>
+                        </wps:spPr>
+                        <wps:style>
+                          <a:lnRef idx="0">
+                            <a:schemeClr val="accent1"/>
+                          </a:lnRef>
+                          <a:fillRef idx="0">
+                            <a:schemeClr val="accent1"/>
+                          </a:fillRef>
+                          <a:effectRef idx="0">
+                            <a:schemeClr val="accent1"/>
+                          </a:effectRef>
+                          <a:fontRef idx="minor">
+                            <a:schemeClr val="dk1"/>
+                          </a:fontRef>
+                        </wps:style>
+                        <wps:txbx>
+                          <w:txbxContent>
+                            <w:p>
+                              <w:pPr>
+                                <w:spacing w:line="240" w:lineRule="auto"/>
+                                <w:jc w:val="center"/>
+                              </w:pPr>
+                              <w:r>
+                                <w:br/>
+                                <w:t>Request Header</w:t>
+                              </w:r>
+                            </w:p>
+                          </w:txbxContent>
+                        </wps:txbx>
+                        <wps:bodyPr rot="0" spcFirstLastPara="0" vertOverflow="overflow" horzOverflow="overflow" vert="horz" wrap="square" lIns="91440" tIns="45720" rIns="91440" bIns="45720" numCol="1" spcCol="0" rtlCol="0" fromWordArt="0" anchor="t" anchorCtr="0" forceAA="0" compatLnSpc="1">
+                          <a:prstTxWarp prst="textNoShape">
+                            <a:avLst/>
+                          </a:prstTxWarp>
+                          <a:noAutofit/>
+                        </wps:bodyPr>
+                      </wps:wsp>
+                      <wps:wsp>
+                        <wps:cNvPr id="3" name="Text Box 3"/>
+                        <wps:cNvSpPr txBox="1"/>
+                        <wps:spPr>
+                          <a:xfrm>
+                            <a:off x="2990850" y="0"/>
+                            <a:ext cx="1246868" cy="653143"/>
+                          </a:xfrm>
+                          <a:prstGeom prst="rect">
+                            <a:avLst/>
+                          </a:prstGeom>
+                          <a:solidFill>
+                            <a:schemeClr val="lt1"/>
+                          </a:solidFill>
+                          <a:ln w="6350">
+                            <a:solidFill>
+                              <a:prstClr val="black"/>
+                            </a:solidFill>
+                          </a:ln>
+                          <a:effectLst/>
+                        </wps:spPr>
+                        <wps:style>
+                          <a:lnRef idx="0">
+                            <a:schemeClr val="accent1"/>
+                          </a:lnRef>
+                          <a:fillRef idx="0">
+                            <a:schemeClr val="accent1"/>
+                          </a:fillRef>
+                          <a:effectRef idx="0">
+                            <a:schemeClr val="accent1"/>
+                          </a:effectRef>
+                          <a:fontRef idx="minor">
+                            <a:schemeClr val="dk1"/>
+                          </a:fontRef>
+                        </wps:style>
+                        <wps:txbx>
+                          <w:txbxContent>
+                            <w:p>
+                              <w:pPr>
+                                <w:spacing w:line="240" w:lineRule="auto"/>
+                                <w:jc w:val="center"/>
+                              </w:pPr>
+                              <w:r>
+                                <w:br/>
+                              </w:r>
+                              <w:r>
+                                <w:t>Data</w:t>
+                              </w:r>
+                            </w:p>
+                          </w:txbxContent>
+                        </wps:txbx>
+                        <wps:bodyPr rot="0" spcFirstLastPara="0" vertOverflow="overflow" horzOverflow="overflow" vert="horz" wrap="square" lIns="91440" tIns="45720" rIns="91440" bIns="45720" numCol="1" spcCol="0" rtlCol="0" fromWordArt="0" anchor="t" anchorCtr="0" forceAA="0" compatLnSpc="1">
+                          <a:prstTxWarp prst="textNoShape">
+                            <a:avLst/>
+                          </a:prstTxWarp>
+                          <a:noAutofit/>
+                        </wps:bodyPr>
+                      </wps:wsp>
+                      <wps:wsp>
+                        <wps:cNvPr id="4" name="Straight Arrow Connector 4"/>
+                        <wps:cNvCnPr/>
+                        <wps:spPr>
+                          <a:xfrm>
+                            <a:off x="1247775" y="285750"/>
+                            <a:ext cx="273536" cy="0"/>
+                          </a:xfrm>
+                          <a:prstGeom prst="straightConnector1">
+                            <a:avLst/>
+                          </a:prstGeom>
+                          <a:ln>
+                            <a:tailEnd type="triangle"/>
+                          </a:ln>
+                        </wps:spPr>
+                        <wps:style>
+                          <a:lnRef idx="1">
+                            <a:schemeClr val="accent1"/>
+                          </a:lnRef>
+                          <a:fillRef idx="0">
+                            <a:schemeClr val="accent1"/>
+                          </a:fillRef>
+                          <a:effectRef idx="0">
+                            <a:schemeClr val="accent1"/>
+                          </a:effectRef>
+                          <a:fontRef idx="minor">
+                            <a:schemeClr val="tx1"/>
+                          </a:fontRef>
+                        </wps:style>
+                        <wps:bodyPr/>
+                      </wps:wsp>
+                      <wps:wsp>
+                        <wps:cNvPr id="5" name="Straight Arrow Connector 5"/>
+                        <wps:cNvCnPr/>
+                        <wps:spPr>
+                          <a:xfrm>
+                            <a:off x="2762250" y="295275"/>
+                            <a:ext cx="273536" cy="0"/>
+                          </a:xfrm>
+                          <a:prstGeom prst="straightConnector1">
+                            <a:avLst/>
+                          </a:prstGeom>
+                          <a:ln>
+                            <a:tailEnd type="triangle"/>
+                          </a:ln>
+                        </wps:spPr>
+                        <wps:style>
+                          <a:lnRef idx="1">
+                            <a:schemeClr val="accent1"/>
+                          </a:lnRef>
+                          <a:fillRef idx="0">
+                            <a:schemeClr val="accent1"/>
+                          </a:fillRef>
+                          <a:effectRef idx="0">
+                            <a:schemeClr val="accent1"/>
+                          </a:effectRef>
+                          <a:fontRef idx="minor">
+                            <a:schemeClr val="tx1"/>
+                          </a:fontRef>
+                        </wps:style>
+                        <wps:bodyPr/>
+                      </wps:wsp>
+                    </wpg:wgp>
+                  </a:graphicData>
+                </a:graphic>
+              </wp:anchor>
+            </w:drawing>
+          </mc:Choice>
+          <mc:Fallback>
+            <w:pict>
+              <v:group w14:anchorId="13BE1FF3" id="Group 24" o:spid="_x0000_s1027" style="position:absolute;left:0;text-align:left;margin-left:45.75pt;margin-top:18.55pt;width:333.7pt;height:51.45pt;z-index:251665408" coordsize="42377,6531" o:gfxdata="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">
+                <v:shape id="Text Box 1" o:spid="_x0000_s1028" type="#_x0000_t202" style="position:absolute;width:12468;height:6531;visibility:visible;mso-wrap-style:square;v-text-anchor:top" o:gfxdata="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" fillcolor="white [3201]" strokeweight=".5pt">
+                  <v:textbox>
+                    <w:txbxContent>
+                      <w:p>
+                        <w:pPr>
+                          <w:spacing w:line="240" w:lineRule="auto"/>
+                          <w:jc w:val="center"/>
+                        </w:pPr>
+                        <w:r>
+                          <w:br/>
+                          <w:t>Routing Header</w:t>
+                        </w:r>
+                      </w:p>
+                    </w:txbxContent>
+                  </v:textbox>
+                </v:shape>
+                <v:shape id="_x0000_s1029" type="#_x0000_t202" style="position:absolute;left:15144;width:12469;height:6531;visibility:visible;mso-wrap-style:square;v-text-anchor:top" o:gfxdata="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" fillcolor="white [3201]" strokeweight=".5pt">
+                  <v:textbox>
+                    <w:txbxContent>
+                      <w:p>
+                        <w:pPr>
+                          <w:spacing w:line="240" w:lineRule="auto"/>
+                          <w:jc w:val="center"/>
+                        </w:pPr>
+                        <w:r>
+                          <w:br/>
+                          <w:t>Request Header</w:t>
+                        </w:r>
+                      </w:p>
+                    </w:txbxContent>
+                  </v:textbox>
+                </v:shape>
+                <v:shape id="Text Box 3" o:spid="_x0000_s1030" type="#_x0000_t202" style="position:absolute;left:29908;width:12469;height:6531;visibility:visible;mso-wrap-style:square;v-text-anchor:top" o:gfxdata="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" fillcolor="white [3201]" strokeweight=".5pt">
+                  <v:textbox>
+                    <w:txbxContent>
+                      <w:p>
+                        <w:pPr>
+                          <w:spacing w:line="240" w:lineRule="auto"/>
+                          <w:jc w:val="center"/>
+                        </w:pPr>
+                        <w:r>
+                          <w:br/>
+                        </w:r>
+                        <w:r>
+                          <w:t>Data</w:t>
+                        </w:r>
+                      </w:p>
+                    </w:txbxContent>
+                  </v:textbox>
+                </v:shape>
+                <v:shapetype id="_x0000_t32" coordsize="21600,21600" o:spt="32" o:oned="t" path="m,l21600,21600e" filled="f">
+                  <v:path arrowok="t" fillok="f" o:connecttype="none"/>
+                  <o:lock v:ext="edit" shapetype="t"/>
+                </v:shapetype>
+                <v:shape id="Straight Arrow Connector 4" o:spid="_x0000_s1031" type="#_x0000_t32" style="position:absolute;left:12477;top:2857;width:2736;height:0;visibility:visible;mso-wrap-style:square" o:connectortype="straight" o:gfxdata="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" strokecolor="#5b9bd5 [3204]" strokeweight=".5pt">
+                  <v:stroke endarrow="block" joinstyle="miter"/>
+                </v:shape>
+                <v:shape id="Straight Arrow Connector 5" o:spid="_x0000_s1032" type="#_x0000_t32" style="position:absolute;left:27622;top:2952;width:2735;height:0;visibility:visible;mso-wrap-style:square" o:connectortype="straight" o:gfxdata="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" strokecolor="#5b9bd5 [3204]" strokeweight=".5pt">
+                  <v:stroke endarrow="block" joinstyle="miter"/>
+                </v:shape>
+              </v:group>
+            </w:pict>
+          </mc:Fallback>
+        </mc:AlternateContent>
+      </w:r>
+    </w:p>
+    <w:p>
+      <w:pPr>
+        <w:ind w:left="720"/>
+        <w:rPr>
+          <w:sz w:val="24"/>
+        </w:rPr>
+      </w:pPr>
+    </w:p>
+    <w:p/>
+    <w:p/>
+    <w:p>
+      <w:pPr>
+        <w:ind w:left="720"/>
+      </w:pPr>
+      <w:r>
+        <w:t xml:space="preserve">The first header tells the system where the packet needs to go within the system to be properly handled. </w:t>
+      </w:r>
+      <w:r>
+        <w:t>As the protocol works on a trust basis it is presumed that the client or server will send messages with the correct headers, if</w:t>
+      </w:r>
+      <w:r>
+        <w:t xml:space="preserve"> this routing header is not recognised by the system the packet is discarded</w:t>
+      </w:r>
+      <w:r>
+        <w:t>. Once the packet has then been transferred to the next location the Routing header is discarded.</w:t>
+      </w:r>
+    </w:p>
+    <w:p>
+      <w:r>
+        <w:rPr>
+          <w:noProof/>
+        </w:rPr>
+        <mc:AlternateContent>
           <mc:Choice Requires="wps">
             <w:drawing>
-              <wp:anchor distT="0" distB="0" distL="114300" distR="114300" simplePos="0" relativeHeight="251661312" behindDoc="0" locked="0" layoutInCell="1" allowOverlap="1" wp14:anchorId="259B2A8A" wp14:editId="4CBBC996">
+              <wp:anchor distT="0" distB="0" distL="114300" distR="114300" simplePos="0" relativeHeight="251693056" behindDoc="0" locked="0" layoutInCell="1" allowOverlap="1" wp14:anchorId="46C02388" wp14:editId="541FF94A">
                 <wp:simplePos x="0" y="0"/>
                 <wp:positionH relativeFrom="column">
-                  <wp:posOffset>2099722</wp:posOffset>
+                  <wp:posOffset>628650</wp:posOffset>
                 </wp:positionH>
                 <wp:positionV relativeFrom="paragraph">
-                  <wp:posOffset>232335</wp:posOffset>
+                  <wp:posOffset>881380</wp:posOffset>
                 </wp:positionV>
-                <wp:extent cx="1246868" cy="653143"/>
-                <wp:effectExtent l="0" t="0" r="10795" b="13970"/>
+                <wp:extent cx="2722880" cy="635"/>
+                <wp:effectExtent l="0" t="0" r="1270" b="13335"/>
                 <wp:wrapNone/>
-                <wp:docPr id="2" name="Text Box 2"/>
+                <wp:docPr id="27" name="Text Box 27"/>
                 <wp:cNvGraphicFramePr/>
                 <a:graphic xmlns:a="http://schemas.openxmlformats.org/drawingml/2006/main">
                   <a:graphicData uri="http://schemas.microsoft.com/office/word/2010/wordprocessingShape">
@@ -1549,80 +2019,79 @@
                       <wps:spPr>
                         <a:xfrm>
                           <a:off x="0" y="0"/>
-                          <a:ext cx="1246868" cy="653143"/>
+                          <a:ext cx="2722880" cy="635"/>
                         </a:xfrm>
                         <a:prstGeom prst="rect">
                           <a:avLst/>
                         </a:prstGeom>
-                        <a:solidFill>
-                          <a:schemeClr val="lt1"/>
-                        </a:solidFill>
-                        <a:ln w="6350">
-                          <a:solidFill>
-                            <a:prstClr val="black"/>
-                          </a:solidFill>
+                        <a:noFill/>
+                        <a:ln>
+                          <a:noFill/>
                         </a:ln>
-                        <a:effectLst/>
                       </wps:spPr>
-                      <wps:style>
-                        <a:lnRef idx="0">
-                          <a:schemeClr val="accent1"/>
-                        </a:lnRef>
-                        <a:fillRef idx="0">
-                          <a:schemeClr val="accent1"/>
-                        </a:fillRef>
-                        <a:effectRef idx="0">
-                          <a:schemeClr val="accent1"/>
-                        </a:effectRef>
-                        <a:fontRef idx="minor">
-                          <a:schemeClr val="dk1"/>
-                        </a:fontRef>
-                      </wps:style>
                       <wps:txbx>
                         <w:txbxContent>
                           <w:p>
                             <w:pPr>
-                              <w:spacing w:line="240" w:lineRule="auto"/>
-                              <w:jc w:val="center"/>
+                              <w:pStyle w:val="Caption"/>
+                              <w:rPr>
+                                <w:noProof/>
+                              </w:rPr>
                             </w:pPr>
                             <w:r>
-                              <w:br/>
-                              <w:t>Request Header</w:t>
+                              <w:t xml:space="preserve">Figure </w:t>
+                            </w:r>
+                            <w:fldSimple w:instr=" SEQ Figure \* ARABIC ">
+                              <w:r>
+                                <w:rPr>
+                                  <w:noProof/>
+                                </w:rPr>
+                                <w:t>2</w:t>
+                              </w:r>
+                            </w:fldSimple>
+                            <w:r>
+                              <w:t>: Diagram of TCP/IP headers with Routing header stripped</w:t>
                             </w:r>
                           </w:p>
                         </w:txbxContent>
                       </wps:txbx>
-                      <wps:bodyPr rot="0" spcFirstLastPara="0" vertOverflow="overflow" horzOverflow="overflow" vert="horz" wrap="square" lIns="91440" tIns="45720" rIns="91440" bIns="45720" numCol="1" spcCol="0" rtlCol="0" fromWordArt="0" anchor="t" anchorCtr="0" forceAA="0" compatLnSpc="1">
+                      <wps:bodyPr rot="0" spcFirstLastPara="0" vertOverflow="overflow" horzOverflow="overflow" vert="horz" wrap="square" lIns="0" tIns="0" rIns="0" bIns="0" numCol="1" spcCol="0" rtlCol="0" fromWordArt="0" anchor="t" anchorCtr="0" forceAA="0" compatLnSpc="1">
                         <a:prstTxWarp prst="textNoShape">
                           <a:avLst/>
                         </a:prstTxWarp>
-                        <a:noAutofit/>
+                        <a:spAutoFit/>
                       </wps:bodyPr>
                     </wps:wsp>
                   </a:graphicData>
                 </a:graphic>
-                <wp14:sizeRelH relativeFrom="margin">
-                  <wp14:pctWidth>0</wp14:pctWidth>
-                </wp14:sizeRelH>
-                <wp14:sizeRelV relativeFrom="margin">
-                  <wp14:pctHeight>0</wp14:pctHeight>
-                </wp14:sizeRelV>
               </wp:anchor>
             </w:drawing>
           </mc:Choice>
           <mc:Fallback>
             <w:pict>
-              <v:shape w14:anchorId="259B2A8A" id="Text Box 2" o:spid="_x0000_s1027" type="#_x0000_t202" style="position:absolute;left:0;text-align:left;margin-left:165.35pt;margin-top:18.3pt;width:98.2pt;height:51.45pt;z-index:251661312;visibility:visible;mso-wrap-style:square;mso-width-percent:0;mso-height-percent:0;mso-wrap-distance-left:9pt;mso-wrap-distance-top:0;mso-wrap-distance-right:9pt;mso-wrap-distance-bottom:0;mso-position-horizontal:absolute;mso-position-horizontal-relative:text;mso-position-vertical:absolute;mso-position-vertical-relative:text;mso-width-percent:0;mso-height-percent:0;mso-width-relative:margin;mso-height-relative:margin;v-text-anchor:top" o:gfxdata="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" fillcolor="white [3201]" strokeweight=".5pt">
-                <v:textbox>
+              <v:shape w14:anchorId="46C02388" id="Text Box 27" o:spid="_x0000_s1033" type="#_x0000_t202" style="position:absolute;margin-left:49.5pt;margin-top:69.4pt;width:214.4pt;height:.05pt;z-index:251693056;visibility:visible;mso-wrap-style:square;mso-wrap-distance-left:9pt;mso-wrap-distance-top:0;mso-wrap-distance-right:9pt;mso-wrap-distance-bottom:0;mso-position-horizontal:absolute;mso-position-horizontal-relative:text;mso-position-vertical:absolute;mso-position-vertical-relative:text;v-text-anchor:top" o:gfxdata="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" filled="f" stroked="f">
+                <v:textbox style="mso-fit-shape-to-text:t" inset="0,0,0,0">
                   <w:txbxContent>
                     <w:p>
                       <w:pPr>
-                        <w:spacing w:line="240" w:lineRule="auto"/>
-                        <w:jc w:val="center"/>
+                        <w:pStyle w:val="Caption"/>
+                        <w:rPr>
+                          <w:noProof/>
+                        </w:rPr>
                       </w:pPr>
                       <w:r>
-                        <w:br/>
-                        <w:t>Request Header</w:t>
+                        <w:t xml:space="preserve">Figure </w:t>
+                      </w:r>
+                      <w:fldSimple w:instr=" SEQ Figure \* ARABIC ">
+                        <w:r>
+                          <w:rPr>
+                            <w:noProof/>
+                          </w:rPr>
+                          <w:t>2</w:t>
+                        </w:r>
+                      </w:fldSimple>
+                      <w:r>
+                        <w:t>: Diagram of TCP/IP headers with Routing header stripped</w:t>
                       </w:r>
                     </w:p>
                   </w:txbxContent>
@@ -1635,24 +2104,274 @@
       <w:r>
         <w:rPr>
           <w:noProof/>
-          <w:sz w:val="24"/>
           <w:lang w:eastAsia="en-GB"/>
         </w:rPr>
+        <mc:AlternateContent>
+          <mc:Choice Requires="wpg">
+            <w:drawing>
+              <wp:anchor distT="0" distB="0" distL="114300" distR="114300" simplePos="0" relativeHeight="251670528" behindDoc="0" locked="0" layoutInCell="1" allowOverlap="1" wp14:anchorId="69AB6066" wp14:editId="6E9E250F">
+                <wp:simplePos x="0" y="0"/>
+                <wp:positionH relativeFrom="column">
+                  <wp:posOffset>628650</wp:posOffset>
+                </wp:positionH>
+                <wp:positionV relativeFrom="paragraph">
+                  <wp:posOffset>171450</wp:posOffset>
+                </wp:positionV>
+                <wp:extent cx="2722880" cy="652780"/>
+                <wp:effectExtent l="0" t="0" r="20320" b="13970"/>
+                <wp:wrapNone/>
+                <wp:docPr id="26" name="Group 26"/>
+                <wp:cNvGraphicFramePr/>
+                <a:graphic xmlns:a="http://schemas.openxmlformats.org/drawingml/2006/main">
+                  <a:graphicData uri="http://schemas.microsoft.com/office/word/2010/wordprocessingGroup">
+                    <wpg:wgp>
+                      <wpg:cNvGrpSpPr/>
+                      <wpg:grpSpPr>
+                        <a:xfrm>
+                          <a:off x="0" y="0"/>
+                          <a:ext cx="2722880" cy="652780"/>
+                          <a:chOff x="0" y="0"/>
+                          <a:chExt cx="2722880" cy="652780"/>
+                        </a:xfrm>
+                      </wpg:grpSpPr>
+                      <wps:wsp>
+                        <wps:cNvPr id="6" name="Text Box 6"/>
+                        <wps:cNvSpPr txBox="1"/>
+                        <wps:spPr>
+                          <a:xfrm>
+                            <a:off x="0" y="0"/>
+                            <a:ext cx="1246505" cy="652780"/>
+                          </a:xfrm>
+                          <a:prstGeom prst="rect">
+                            <a:avLst/>
+                          </a:prstGeom>
+                          <a:solidFill>
+                            <a:schemeClr val="lt1"/>
+                          </a:solidFill>
+                          <a:ln w="6350">
+                            <a:solidFill>
+                              <a:prstClr val="black"/>
+                            </a:solidFill>
+                          </a:ln>
+                          <a:effectLst/>
+                        </wps:spPr>
+                        <wps:style>
+                          <a:lnRef idx="0">
+                            <a:schemeClr val="accent1"/>
+                          </a:lnRef>
+                          <a:fillRef idx="0">
+                            <a:schemeClr val="accent1"/>
+                          </a:fillRef>
+                          <a:effectRef idx="0">
+                            <a:schemeClr val="accent1"/>
+                          </a:effectRef>
+                          <a:fontRef idx="minor">
+                            <a:schemeClr val="dk1"/>
+                          </a:fontRef>
+                        </wps:style>
+                        <wps:txbx>
+                          <w:txbxContent>
+                            <w:p>
+                              <w:pPr>
+                                <w:spacing w:line="240" w:lineRule="auto"/>
+                                <w:jc w:val="center"/>
+                              </w:pPr>
+                              <w:r>
+                                <w:br/>
+                                <w:t>Request Header</w:t>
+                              </w:r>
+                            </w:p>
+                          </w:txbxContent>
+                        </wps:txbx>
+                        <wps:bodyPr rot="0" spcFirstLastPara="0" vertOverflow="overflow" horzOverflow="overflow" vert="horz" wrap="square" lIns="91440" tIns="45720" rIns="91440" bIns="45720" numCol="1" spcCol="0" rtlCol="0" fromWordArt="0" anchor="t" anchorCtr="0" forceAA="0" compatLnSpc="1">
+                          <a:prstTxWarp prst="textNoShape">
+                            <a:avLst/>
+                          </a:prstTxWarp>
+                          <a:noAutofit/>
+                        </wps:bodyPr>
+                      </wps:wsp>
+                      <wps:wsp>
+                        <wps:cNvPr id="7" name="Text Box 7"/>
+                        <wps:cNvSpPr txBox="1"/>
+                        <wps:spPr>
+                          <a:xfrm>
+                            <a:off x="1476375" y="0"/>
+                            <a:ext cx="1246505" cy="652780"/>
+                          </a:xfrm>
+                          <a:prstGeom prst="rect">
+                            <a:avLst/>
+                          </a:prstGeom>
+                          <a:solidFill>
+                            <a:schemeClr val="lt1"/>
+                          </a:solidFill>
+                          <a:ln w="6350">
+                            <a:solidFill>
+                              <a:prstClr val="black"/>
+                            </a:solidFill>
+                          </a:ln>
+                          <a:effectLst/>
+                        </wps:spPr>
+                        <wps:style>
+                          <a:lnRef idx="0">
+                            <a:schemeClr val="accent1"/>
+                          </a:lnRef>
+                          <a:fillRef idx="0">
+                            <a:schemeClr val="accent1"/>
+                          </a:fillRef>
+                          <a:effectRef idx="0">
+                            <a:schemeClr val="accent1"/>
+                          </a:effectRef>
+                          <a:fontRef idx="minor">
+                            <a:schemeClr val="dk1"/>
+                          </a:fontRef>
+                        </wps:style>
+                        <wps:txbx>
+                          <w:txbxContent>
+                            <w:p>
+                              <w:pPr>
+                                <w:spacing w:line="240" w:lineRule="auto"/>
+                                <w:jc w:val="center"/>
+                              </w:pPr>
+                              <w:r>
+                                <w:br/>
+                                <w:t>Data</w:t>
+                              </w:r>
+                            </w:p>
+                          </w:txbxContent>
+                        </wps:txbx>
+                        <wps:bodyPr rot="0" spcFirstLastPara="0" vertOverflow="overflow" horzOverflow="overflow" vert="horz" wrap="square" lIns="91440" tIns="45720" rIns="91440" bIns="45720" numCol="1" spcCol="0" rtlCol="0" fromWordArt="0" anchor="t" anchorCtr="0" forceAA="0" compatLnSpc="1">
+                          <a:prstTxWarp prst="textNoShape">
+                            <a:avLst/>
+                          </a:prstTxWarp>
+                          <a:noAutofit/>
+                        </wps:bodyPr>
+                      </wps:wsp>
+                      <wps:wsp>
+                        <wps:cNvPr id="8" name="Straight Arrow Connector 8"/>
+                        <wps:cNvCnPr/>
+                        <wps:spPr>
+                          <a:xfrm>
+                            <a:off x="1247775" y="381000"/>
+                            <a:ext cx="273050" cy="0"/>
+                          </a:xfrm>
+                          <a:prstGeom prst="straightConnector1">
+                            <a:avLst/>
+                          </a:prstGeom>
+                          <a:ln>
+                            <a:tailEnd type="triangle"/>
+                          </a:ln>
+                        </wps:spPr>
+                        <wps:style>
+                          <a:lnRef idx="1">
+                            <a:schemeClr val="accent1"/>
+                          </a:lnRef>
+                          <a:fillRef idx="0">
+                            <a:schemeClr val="accent1"/>
+                          </a:fillRef>
+                          <a:effectRef idx="0">
+                            <a:schemeClr val="accent1"/>
+                          </a:effectRef>
+                          <a:fontRef idx="minor">
+                            <a:schemeClr val="tx1"/>
+                          </a:fontRef>
+                        </wps:style>
+                        <wps:bodyPr/>
+                      </wps:wsp>
+                    </wpg:wgp>
+                  </a:graphicData>
+                </a:graphic>
+              </wp:anchor>
+            </w:drawing>
+          </mc:Choice>
+          <mc:Fallback>
+            <w:pict>
+              <v:group w14:anchorId="69AB6066" id="Group 26" o:spid="_x0000_s1034" style="position:absolute;margin-left:49.5pt;margin-top:13.5pt;width:214.4pt;height:51.4pt;z-index:251670528" coordsize="27228,6527" o:gfxdata="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">
+                <v:shape id="Text Box 6" o:spid="_x0000_s1035" type="#_x0000_t202" style="position:absolute;width:12465;height:6527;visibility:visible;mso-wrap-style:square;v-text-anchor:top" o:gfxdata="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" fillcolor="white [3201]" strokeweight=".5pt">
+                  <v:textbox>
+                    <w:txbxContent>
+                      <w:p>
+                        <w:pPr>
+                          <w:spacing w:line="240" w:lineRule="auto"/>
+                          <w:jc w:val="center"/>
+                        </w:pPr>
+                        <w:r>
+                          <w:br/>
+                          <w:t>Request Header</w:t>
+                        </w:r>
+                      </w:p>
+                    </w:txbxContent>
+                  </v:textbox>
+                </v:shape>
+                <v:shape id="Text Box 7" o:spid="_x0000_s1036" type="#_x0000_t202" style="position:absolute;left:14763;width:12465;height:6527;visibility:visible;mso-wrap-style:square;v-text-anchor:top" o:gfxdata="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" fillcolor="white [3201]" strokeweight=".5pt">
+                  <v:textbox>
+                    <w:txbxContent>
+                      <w:p>
+                        <w:pPr>
+                          <w:spacing w:line="240" w:lineRule="auto"/>
+                          <w:jc w:val="center"/>
+                        </w:pPr>
+                        <w:r>
+                          <w:br/>
+                          <w:t>Data</w:t>
+                        </w:r>
+                      </w:p>
+                    </w:txbxContent>
+                  </v:textbox>
+                </v:shape>
+                <v:shape id="Straight Arrow Connector 8" o:spid="_x0000_s1037" type="#_x0000_t32" style="position:absolute;left:12477;top:3810;width:2731;height:0;visibility:visible;mso-wrap-style:square" o:connectortype="straight" o:gfxdata="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" strokecolor="#5b9bd5 [3204]" strokeweight=".5pt">
+                  <v:stroke endarrow="block" joinstyle="miter"/>
+                </v:shape>
+              </v:group>
+            </w:pict>
+          </mc:Fallback>
+        </mc:AlternateContent>
+      </w:r>
+    </w:p>
+    <w:p/>
+    <w:p/>
+    <w:p/>
+    <w:p>
+      <w:pPr>
+        <w:ind w:left="720"/>
+      </w:pPr>
+      <w:r>
+        <w:t>The second part of the header is a specific request for an operation to be carried out. This header defines how the information that follows the header will be processed.</w:t>
+      </w:r>
+    </w:p>
+    <w:p>
+      <w:pPr>
+        <w:ind w:left="720"/>
+      </w:pPr>
+    </w:p>
+    <w:p>
+      <w:pPr>
+        <w:ind w:left="720"/>
+      </w:pPr>
+    </w:p>
+    <w:p>
+      <w:pPr>
+        <w:ind w:left="720"/>
+      </w:pPr>
+      <w:r>
+        <w:rPr>
+          <w:noProof/>
+        </w:rPr>
+        <w:lastRenderedPageBreak/>
         <mc:AlternateContent>
           <mc:Choice Requires="wps">
             <w:drawing>
-              <wp:anchor distT="0" distB="0" distL="114300" distR="114300" simplePos="0" relativeHeight="251659264" behindDoc="0" locked="0" layoutInCell="1" allowOverlap="1" wp14:anchorId="5B316BCD" wp14:editId="120173A3">
+              <wp:anchor distT="0" distB="0" distL="114300" distR="114300" simplePos="0" relativeHeight="251695104" behindDoc="0" locked="0" layoutInCell="1" allowOverlap="1" wp14:anchorId="4400A1E4" wp14:editId="674F81F7">
                 <wp:simplePos x="0" y="0"/>
                 <wp:positionH relativeFrom="column">
-                  <wp:posOffset>581891</wp:posOffset>
+                  <wp:posOffset>664845</wp:posOffset>
                 </wp:positionH>
                 <wp:positionV relativeFrom="paragraph">
-                  <wp:posOffset>234463</wp:posOffset>
+                  <wp:posOffset>1096645</wp:posOffset>
                 </wp:positionV>
-                <wp:extent cx="1246868" cy="653143"/>
-                <wp:effectExtent l="0" t="0" r="10795" b="13970"/>
+                <wp:extent cx="1246505" cy="635"/>
+                <wp:effectExtent l="0" t="0" r="10795" b="6985"/>
                 <wp:wrapNone/>
-                <wp:docPr id="1" name="Text Box 1"/>
+                <wp:docPr id="28" name="Text Box 28"/>
                 <wp:cNvGraphicFramePr/>
                 <a:graphic xmlns:a="http://schemas.openxmlformats.org/drawingml/2006/main">
                   <a:graphicData uri="http://schemas.microsoft.com/office/word/2010/wordprocessingShape">
@@ -1661,80 +2380,81 @@
                       <wps:spPr>
                         <a:xfrm>
                           <a:off x="0" y="0"/>
-                          <a:ext cx="1246868" cy="653143"/>
+                          <a:ext cx="1246505" cy="635"/>
                         </a:xfrm>
                         <a:prstGeom prst="rect">
                           <a:avLst/>
                         </a:prstGeom>
-                        <a:solidFill>
-                          <a:schemeClr val="lt1"/>
-                        </a:solidFill>
-                        <a:ln w="6350">
-                          <a:solidFill>
-                            <a:prstClr val="black"/>
-                          </a:solidFill>
+                        <a:noFill/>
+                        <a:ln>
+                          <a:noFill/>
                         </a:ln>
-                        <a:effectLst/>
                       </wps:spPr>
-                      <wps:style>
-                        <a:lnRef idx="0">
-                          <a:schemeClr val="accent1"/>
-                        </a:lnRef>
-                        <a:fillRef idx="0">
-                          <a:schemeClr val="accent1"/>
-                        </a:fillRef>
-                        <a:effectRef idx="0">
-                          <a:schemeClr val="accent1"/>
-                        </a:effectRef>
-                        <a:fontRef idx="minor">
-                          <a:schemeClr val="dk1"/>
-                        </a:fontRef>
-                      </wps:style>
                       <wps:txbx>
                         <w:txbxContent>
                           <w:p>
                             <w:pPr>
-                              <w:spacing w:line="240" w:lineRule="auto"/>
-                              <w:jc w:val="center"/>
+                              <w:pStyle w:val="Caption"/>
+                              <w:rPr>
+                                <w:noProof/>
+                                <w:sz w:val="24"/>
+                              </w:rPr>
                             </w:pPr>
                             <w:r>
-                              <w:br/>
-                              <w:t>Routing Header</w:t>
+                              <w:t xml:space="preserve">Figure </w:t>
+                            </w:r>
+                            <w:fldSimple w:instr=" SEQ Figure \* ARABIC ">
+                              <w:r>
+                                <w:rPr>
+                                  <w:noProof/>
+                                </w:rPr>
+                                <w:t>3</w:t>
+                              </w:r>
+                            </w:fldSimple>
+                            <w:r>
+                              <w:t>: Diagram of TCP/IP headers with all headers stripped</w:t>
                             </w:r>
                           </w:p>
                         </w:txbxContent>
                       </wps:txbx>
-                      <wps:bodyPr rot="0" spcFirstLastPara="0" vertOverflow="overflow" horzOverflow="overflow" vert="horz" wrap="square" lIns="91440" tIns="45720" rIns="91440" bIns="45720" numCol="1" spcCol="0" rtlCol="0" fromWordArt="0" anchor="t" anchorCtr="0" forceAA="0" compatLnSpc="1">
+                      <wps:bodyPr rot="0" spcFirstLastPara="0" vertOverflow="overflow" horzOverflow="overflow" vert="horz" wrap="square" lIns="0" tIns="0" rIns="0" bIns="0" numCol="1" spcCol="0" rtlCol="0" fromWordArt="0" anchor="t" anchorCtr="0" forceAA="0" compatLnSpc="1">
                         <a:prstTxWarp prst="textNoShape">
                           <a:avLst/>
                         </a:prstTxWarp>
-                        <a:noAutofit/>
+                        <a:spAutoFit/>
                       </wps:bodyPr>
                     </wps:wsp>
                   </a:graphicData>
                 </a:graphic>
-                <wp14:sizeRelH relativeFrom="margin">
-                  <wp14:pctWidth>0</wp14:pctWidth>
-                </wp14:sizeRelH>
-                <wp14:sizeRelV relativeFrom="margin">
-                  <wp14:pctHeight>0</wp14:pctHeight>
-                </wp14:sizeRelV>
               </wp:anchor>
             </w:drawing>
           </mc:Choice>
           <mc:Fallback>
             <w:pict>
-              <v:shape w14:anchorId="5B316BCD" id="Text Box 1" o:spid="_x0000_s1028" type="#_x0000_t202" style="position:absolute;left:0;text-align:left;margin-left:45.8pt;margin-top:18.45pt;width:98.2pt;height:51.45pt;z-index:251659264;visibility:visible;mso-wrap-style:square;mso-width-percent:0;mso-height-percent:0;mso-wrap-distance-left:9pt;mso-wrap-distance-top:0;mso-wrap-distance-right:9pt;mso-wrap-distance-bottom:0;mso-position-horizontal:absolute;mso-position-horizontal-relative:text;mso-position-vertical:absolute;mso-position-vertical-relative:text;mso-width-percent:0;mso-height-percent:0;mso-width-relative:margin;mso-height-relative:margin;v-text-anchor:top" o:gfxdata="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" fillcolor="white [3201]" strokeweight=".5pt">
-                <v:textbox>
+              <v:shape w14:anchorId="4400A1E4" id="Text Box 28" o:spid="_x0000_s1038" type="#_x0000_t202" style="position:absolute;left:0;text-align:left;margin-left:52.35pt;margin-top:86.35pt;width:98.15pt;height:.05pt;z-index:251695104;visibility:visible;mso-wrap-style:square;mso-wrap-distance-left:9pt;mso-wrap-distance-top:0;mso-wrap-distance-right:9pt;mso-wrap-distance-bottom:0;mso-position-horizontal:absolute;mso-position-horizontal-relative:text;mso-position-vertical:absolute;mso-position-vertical-relative:text;v-text-anchor:top" o:gfxdata="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" filled="f" stroked="f">
+                <v:textbox style="mso-fit-shape-to-text:t" inset="0,0,0,0">
                   <w:txbxContent>
                     <w:p>
                       <w:pPr>
-                        <w:spacing w:line="240" w:lineRule="auto"/>
-                        <w:jc w:val="center"/>
+                        <w:pStyle w:val="Caption"/>
+                        <w:rPr>
+                          <w:noProof/>
+                          <w:sz w:val="24"/>
+                        </w:rPr>
                       </w:pPr>
                       <w:r>
-                        <w:br/>
-                        <w:t>Routing Header</w:t>
+                        <w:t xml:space="preserve">Figure </w:t>
+                      </w:r>
+                      <w:fldSimple w:instr=" SEQ Figure \* ARABIC ">
+                        <w:r>
+                          <w:rPr>
+                            <w:noProof/>
+                          </w:rPr>
+                          <w:t>3</w:t>
+                        </w:r>
+                      </w:fldSimple>
+                      <w:r>
+                        <w:t>: Diagram of TCP/IP headers with all headers stripped</w:t>
                       </w:r>
                     </w:p>
                   </w:txbxContent>
@@ -1744,14 +2464,6 @@
           </mc:Fallback>
         </mc:AlternateContent>
       </w:r>
-    </w:p>
-    <w:p>
-      <w:pPr>
-        <w:ind w:left="720"/>
-        <w:rPr>
-          <w:sz w:val="24"/>
-        </w:rPr>
-      </w:pPr>
       <w:r>
         <w:rPr>
           <w:noProof/>
@@ -1761,487 +2473,7 @@
         <mc:AlternateContent>
           <mc:Choice Requires="wps">
             <w:drawing>
-              <wp:anchor distT="0" distB="0" distL="114300" distR="114300" simplePos="0" relativeHeight="251666432" behindDoc="0" locked="0" layoutInCell="1" allowOverlap="1" wp14:anchorId="5CBDF7B9" wp14:editId="7ED5674B">
-                <wp:simplePos x="0" y="0"/>
-                <wp:positionH relativeFrom="column">
-                  <wp:posOffset>3346458</wp:posOffset>
-                </wp:positionH>
-                <wp:positionV relativeFrom="paragraph">
-                  <wp:posOffset>227066</wp:posOffset>
-                </wp:positionV>
-                <wp:extent cx="273536" cy="0"/>
-                <wp:effectExtent l="0" t="76200" r="12700" b="95250"/>
-                <wp:wrapNone/>
-                <wp:docPr id="5" name="Straight Arrow Connector 5"/>
-                <wp:cNvGraphicFramePr/>
-                <a:graphic xmlns:a="http://schemas.openxmlformats.org/drawingml/2006/main">
-                  <a:graphicData uri="http://schemas.microsoft.com/office/word/2010/wordprocessingShape">
-                    <wps:wsp>
-                      <wps:cNvCnPr/>
-                      <wps:spPr>
-                        <a:xfrm>
-                          <a:off x="0" y="0"/>
-                          <a:ext cx="273536" cy="0"/>
-                        </a:xfrm>
-                        <a:prstGeom prst="straightConnector1">
-                          <a:avLst/>
-                        </a:prstGeom>
-                        <a:ln>
-                          <a:tailEnd type="triangle"/>
-                        </a:ln>
-                      </wps:spPr>
-                      <wps:style>
-                        <a:lnRef idx="1">
-                          <a:schemeClr val="accent1"/>
-                        </a:lnRef>
-                        <a:fillRef idx="0">
-                          <a:schemeClr val="accent1"/>
-                        </a:fillRef>
-                        <a:effectRef idx="0">
-                          <a:schemeClr val="accent1"/>
-                        </a:effectRef>
-                        <a:fontRef idx="minor">
-                          <a:schemeClr val="tx1"/>
-                        </a:fontRef>
-                      </wps:style>
-                      <wps:bodyPr/>
-                    </wps:wsp>
-                  </a:graphicData>
-                </a:graphic>
-              </wp:anchor>
-            </w:drawing>
-          </mc:Choice>
-          <mc:Fallback>
-            <w:pict>
-              <v:shapetype w14:anchorId="23EA3425" id="_x0000_t32" coordsize="21600,21600" o:spt="32" o:oned="t" path="m,l21600,21600e" filled="f">
-                <v:path arrowok="t" fillok="f" o:connecttype="none"/>
-                <o:lock v:ext="edit" shapetype="t"/>
-              </v:shapetype>
-              <v:shape id="Straight Arrow Connector 5" o:spid="_x0000_s1026" type="#_x0000_t32" style="position:absolute;margin-left:263.5pt;margin-top:17.9pt;width:21.55pt;height:0;z-index:251666432;visibility:visible;mso-wrap-style:square;mso-wrap-distance-left:9pt;mso-wrap-distance-top:0;mso-wrap-distance-right:9pt;mso-wrap-distance-bottom:0;mso-position-horizontal:absolute;mso-position-horizontal-relative:text;mso-position-vertical:absolute;mso-position-vertical-relative:text" o:gfxdata="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" strokecolor="#5b9bd5 [3204]" strokeweight=".5pt">
-                <v:stroke endarrow="block" joinstyle="miter"/>
-              </v:shape>
-            </w:pict>
-          </mc:Fallback>
-        </mc:AlternateContent>
-      </w:r>
-      <w:r>
-        <w:rPr>
-          <w:noProof/>
-          <w:sz w:val="24"/>
-          <w:lang w:eastAsia="en-GB"/>
-        </w:rPr>
-        <mc:AlternateContent>
-          <mc:Choice Requires="wps">
-            <w:drawing>
-              <wp:anchor distT="0" distB="0" distL="114300" distR="114300" simplePos="0" relativeHeight="251664384" behindDoc="0" locked="0" layoutInCell="1" allowOverlap="1" wp14:anchorId="5BE8A872" wp14:editId="07931587">
-                <wp:simplePos x="0" y="0"/>
-                <wp:positionH relativeFrom="column">
-                  <wp:posOffset>1828396</wp:posOffset>
-                </wp:positionH>
-                <wp:positionV relativeFrom="paragraph">
-                  <wp:posOffset>217211</wp:posOffset>
-                </wp:positionV>
-                <wp:extent cx="273536" cy="0"/>
-                <wp:effectExtent l="0" t="76200" r="12700" b="95250"/>
-                <wp:wrapNone/>
-                <wp:docPr id="4" name="Straight Arrow Connector 4"/>
-                <wp:cNvGraphicFramePr/>
-                <a:graphic xmlns:a="http://schemas.openxmlformats.org/drawingml/2006/main">
-                  <a:graphicData uri="http://schemas.microsoft.com/office/word/2010/wordprocessingShape">
-                    <wps:wsp>
-                      <wps:cNvCnPr/>
-                      <wps:spPr>
-                        <a:xfrm>
-                          <a:off x="0" y="0"/>
-                          <a:ext cx="273536" cy="0"/>
-                        </a:xfrm>
-                        <a:prstGeom prst="straightConnector1">
-                          <a:avLst/>
-                        </a:prstGeom>
-                        <a:ln>
-                          <a:tailEnd type="triangle"/>
-                        </a:ln>
-                      </wps:spPr>
-                      <wps:style>
-                        <a:lnRef idx="1">
-                          <a:schemeClr val="accent1"/>
-                        </a:lnRef>
-                        <a:fillRef idx="0">
-                          <a:schemeClr val="accent1"/>
-                        </a:fillRef>
-                        <a:effectRef idx="0">
-                          <a:schemeClr val="accent1"/>
-                        </a:effectRef>
-                        <a:fontRef idx="minor">
-                          <a:schemeClr val="tx1"/>
-                        </a:fontRef>
-                      </wps:style>
-                      <wps:bodyPr/>
-                    </wps:wsp>
-                  </a:graphicData>
-                </a:graphic>
-              </wp:anchor>
-            </w:drawing>
-          </mc:Choice>
-          <mc:Fallback>
-            <w:pict>
-              <v:shape w14:anchorId="4F9C26ED" id="Straight Arrow Connector 4" o:spid="_x0000_s1026" type="#_x0000_t32" style="position:absolute;margin-left:143.95pt;margin-top:17.1pt;width:21.55pt;height:0;z-index:251664384;visibility:visible;mso-wrap-style:square;mso-wrap-distance-left:9pt;mso-wrap-distance-top:0;mso-wrap-distance-right:9pt;mso-wrap-distance-bottom:0;mso-position-horizontal:absolute;mso-position-horizontal-relative:text;mso-position-vertical:absolute;mso-position-vertical-relative:text" o:gfxdata="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" strokecolor="#5b9bd5 [3204]" strokeweight=".5pt">
-                <v:stroke endarrow="block" joinstyle="miter"/>
-              </v:shape>
-            </w:pict>
-          </mc:Fallback>
-        </mc:AlternateContent>
-      </w:r>
-    </w:p>
-    <w:p/>
-    <w:p/>
-    <w:p>
-      <w:pPr>
-        <w:ind w:left="720"/>
-      </w:pPr>
-      <w:r>
-        <w:t xml:space="preserve">The first header tells the system where the packet needs to go within the system to be properly handled. </w:t>
-      </w:r>
-      <w:r>
-        <w:t>As the protocol works on a trust basis it is presumed that the client or server will send messages with the correct headers, if</w:t>
-      </w:r>
-      <w:r>
-        <w:t xml:space="preserve"> this routing header is not recognised by the system the packet is discarded</w:t>
-      </w:r>
-      <w:r>
-        <w:t>. Once the packet has then been transferred to the next location the Routing header is discarded.</w:t>
-      </w:r>
-    </w:p>
-    <w:p>
-      <w:r>
-        <w:rPr>
-          <w:noProof/>
-          <w:sz w:val="24"/>
-          <w:lang w:eastAsia="en-GB"/>
-        </w:rPr>
-        <mc:AlternateContent>
-          <mc:Choice Requires="wps">
-            <w:drawing>
-              <wp:anchor distT="0" distB="0" distL="114300" distR="114300" simplePos="0" relativeHeight="251668480" behindDoc="0" locked="0" layoutInCell="1" allowOverlap="1" wp14:anchorId="376393F9" wp14:editId="02309A4B">
-                <wp:simplePos x="0" y="0"/>
-                <wp:positionH relativeFrom="column">
-                  <wp:posOffset>628650</wp:posOffset>
-                </wp:positionH>
-                <wp:positionV relativeFrom="paragraph">
-                  <wp:posOffset>175895</wp:posOffset>
-                </wp:positionV>
-                <wp:extent cx="1246505" cy="652780"/>
-                <wp:effectExtent l="0" t="0" r="10795" b="13970"/>
-                <wp:wrapNone/>
-                <wp:docPr id="6" name="Text Box 6"/>
-                <wp:cNvGraphicFramePr/>
-                <a:graphic xmlns:a="http://schemas.openxmlformats.org/drawingml/2006/main">
-                  <a:graphicData uri="http://schemas.microsoft.com/office/word/2010/wordprocessingShape">
-                    <wps:wsp>
-                      <wps:cNvSpPr txBox="1"/>
-                      <wps:spPr>
-                        <a:xfrm>
-                          <a:off x="0" y="0"/>
-                          <a:ext cx="1246505" cy="652780"/>
-                        </a:xfrm>
-                        <a:prstGeom prst="rect">
-                          <a:avLst/>
-                        </a:prstGeom>
-                        <a:solidFill>
-                          <a:schemeClr val="lt1"/>
-                        </a:solidFill>
-                        <a:ln w="6350">
-                          <a:solidFill>
-                            <a:prstClr val="black"/>
-                          </a:solidFill>
-                        </a:ln>
-                        <a:effectLst/>
-                      </wps:spPr>
-                      <wps:style>
-                        <a:lnRef idx="0">
-                          <a:schemeClr val="accent1"/>
-                        </a:lnRef>
-                        <a:fillRef idx="0">
-                          <a:schemeClr val="accent1"/>
-                        </a:fillRef>
-                        <a:effectRef idx="0">
-                          <a:schemeClr val="accent1"/>
-                        </a:effectRef>
-                        <a:fontRef idx="minor">
-                          <a:schemeClr val="dk1"/>
-                        </a:fontRef>
-                      </wps:style>
-                      <wps:txbx>
-                        <w:txbxContent>
-                          <w:p>
-                            <w:pPr>
-                              <w:spacing w:line="240" w:lineRule="auto"/>
-                              <w:jc w:val="center"/>
-                            </w:pPr>
-                            <w:r>
-                              <w:br/>
-                              <w:t>Request Header</w:t>
-                            </w:r>
-                          </w:p>
-                        </w:txbxContent>
-                      </wps:txbx>
-                      <wps:bodyPr rot="0" spcFirstLastPara="0" vertOverflow="overflow" horzOverflow="overflow" vert="horz" wrap="square" lIns="91440" tIns="45720" rIns="91440" bIns="45720" numCol="1" spcCol="0" rtlCol="0" fromWordArt="0" anchor="t" anchorCtr="0" forceAA="0" compatLnSpc="1">
-                        <a:prstTxWarp prst="textNoShape">
-                          <a:avLst/>
-                        </a:prstTxWarp>
-                        <a:noAutofit/>
-                      </wps:bodyPr>
-                    </wps:wsp>
-                  </a:graphicData>
-                </a:graphic>
-                <wp14:sizeRelH relativeFrom="margin">
-                  <wp14:pctWidth>0</wp14:pctWidth>
-                </wp14:sizeRelH>
-                <wp14:sizeRelV relativeFrom="margin">
-                  <wp14:pctHeight>0</wp14:pctHeight>
-                </wp14:sizeRelV>
-              </wp:anchor>
-            </w:drawing>
-          </mc:Choice>
-          <mc:Fallback>
-            <w:pict>
-              <v:shape w14:anchorId="376393F9" id="Text Box 6" o:spid="_x0000_s1029" type="#_x0000_t202" style="position:absolute;margin-left:49.5pt;margin-top:13.85pt;width:98.15pt;height:51.4pt;z-index:251668480;visibility:visible;mso-wrap-style:square;mso-width-percent:0;mso-height-percent:0;mso-wrap-distance-left:9pt;mso-wrap-distance-top:0;mso-wrap-distance-right:9pt;mso-wrap-distance-bottom:0;mso-position-horizontal:absolute;mso-position-horizontal-relative:text;mso-position-vertical:absolute;mso-position-vertical-relative:text;mso-width-percent:0;mso-height-percent:0;mso-width-relative:margin;mso-height-relative:margin;v-text-anchor:top" o:gfxdata="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" fillcolor="white [3201]" strokeweight=".5pt">
-                <v:textbox>
-                  <w:txbxContent>
-                    <w:p>
-                      <w:pPr>
-                        <w:spacing w:line="240" w:lineRule="auto"/>
-                        <w:jc w:val="center"/>
-                      </w:pPr>
-                      <w:r>
-                        <w:br/>
-                        <w:t>Request Header</w:t>
-                      </w:r>
-                    </w:p>
-                  </w:txbxContent>
-                </v:textbox>
-              </v:shape>
-            </w:pict>
-          </mc:Fallback>
-        </mc:AlternateContent>
-      </w:r>
-      <w:r>
-        <w:rPr>
-          <w:noProof/>
-          <w:sz w:val="24"/>
-          <w:lang w:eastAsia="en-GB"/>
-        </w:rPr>
-        <mc:AlternateContent>
-          <mc:Choice Requires="wps">
-            <w:drawing>
-              <wp:anchor distT="0" distB="0" distL="114300" distR="114300" simplePos="0" relativeHeight="251669504" behindDoc="0" locked="0" layoutInCell="1" allowOverlap="1" wp14:anchorId="7C4A48E6" wp14:editId="48DB88FB">
-                <wp:simplePos x="0" y="0"/>
-                <wp:positionH relativeFrom="column">
-                  <wp:posOffset>2101215</wp:posOffset>
-                </wp:positionH>
-                <wp:positionV relativeFrom="paragraph">
-                  <wp:posOffset>175895</wp:posOffset>
-                </wp:positionV>
-                <wp:extent cx="1246505" cy="652780"/>
-                <wp:effectExtent l="0" t="0" r="10795" b="13970"/>
-                <wp:wrapNone/>
-                <wp:docPr id="7" name="Text Box 7"/>
-                <wp:cNvGraphicFramePr/>
-                <a:graphic xmlns:a="http://schemas.openxmlformats.org/drawingml/2006/main">
-                  <a:graphicData uri="http://schemas.microsoft.com/office/word/2010/wordprocessingShape">
-                    <wps:wsp>
-                      <wps:cNvSpPr txBox="1"/>
-                      <wps:spPr>
-                        <a:xfrm>
-                          <a:off x="0" y="0"/>
-                          <a:ext cx="1246505" cy="652780"/>
-                        </a:xfrm>
-                        <a:prstGeom prst="rect">
-                          <a:avLst/>
-                        </a:prstGeom>
-                        <a:solidFill>
-                          <a:schemeClr val="lt1"/>
-                        </a:solidFill>
-                        <a:ln w="6350">
-                          <a:solidFill>
-                            <a:prstClr val="black"/>
-                          </a:solidFill>
-                        </a:ln>
-                        <a:effectLst/>
-                      </wps:spPr>
-                      <wps:style>
-                        <a:lnRef idx="0">
-                          <a:schemeClr val="accent1"/>
-                        </a:lnRef>
-                        <a:fillRef idx="0">
-                          <a:schemeClr val="accent1"/>
-                        </a:fillRef>
-                        <a:effectRef idx="0">
-                          <a:schemeClr val="accent1"/>
-                        </a:effectRef>
-                        <a:fontRef idx="minor">
-                          <a:schemeClr val="dk1"/>
-                        </a:fontRef>
-                      </wps:style>
-                      <wps:txbx>
-                        <w:txbxContent>
-                          <w:p>
-                            <w:pPr>
-                              <w:spacing w:line="240" w:lineRule="auto"/>
-                              <w:jc w:val="center"/>
-                            </w:pPr>
-                            <w:r>
-                              <w:br/>
-                              <w:t>Data</w:t>
-                            </w:r>
-                          </w:p>
-                        </w:txbxContent>
-                      </wps:txbx>
-                      <wps:bodyPr rot="0" spcFirstLastPara="0" vertOverflow="overflow" horzOverflow="overflow" vert="horz" wrap="square" lIns="91440" tIns="45720" rIns="91440" bIns="45720" numCol="1" spcCol="0" rtlCol="0" fromWordArt="0" anchor="t" anchorCtr="0" forceAA="0" compatLnSpc="1">
-                        <a:prstTxWarp prst="textNoShape">
-                          <a:avLst/>
-                        </a:prstTxWarp>
-                        <a:noAutofit/>
-                      </wps:bodyPr>
-                    </wps:wsp>
-                  </a:graphicData>
-                </a:graphic>
-                <wp14:sizeRelH relativeFrom="margin">
-                  <wp14:pctWidth>0</wp14:pctWidth>
-                </wp14:sizeRelH>
-                <wp14:sizeRelV relativeFrom="margin">
-                  <wp14:pctHeight>0</wp14:pctHeight>
-                </wp14:sizeRelV>
-              </wp:anchor>
-            </w:drawing>
-          </mc:Choice>
-          <mc:Fallback>
-            <w:pict>
-              <v:shape w14:anchorId="7C4A48E6" id="Text Box 7" o:spid="_x0000_s1030" type="#_x0000_t202" style="position:absolute;margin-left:165.45pt;margin-top:13.85pt;width:98.15pt;height:51.4pt;z-index:251669504;visibility:visible;mso-wrap-style:square;mso-width-percent:0;mso-height-percent:0;mso-wrap-distance-left:9pt;mso-wrap-distance-top:0;mso-wrap-distance-right:9pt;mso-wrap-distance-bottom:0;mso-position-horizontal:absolute;mso-position-horizontal-relative:text;mso-position-vertical:absolute;mso-position-vertical-relative:text;mso-width-percent:0;mso-height-percent:0;mso-width-relative:margin;mso-height-relative:margin;v-text-anchor:top" o:gfxdata="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" fillcolor="white [3201]" strokeweight=".5pt">
-                <v:textbox>
-                  <w:txbxContent>
-                    <w:p>
-                      <w:pPr>
-                        <w:spacing w:line="240" w:lineRule="auto"/>
-                        <w:jc w:val="center"/>
-                      </w:pPr>
-                      <w:r>
-                        <w:br/>
-                        <w:t>Data</w:t>
-                      </w:r>
-                    </w:p>
-                  </w:txbxContent>
-                </v:textbox>
-              </v:shape>
-            </w:pict>
-          </mc:Fallback>
-        </mc:AlternateContent>
-      </w:r>
-      <w:r>
-        <w:rPr>
-          <w:noProof/>
-          <w:sz w:val="24"/>
-          <w:lang w:eastAsia="en-GB"/>
-        </w:rPr>
-        <mc:AlternateContent>
-          <mc:Choice Requires="wps">
-            <w:drawing>
-              <wp:anchor distT="0" distB="0" distL="114300" distR="114300" simplePos="0" relativeHeight="251670528" behindDoc="0" locked="0" layoutInCell="1" allowOverlap="1" wp14:anchorId="4B118171" wp14:editId="799FA357">
-                <wp:simplePos x="0" y="0"/>
-                <wp:positionH relativeFrom="column">
-                  <wp:posOffset>1875790</wp:posOffset>
-                </wp:positionH>
-                <wp:positionV relativeFrom="paragraph">
-                  <wp:posOffset>549275</wp:posOffset>
-                </wp:positionV>
-                <wp:extent cx="273050" cy="0"/>
-                <wp:effectExtent l="0" t="76200" r="12700" b="95250"/>
-                <wp:wrapNone/>
-                <wp:docPr id="8" name="Straight Arrow Connector 8"/>
-                <wp:cNvGraphicFramePr/>
-                <a:graphic xmlns:a="http://schemas.openxmlformats.org/drawingml/2006/main">
-                  <a:graphicData uri="http://schemas.microsoft.com/office/word/2010/wordprocessingShape">
-                    <wps:wsp>
-                      <wps:cNvCnPr/>
-                      <wps:spPr>
-                        <a:xfrm>
-                          <a:off x="0" y="0"/>
-                          <a:ext cx="273050" cy="0"/>
-                        </a:xfrm>
-                        <a:prstGeom prst="straightConnector1">
-                          <a:avLst/>
-                        </a:prstGeom>
-                        <a:ln>
-                          <a:tailEnd type="triangle"/>
-                        </a:ln>
-                      </wps:spPr>
-                      <wps:style>
-                        <a:lnRef idx="1">
-                          <a:schemeClr val="accent1"/>
-                        </a:lnRef>
-                        <a:fillRef idx="0">
-                          <a:schemeClr val="accent1"/>
-                        </a:fillRef>
-                        <a:effectRef idx="0">
-                          <a:schemeClr val="accent1"/>
-                        </a:effectRef>
-                        <a:fontRef idx="minor">
-                          <a:schemeClr val="tx1"/>
-                        </a:fontRef>
-                      </wps:style>
-                      <wps:bodyPr/>
-                    </wps:wsp>
-                  </a:graphicData>
-                </a:graphic>
-              </wp:anchor>
-            </w:drawing>
-          </mc:Choice>
-          <mc:Fallback>
-            <w:pict>
-              <v:shape w14:anchorId="3B750050" id="Straight Arrow Connector 8" o:spid="_x0000_s1026" type="#_x0000_t32" style="position:absolute;margin-left:147.7pt;margin-top:43.25pt;width:21.5pt;height:0;z-index:251670528;visibility:visible;mso-wrap-style:square;mso-wrap-distance-left:9pt;mso-wrap-distance-top:0;mso-wrap-distance-right:9pt;mso-wrap-distance-bottom:0;mso-position-horizontal:absolute;mso-position-horizontal-relative:text;mso-position-vertical:absolute;mso-position-vertical-relative:text" o:gfxdata="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" strokecolor="#5b9bd5 [3204]" strokeweight=".5pt">
-                <v:stroke endarrow="block" joinstyle="miter"/>
-              </v:shape>
-            </w:pict>
-          </mc:Fallback>
-        </mc:AlternateContent>
-      </w:r>
-    </w:p>
-    <w:p/>
-    <w:p/>
-    <w:p/>
-    <w:p>
-      <w:pPr>
-        <w:ind w:left="720"/>
-      </w:pPr>
-      <w:r>
-        <w:t>The second part of the header is a specific request for an operation to be carried out. This header defines how the information that follows the header will be processed.</w:t>
-      </w:r>
-    </w:p>
-    <w:p>
-      <w:pPr>
-        <w:ind w:left="720"/>
-      </w:pPr>
-    </w:p>
-    <w:p>
-      <w:pPr>
-        <w:ind w:left="720"/>
-      </w:pPr>
-    </w:p>
-    <w:p>
-      <w:pPr>
-        <w:ind w:left="720"/>
-      </w:pPr>
-      <w:r>
-        <w:rPr>
-          <w:noProof/>
-          <w:sz w:val="24"/>
-          <w:lang w:eastAsia="en-GB"/>
-        </w:rPr>
-        <w:lastRenderedPageBreak/>
-        <mc:AlternateContent>
-          <mc:Choice Requires="wps">
-            <w:drawing>
-              <wp:anchor distT="0" distB="0" distL="114300" distR="114300" simplePos="0" relativeHeight="251672576" behindDoc="0" locked="0" layoutInCell="1" allowOverlap="1" wp14:anchorId="0A15D8BD" wp14:editId="032874A0">
+              <wp:anchor distT="0" distB="0" distL="114300" distR="114300" simplePos="0" relativeHeight="251672576" behindDoc="0" locked="0" layoutInCell="1" allowOverlap="1" wp14:anchorId="7039CE46" wp14:editId="74AB42B2">
                 <wp:simplePos x="0" y="0"/>
                 <wp:positionH relativeFrom="column">
                   <wp:posOffset>665018</wp:posOffset>
@@ -2324,7 +2556,7 @@
           </mc:Choice>
           <mc:Fallback>
             <w:pict>
-              <v:shape w14:anchorId="0A15D8BD" id="Text Box 9" o:spid="_x0000_s1031" type="#_x0000_t202" style="position:absolute;left:0;text-align:left;margin-left:52.35pt;margin-top:30.45pt;width:98.15pt;height:51.4pt;z-index:251672576;visibility:visible;mso-wrap-style:square;mso-width-percent:0;mso-height-percent:0;mso-wrap-distance-left:9pt;mso-wrap-distance-top:0;mso-wrap-distance-right:9pt;mso-wrap-distance-bottom:0;mso-position-horizontal:absolute;mso-position-horizontal-relative:text;mso-position-vertical:absolute;mso-position-vertical-relative:text;mso-width-percent:0;mso-height-percent:0;mso-width-relative:margin;mso-height-relative:margin;v-text-anchor:top" o:gfxdata="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" fillcolor="white [3201]" strokeweight=".5pt">
+              <v:shape w14:anchorId="7039CE46" id="Text Box 9" o:spid="_x0000_s1039" type="#_x0000_t202" style="position:absolute;left:0;text-align:left;margin-left:52.35pt;margin-top:30.45pt;width:98.15pt;height:51.4pt;z-index:251672576;visibility:visible;mso-wrap-style:square;mso-width-percent:0;mso-height-percent:0;mso-wrap-distance-left:9pt;mso-wrap-distance-top:0;mso-wrap-distance-right:9pt;mso-wrap-distance-bottom:0;mso-position-horizontal:absolute;mso-position-horizontal-relative:text;mso-position-vertical:absolute;mso-position-vertical-relative:text;mso-width-percent:0;mso-height-percent:0;mso-width-relative:margin;mso-height-relative:margin;v-text-anchor:top" o:gfxdata="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" fillcolor="white [3201]" strokeweight=".5pt">
                 <v:textbox>
                   <w:txbxContent>
                     <w:p>
@@ -2359,6 +2591,11 @@
       <w:pPr>
         <w:ind w:left="720"/>
       </w:pPr>
+    </w:p>
+    <w:p>
+      <w:pPr>
+        <w:ind w:left="720"/>
+      </w:pPr>
       <w:r>
         <w:t xml:space="preserve">When the packet has reached its location all of the information will be processed. If data is </w:t>
       </w:r>
@@ -2428,11 +2665,11 @@
       <w:pPr>
         <w:pStyle w:val="Heading2"/>
       </w:pPr>
-      <w:bookmarkStart w:id="3" w:name="_Toc447319573"/>
+      <w:bookmarkStart w:id="5" w:name="_Toc448149669"/>
       <w:r>
         <w:t>Examples:</w:t>
       </w:r>
-      <w:bookmarkEnd w:id="3"/>
+      <w:bookmarkEnd w:id="5"/>
     </w:p>
     <w:p>
       <w:pPr>
@@ -2562,12 +2799,12 @@
       <w:pPr>
         <w:pStyle w:val="Heading1"/>
       </w:pPr>
-      <w:bookmarkStart w:id="4" w:name="_Toc447319574"/>
+      <w:bookmarkStart w:id="6" w:name="_Toc448149670"/>
       <w:r>
         <w:lastRenderedPageBreak/>
         <w:t>Network Handling:</w:t>
       </w:r>
-      <w:bookmarkEnd w:id="4"/>
+      <w:bookmarkEnd w:id="6"/>
     </w:p>
     <w:p>
       <w:pPr>
@@ -2576,24 +2813,136 @@
       <w:r>
         <w:tab/>
       </w:r>
-      <w:bookmarkStart w:id="5" w:name="_Toc447319575"/>
+      <w:bookmarkStart w:id="7" w:name="_Toc448149671"/>
       <w:r>
         <w:t>Network overview:</w:t>
       </w:r>
-      <w:bookmarkEnd w:id="5"/>
-    </w:p>
-    <w:p>
-      <w:bookmarkStart w:id="6" w:name="_Toc447316323"/>
-      <w:bookmarkStart w:id="7" w:name="_Toc447319318"/>
-      <w:bookmarkStart w:id="8" w:name="_Toc447319484"/>
-      <w:bookmarkStart w:id="9" w:name="_Toc447319576"/>
+      <w:bookmarkEnd w:id="7"/>
+    </w:p>
+    <w:p>
+      <w:bookmarkStart w:id="8" w:name="_Toc447316323"/>
+      <w:bookmarkStart w:id="9" w:name="_Toc447319318"/>
+      <w:bookmarkStart w:id="10" w:name="_Toc447319484"/>
+      <w:bookmarkStart w:id="11" w:name="_Toc447319576"/>
+      <w:r>
+        <w:rPr>
+          <w:noProof/>
+        </w:rPr>
+        <mc:AlternateContent>
+          <mc:Choice Requires="wps">
+            <w:drawing>
+              <wp:anchor distT="0" distB="0" distL="114300" distR="114300" simplePos="0" relativeHeight="251697152" behindDoc="0" locked="0" layoutInCell="1" allowOverlap="1" wp14:anchorId="692A9CD3" wp14:editId="22CF35BA">
+                <wp:simplePos x="0" y="0"/>
+                <wp:positionH relativeFrom="column">
+                  <wp:posOffset>794385</wp:posOffset>
+                </wp:positionH>
+                <wp:positionV relativeFrom="paragraph">
+                  <wp:posOffset>8082915</wp:posOffset>
+                </wp:positionV>
+                <wp:extent cx="4512310" cy="635"/>
+                <wp:effectExtent l="0" t="0" r="0" b="0"/>
+                <wp:wrapSquare wrapText="bothSides"/>
+                <wp:docPr id="29" name="Text Box 29"/>
+                <wp:cNvGraphicFramePr/>
+                <a:graphic xmlns:a="http://schemas.openxmlformats.org/drawingml/2006/main">
+                  <a:graphicData uri="http://schemas.microsoft.com/office/word/2010/wordprocessingShape">
+                    <wps:wsp>
+                      <wps:cNvSpPr txBox="1"/>
+                      <wps:spPr>
+                        <a:xfrm>
+                          <a:off x="0" y="0"/>
+                          <a:ext cx="4512310" cy="635"/>
+                        </a:xfrm>
+                        <a:prstGeom prst="rect">
+                          <a:avLst/>
+                        </a:prstGeom>
+                        <a:solidFill>
+                          <a:prstClr val="white"/>
+                        </a:solidFill>
+                        <a:ln>
+                          <a:noFill/>
+                        </a:ln>
+                      </wps:spPr>
+                      <wps:txbx>
+                        <w:txbxContent>
+                          <w:p>
+                            <w:pPr>
+                              <w:pStyle w:val="Caption"/>
+                              <w:rPr>
+                                <w:noProof/>
+                              </w:rPr>
+                            </w:pPr>
+                            <w:r>
+                              <w:t xml:space="preserve">Figure </w:t>
+                            </w:r>
+                            <w:fldSimple w:instr=" SEQ Figure \* ARABIC ">
+                              <w:r>
+                                <w:rPr>
+                                  <w:noProof/>
+                                </w:rPr>
+                                <w:t>4</w:t>
+                              </w:r>
+                            </w:fldSimple>
+                            <w:r>
+                              <w:t>: Flow Diagram of Client and Server network handling</w:t>
+                            </w:r>
+                          </w:p>
+                        </w:txbxContent>
+                      </wps:txbx>
+                      <wps:bodyPr rot="0" spcFirstLastPara="0" vertOverflow="overflow" horzOverflow="overflow" vert="horz" wrap="square" lIns="0" tIns="0" rIns="0" bIns="0" numCol="1" spcCol="0" rtlCol="0" fromWordArt="0" anchor="t" anchorCtr="0" forceAA="0" compatLnSpc="1">
+                        <a:prstTxWarp prst="textNoShape">
+                          <a:avLst/>
+                        </a:prstTxWarp>
+                        <a:spAutoFit/>
+                      </wps:bodyPr>
+                    </wps:wsp>
+                  </a:graphicData>
+                </a:graphic>
+              </wp:anchor>
+            </w:drawing>
+          </mc:Choice>
+          <mc:Fallback>
+            <w:pict>
+              <v:shape w14:anchorId="692A9CD3" id="Text Box 29" o:spid="_x0000_s1040" type="#_x0000_t202" style="position:absolute;margin-left:62.55pt;margin-top:636.45pt;width:355.3pt;height:.05pt;z-index:251697152;visibility:visible;mso-wrap-style:square;mso-wrap-distance-left:9pt;mso-wrap-distance-top:0;mso-wrap-distance-right:9pt;mso-wrap-distance-bottom:0;mso-position-horizontal:absolute;mso-position-horizontal-relative:text;mso-position-vertical:absolute;mso-position-vertical-relative:text;v-text-anchor:top" o:gfxdata="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" stroked="f">
+                <v:textbox style="mso-fit-shape-to-text:t" inset="0,0,0,0">
+                  <w:txbxContent>
+                    <w:p>
+                      <w:pPr>
+                        <w:pStyle w:val="Caption"/>
+                        <w:rPr>
+                          <w:noProof/>
+                        </w:rPr>
+                      </w:pPr>
+                      <w:r>
+                        <w:t xml:space="preserve">Figure </w:t>
+                      </w:r>
+                      <w:fldSimple w:instr=" SEQ Figure \* ARABIC ">
+                        <w:r>
+                          <w:rPr>
+                            <w:noProof/>
+                          </w:rPr>
+                          <w:t>4</w:t>
+                        </w:r>
+                      </w:fldSimple>
+                      <w:r>
+                        <w:t>: Flow Diagram of Client and Server network handling</w:t>
+                      </w:r>
+                    </w:p>
+                  </w:txbxContent>
+                </v:textbox>
+                <w10:wrap type="square"/>
+              </v:shape>
+            </w:pict>
+          </mc:Fallback>
+        </mc:AlternateContent>
+      </w:r>
       <w:r>
         <w:rPr>
           <w:noProof/>
           <w:lang w:eastAsia="en-GB"/>
         </w:rPr>
         <w:drawing>
-          <wp:anchor distT="0" distB="0" distL="114300" distR="114300" simplePos="0" relativeHeight="251673600" behindDoc="0" locked="0" layoutInCell="1" allowOverlap="1" wp14:anchorId="57FBA2BD" wp14:editId="6B9F1123">
+          <wp:anchor distT="0" distB="0" distL="114300" distR="114300" simplePos="0" relativeHeight="251673600" behindDoc="0" locked="0" layoutInCell="1" allowOverlap="1" wp14:anchorId="024CE9B4" wp14:editId="5BAE5CA8">
             <wp:simplePos x="0" y="0"/>
             <wp:positionH relativeFrom="column">
               <wp:posOffset>794996</wp:posOffset>
@@ -2618,7 +2967,7 @@
                     </pic:cNvPicPr>
                   </pic:nvPicPr>
                   <pic:blipFill rotWithShape="1">
-                    <a:blip r:embed="rId9">
+                    <a:blip r:embed="rId11">
                       <a:clrChange>
                         <a:clrFrom>
                           <a:srgbClr val="FFFFFF"/>
@@ -2665,10 +3014,10 @@
           </wp:anchor>
         </w:drawing>
       </w:r>
-      <w:bookmarkEnd w:id="6"/>
-      <w:bookmarkEnd w:id="7"/>
       <w:bookmarkEnd w:id="8"/>
       <w:bookmarkEnd w:id="9"/>
+      <w:bookmarkEnd w:id="10"/>
+      <w:bookmarkEnd w:id="11"/>
     </w:p>
     <w:p>
       <w:r>
@@ -2679,7 +3028,7 @@
         <mc:AlternateContent>
           <mc:Choice Requires="wps">
             <w:drawing>
-              <wp:anchor distT="45720" distB="45720" distL="114300" distR="114300" simplePos="0" relativeHeight="251685888" behindDoc="0" locked="0" layoutInCell="1" allowOverlap="1" wp14:anchorId="07CD7C26" wp14:editId="712063CA">
+              <wp:anchor distT="45720" distB="45720" distL="114300" distR="114300" simplePos="0" relativeHeight="251685888" behindDoc="0" locked="0" layoutInCell="1" allowOverlap="1" wp14:anchorId="4B2570B3" wp14:editId="7661616F">
                 <wp:simplePos x="0" y="0"/>
                 <wp:positionH relativeFrom="column">
                   <wp:posOffset>4722775</wp:posOffset>
@@ -2742,7 +3091,7 @@
           </mc:Choice>
           <mc:Fallback>
             <w:pict>
-              <v:shape w14:anchorId="07CD7C26" id="_x0000_s1032" type="#_x0000_t202" style="position:absolute;margin-left:371.85pt;margin-top:26pt;width:151.45pt;height:40.2pt;z-index:251685888;visibility:visible;mso-wrap-style:square;mso-width-percent:0;mso-height-percent:0;mso-wrap-distance-left:9pt;mso-wrap-distance-top:3.6pt;mso-wrap-distance-right:9pt;mso-wrap-distance-bottom:3.6pt;mso-position-horizontal:absolute;mso-position-horizontal-relative:text;mso-position-vertical:absolute;mso-position-vertical-relative:text;mso-width-percent:0;mso-height-percent:0;mso-width-relative:margin;mso-height-relative:margin;v-text-anchor:top" o:gfxdata="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" filled="f" stroked="f">
+              <v:shape w14:anchorId="4B2570B3" id="Text Box 2" o:spid="_x0000_s1041" type="#_x0000_t202" style="position:absolute;margin-left:371.85pt;margin-top:26pt;width:151.45pt;height:40.2pt;z-index:251685888;visibility:visible;mso-wrap-style:square;mso-width-percent:0;mso-height-percent:0;mso-wrap-distance-left:9pt;mso-wrap-distance-top:3.6pt;mso-wrap-distance-right:9pt;mso-wrap-distance-bottom:3.6pt;mso-position-horizontal:absolute;mso-position-horizontal-relative:text;mso-position-vertical:absolute;mso-position-vertical-relative:text;mso-width-percent:0;mso-height-percent:0;mso-width-relative:margin;mso-height-relative:margin;v-text-anchor:top" o:gfxdata="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" filled="f" stroked="f">
                 <v:textbox>
                   <w:txbxContent>
                     <w:p>
@@ -2766,7 +3115,7 @@
         <mc:AlternateContent>
           <mc:Choice Requires="wps">
             <w:drawing>
-              <wp:anchor distT="45720" distB="45720" distL="114300" distR="114300" simplePos="0" relativeHeight="251675648" behindDoc="0" locked="0" layoutInCell="1" allowOverlap="1" wp14:anchorId="72CAA760" wp14:editId="6383F486">
+              <wp:anchor distT="45720" distB="45720" distL="114300" distR="114300" simplePos="0" relativeHeight="251675648" behindDoc="0" locked="0" layoutInCell="1" allowOverlap="1" wp14:anchorId="10E3DA6F" wp14:editId="103F9896">
                 <wp:simplePos x="0" y="0"/>
                 <wp:positionH relativeFrom="column">
                   <wp:posOffset>-617855</wp:posOffset>
@@ -2829,7 +3178,7 @@
           </mc:Choice>
           <mc:Fallback>
             <w:pict>
-              <v:shape w14:anchorId="72CAA760" id="_x0000_s1033" type="#_x0000_t202" style="position:absolute;margin-left:-48.65pt;margin-top:18.25pt;width:151.45pt;height:40.2pt;z-index:251675648;visibility:visible;mso-wrap-style:square;mso-width-percent:0;mso-height-percent:0;mso-wrap-distance-left:9pt;mso-wrap-distance-top:3.6pt;mso-wrap-distance-right:9pt;mso-wrap-distance-bottom:3.6pt;mso-position-horizontal:absolute;mso-position-horizontal-relative:text;mso-position-vertical:absolute;mso-position-vertical-relative:text;mso-width-percent:0;mso-height-percent:0;mso-width-relative:margin;mso-height-relative:margin;v-text-anchor:top" o:gfxdata="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" filled="f" stroked="f">
+              <v:shape w14:anchorId="10E3DA6F" id="_x0000_s1042" type="#_x0000_t202" style="position:absolute;margin-left:-48.65pt;margin-top:18.25pt;width:151.45pt;height:40.2pt;z-index:251675648;visibility:visible;mso-wrap-style:square;mso-width-percent:0;mso-height-percent:0;mso-wrap-distance-left:9pt;mso-wrap-distance-top:3.6pt;mso-wrap-distance-right:9pt;mso-wrap-distance-bottom:3.6pt;mso-position-horizontal:absolute;mso-position-horizontal-relative:text;mso-position-vertical:absolute;mso-position-vertical-relative:text;mso-width-percent:0;mso-height-percent:0;mso-width-relative:margin;mso-height-relative:margin;v-text-anchor:top" o:gfxdata="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" filled="f" stroked="f">
                 <v:textbox>
                   <w:txbxContent>
                     <w:p>
@@ -2855,7 +3204,7 @@
         <mc:AlternateContent>
           <mc:Choice Requires="wps">
             <w:drawing>
-              <wp:anchor distT="45720" distB="45720" distL="114300" distR="114300" simplePos="0" relativeHeight="251688960" behindDoc="0" locked="0" layoutInCell="1" allowOverlap="1" wp14:anchorId="54ACA213" wp14:editId="7DD29189">
+              <wp:anchor distT="45720" distB="45720" distL="114300" distR="114300" simplePos="0" relativeHeight="251688960" behindDoc="0" locked="0" layoutInCell="1" allowOverlap="1" wp14:anchorId="72CD782C" wp14:editId="4F882D57">
                 <wp:simplePos x="0" y="0"/>
                 <wp:positionH relativeFrom="column">
                   <wp:posOffset>4722495</wp:posOffset>
@@ -2923,7 +3272,7 @@
           </mc:Choice>
           <mc:Fallback>
             <w:pict>
-              <v:shape w14:anchorId="54ACA213" id="_x0000_s1034" type="#_x0000_t202" style="position:absolute;margin-left:371.85pt;margin-top:123.9pt;width:151.45pt;height:70.1pt;z-index:251688960;visibility:visible;mso-wrap-style:square;mso-width-percent:0;mso-height-percent:0;mso-wrap-distance-left:9pt;mso-wrap-distance-top:3.6pt;mso-wrap-distance-right:9pt;mso-wrap-distance-bottom:3.6pt;mso-position-horizontal:absolute;mso-position-horizontal-relative:text;mso-position-vertical:absolute;mso-position-vertical-relative:text;mso-width-percent:0;mso-height-percent:0;mso-width-relative:margin;mso-height-relative:margin;v-text-anchor:top" o:gfxdata="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" filled="f" stroked="f">
+              <v:shape w14:anchorId="72CD782C" id="_x0000_s1043" type="#_x0000_t202" style="position:absolute;margin-left:371.85pt;margin-top:123.9pt;width:151.45pt;height:70.1pt;z-index:251688960;visibility:visible;mso-wrap-style:square;mso-width-percent:0;mso-height-percent:0;mso-wrap-distance-left:9pt;mso-wrap-distance-top:3.6pt;mso-wrap-distance-right:9pt;mso-wrap-distance-bottom:3.6pt;mso-position-horizontal:absolute;mso-position-horizontal-relative:text;mso-position-vertical:absolute;mso-position-vertical-relative:text;mso-width-percent:0;mso-height-percent:0;mso-width-relative:margin;mso-height-relative:margin;v-text-anchor:top" o:gfxdata="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" filled="f" stroked="f">
                 <v:textbox>
                   <w:txbxContent>
                     <w:p>
@@ -2952,7 +3301,7 @@
         <mc:AlternateContent>
           <mc:Choice Requires="wps">
             <w:drawing>
-              <wp:anchor distT="45720" distB="45720" distL="114300" distR="114300" simplePos="0" relativeHeight="251686912" behindDoc="0" locked="0" layoutInCell="1" allowOverlap="1" wp14:anchorId="5848B330" wp14:editId="780F1199">
+              <wp:anchor distT="45720" distB="45720" distL="114300" distR="114300" simplePos="0" relativeHeight="251686912" behindDoc="0" locked="0" layoutInCell="1" allowOverlap="1" wp14:anchorId="36403819" wp14:editId="58B4FA96">
                 <wp:simplePos x="0" y="0"/>
                 <wp:positionH relativeFrom="column">
                   <wp:posOffset>4722495</wp:posOffset>
@@ -3015,7 +3364,7 @@
           </mc:Choice>
           <mc:Fallback>
             <w:pict>
-              <v:shape w14:anchorId="5848B330" id="_x0000_s1035" type="#_x0000_t202" style="position:absolute;margin-left:371.85pt;margin-top:65.9pt;width:151.45pt;height:35.5pt;z-index:251686912;visibility:visible;mso-wrap-style:square;mso-width-percent:0;mso-height-percent:0;mso-wrap-distance-left:9pt;mso-wrap-distance-top:3.6pt;mso-wrap-distance-right:9pt;mso-wrap-distance-bottom:3.6pt;mso-position-horizontal:absolute;mso-position-horizontal-relative:text;mso-position-vertical:absolute;mso-position-vertical-relative:text;mso-width-percent:0;mso-height-percent:0;mso-width-relative:margin;mso-height-relative:margin;v-text-anchor:top" o:gfxdata="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" filled="f" stroked="f">
+              <v:shape w14:anchorId="36403819" id="_x0000_s1044" type="#_x0000_t202" style="position:absolute;margin-left:371.85pt;margin-top:65.9pt;width:151.45pt;height:35.5pt;z-index:251686912;visibility:visible;mso-wrap-style:square;mso-width-percent:0;mso-height-percent:0;mso-wrap-distance-left:9pt;mso-wrap-distance-top:3.6pt;mso-wrap-distance-right:9pt;mso-wrap-distance-bottom:3.6pt;mso-position-horizontal:absolute;mso-position-horizontal-relative:text;mso-position-vertical:absolute;mso-position-vertical-relative:text;mso-width-percent:0;mso-height-percent:0;mso-width-relative:margin;mso-height-relative:margin;v-text-anchor:top" o:gfxdata="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" filled="f" stroked="f">
                 <v:textbox>
                   <w:txbxContent>
                     <w:p>
@@ -3039,7 +3388,7 @@
         <mc:AlternateContent>
           <mc:Choice Requires="wps">
             <w:drawing>
-              <wp:anchor distT="45720" distB="45720" distL="114300" distR="114300" simplePos="0" relativeHeight="251681792" behindDoc="0" locked="0" layoutInCell="1" allowOverlap="1" wp14:anchorId="11FFBE17" wp14:editId="1B2C2C22">
+              <wp:anchor distT="45720" distB="45720" distL="114300" distR="114300" simplePos="0" relativeHeight="251681792" behindDoc="0" locked="0" layoutInCell="1" allowOverlap="1" wp14:anchorId="31FE2EB9" wp14:editId="7F534E10">
                 <wp:simplePos x="0" y="0"/>
                 <wp:positionH relativeFrom="column">
                   <wp:posOffset>-690443</wp:posOffset>
@@ -3102,7 +3451,7 @@
           </mc:Choice>
           <mc:Fallback>
             <w:pict>
-              <v:shape w14:anchorId="11FFBE17" id="_x0000_s1036" type="#_x0000_t202" style="position:absolute;margin-left:-54.35pt;margin-top:391.1pt;width:151.45pt;height:34.55pt;z-index:251681792;visibility:visible;mso-wrap-style:square;mso-width-percent:0;mso-height-percent:0;mso-wrap-distance-left:9pt;mso-wrap-distance-top:3.6pt;mso-wrap-distance-right:9pt;mso-wrap-distance-bottom:3.6pt;mso-position-horizontal:absolute;mso-position-horizontal-relative:text;mso-position-vertical:absolute;mso-position-vertical-relative:text;mso-width-percent:0;mso-height-percent:0;mso-width-relative:margin;mso-height-relative:margin;v-text-anchor:top" o:gfxdata="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" filled="f" stroked="f">
+              <v:shape w14:anchorId="31FE2EB9" id="_x0000_s1045" type="#_x0000_t202" style="position:absolute;margin-left:-54.35pt;margin-top:391.1pt;width:151.45pt;height:34.55pt;z-index:251681792;visibility:visible;mso-wrap-style:square;mso-width-percent:0;mso-height-percent:0;mso-wrap-distance-left:9pt;mso-wrap-distance-top:3.6pt;mso-wrap-distance-right:9pt;mso-wrap-distance-bottom:3.6pt;mso-position-horizontal:absolute;mso-position-horizontal-relative:text;mso-position-vertical:absolute;mso-position-vertical-relative:text;mso-width-percent:0;mso-height-percent:0;mso-width-relative:margin;mso-height-relative:margin;v-text-anchor:top" o:gfxdata="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" filled="f" stroked="f">
                 <v:textbox>
                   <w:txbxContent>
                     <w:p>
@@ -3126,7 +3475,7 @@
         <mc:AlternateContent>
           <mc:Choice Requires="wps">
             <w:drawing>
-              <wp:anchor distT="45720" distB="45720" distL="114300" distR="114300" simplePos="0" relativeHeight="251657214" behindDoc="0" locked="0" layoutInCell="1" allowOverlap="1" wp14:anchorId="43BAE81E" wp14:editId="7467AF1F">
+              <wp:anchor distT="45720" distB="45720" distL="114300" distR="114300" simplePos="0" relativeHeight="251655166" behindDoc="0" locked="0" layoutInCell="1" allowOverlap="1" wp14:anchorId="39E6BA5E" wp14:editId="63887A0B">
                 <wp:simplePos x="0" y="0"/>
                 <wp:positionH relativeFrom="column">
                   <wp:posOffset>-582295</wp:posOffset>
@@ -3189,7 +3538,7 @@
           </mc:Choice>
           <mc:Fallback>
             <w:pict>
-              <v:shape w14:anchorId="43BAE81E" id="_x0000_s1037" type="#_x0000_t202" style="position:absolute;margin-left:-45.85pt;margin-top:331.45pt;width:108.45pt;height:57.95pt;z-index:251657214;visibility:visible;mso-wrap-style:square;mso-width-percent:0;mso-height-percent:0;mso-wrap-distance-left:9pt;mso-wrap-distance-top:3.6pt;mso-wrap-distance-right:9pt;mso-wrap-distance-bottom:3.6pt;mso-position-horizontal:absolute;mso-position-horizontal-relative:text;mso-position-vertical:absolute;mso-position-vertical-relative:text;mso-width-percent:0;mso-height-percent:0;mso-width-relative:margin;mso-height-relative:margin;v-text-anchor:top" o:gfxdata="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" filled="f" stroked="f">
+              <v:shape w14:anchorId="39E6BA5E" id="_x0000_s1046" type="#_x0000_t202" style="position:absolute;margin-left:-45.85pt;margin-top:331.45pt;width:108.45pt;height:57.95pt;z-index:251655166;visibility:visible;mso-wrap-style:square;mso-width-percent:0;mso-height-percent:0;mso-wrap-distance-left:9pt;mso-wrap-distance-top:3.6pt;mso-wrap-distance-right:9pt;mso-wrap-distance-bottom:3.6pt;mso-position-horizontal:absolute;mso-position-horizontal-relative:text;mso-position-vertical:absolute;mso-position-vertical-relative:text;mso-width-percent:0;mso-height-percent:0;mso-width-relative:margin;mso-height-relative:margin;v-text-anchor:top" o:gfxdata="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" filled="f" stroked="f">
                 <v:textbox>
                   <w:txbxContent>
                     <w:p>
@@ -3213,7 +3562,7 @@
         <mc:AlternateContent>
           <mc:Choice Requires="wps">
             <w:drawing>
-              <wp:anchor distT="45720" distB="45720" distL="114300" distR="114300" simplePos="0" relativeHeight="251683840" behindDoc="0" locked="0" layoutInCell="1" allowOverlap="1" wp14:anchorId="48B62B80" wp14:editId="0FAFB56E">
+              <wp:anchor distT="45720" distB="45720" distL="114300" distR="114300" simplePos="0" relativeHeight="251683840" behindDoc="0" locked="0" layoutInCell="1" allowOverlap="1" wp14:anchorId="05BEE64B" wp14:editId="07958D1D">
                 <wp:simplePos x="0" y="0"/>
                 <wp:positionH relativeFrom="column">
                   <wp:posOffset>-583639</wp:posOffset>
@@ -3276,7 +3625,7 @@
           </mc:Choice>
           <mc:Fallback>
             <w:pict>
-              <v:shape w14:anchorId="48B62B80" id="_x0000_s1038" type="#_x0000_t202" style="position:absolute;margin-left:-45.95pt;margin-top:537.05pt;width:151.45pt;height:34.55pt;z-index:251683840;visibility:visible;mso-wrap-style:square;mso-width-percent:0;mso-height-percent:0;mso-wrap-distance-left:9pt;mso-wrap-distance-top:3.6pt;mso-wrap-distance-right:9pt;mso-wrap-distance-bottom:3.6pt;mso-position-horizontal:absolute;mso-position-horizontal-relative:text;mso-position-vertical:absolute;mso-position-vertical-relative:text;mso-width-percent:0;mso-height-percent:0;mso-width-relative:margin;mso-height-relative:margin;v-text-anchor:top" o:gfxdata="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" filled="f" stroked="f">
+              <v:shape w14:anchorId="05BEE64B" id="_x0000_s1047" type="#_x0000_t202" style="position:absolute;margin-left:-45.95pt;margin-top:537.05pt;width:151.45pt;height:34.55pt;z-index:251683840;visibility:visible;mso-wrap-style:square;mso-width-percent:0;mso-height-percent:0;mso-wrap-distance-left:9pt;mso-wrap-distance-top:3.6pt;mso-wrap-distance-right:9pt;mso-wrap-distance-bottom:3.6pt;mso-position-horizontal:absolute;mso-position-horizontal-relative:text;mso-position-vertical:absolute;mso-position-vertical-relative:text;mso-width-percent:0;mso-height-percent:0;mso-width-relative:margin;mso-height-relative:margin;v-text-anchor:top" o:gfxdata="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" filled="f" stroked="f">
                 <v:textbox>
                   <w:txbxContent>
                     <w:p>
@@ -3300,7 +3649,7 @@
         <mc:AlternateContent>
           <mc:Choice Requires="wps">
             <w:drawing>
-              <wp:anchor distT="45720" distB="45720" distL="114300" distR="114300" simplePos="0" relativeHeight="251679744" behindDoc="0" locked="0" layoutInCell="1" allowOverlap="1" wp14:anchorId="46C7B26F" wp14:editId="761514B4">
+              <wp:anchor distT="45720" distB="45720" distL="114300" distR="114300" simplePos="0" relativeHeight="251679744" behindDoc="0" locked="0" layoutInCell="1" allowOverlap="1" wp14:anchorId="0F53380D" wp14:editId="069A0C24">
                 <wp:simplePos x="0" y="0"/>
                 <wp:positionH relativeFrom="column">
                   <wp:posOffset>-582295</wp:posOffset>
@@ -3363,7 +3712,7 @@
           </mc:Choice>
           <mc:Fallback>
             <w:pict>
-              <v:shape w14:anchorId="46C7B26F" id="_x0000_s1039" type="#_x0000_t202" style="position:absolute;margin-left:-45.85pt;margin-top:252pt;width:151.45pt;height:34.55pt;z-index:251679744;visibility:visible;mso-wrap-style:square;mso-width-percent:0;mso-height-percent:0;mso-wrap-distance-left:9pt;mso-wrap-distance-top:3.6pt;mso-wrap-distance-right:9pt;mso-wrap-distance-bottom:3.6pt;mso-position-horizontal:absolute;mso-position-horizontal-relative:text;mso-position-vertical:absolute;mso-position-vertical-relative:text;mso-width-percent:0;mso-height-percent:0;mso-width-relative:margin;mso-height-relative:margin;v-text-anchor:top" o:gfxdata="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" filled="f" stroked="f">
+              <v:shape w14:anchorId="0F53380D" id="_x0000_s1048" type="#_x0000_t202" style="position:absolute;margin-left:-45.85pt;margin-top:252pt;width:151.45pt;height:34.55pt;z-index:251679744;visibility:visible;mso-wrap-style:square;mso-width-percent:0;mso-height-percent:0;mso-wrap-distance-left:9pt;mso-wrap-distance-top:3.6pt;mso-wrap-distance-right:9pt;mso-wrap-distance-bottom:3.6pt;mso-position-horizontal:absolute;mso-position-horizontal-relative:text;mso-position-vertical:absolute;mso-position-vertical-relative:text;mso-width-percent:0;mso-height-percent:0;mso-width-relative:margin;mso-height-relative:margin;v-text-anchor:top" o:gfxdata="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" filled="f" stroked="f">
                 <v:textbox>
                   <w:txbxContent>
                     <w:p>
@@ -3387,7 +3736,7 @@
         <mc:AlternateContent>
           <mc:Choice Requires="wps">
             <w:drawing>
-              <wp:anchor distT="45720" distB="45720" distL="114300" distR="114300" simplePos="0" relativeHeight="251658239" behindDoc="0" locked="0" layoutInCell="1" allowOverlap="1" wp14:anchorId="7F402DB2" wp14:editId="5C2607F7">
+              <wp:anchor distT="45720" distB="45720" distL="114300" distR="114300" simplePos="0" relativeHeight="251656191" behindDoc="0" locked="0" layoutInCell="1" allowOverlap="1" wp14:anchorId="5ED06425" wp14:editId="7B9EB994">
                 <wp:simplePos x="0" y="0"/>
                 <wp:positionH relativeFrom="column">
                   <wp:posOffset>-582295</wp:posOffset>
@@ -3454,7 +3803,7 @@
           </mc:Choice>
           <mc:Fallback>
             <w:pict>
-              <v:shape w14:anchorId="7F402DB2" id="_x0000_s1040" type="#_x0000_t202" style="position:absolute;margin-left:-45.85pt;margin-top:181.85pt;width:151.45pt;height:65.45pt;z-index:251658239;visibility:visible;mso-wrap-style:square;mso-width-percent:0;mso-height-percent:0;mso-wrap-distance-left:9pt;mso-wrap-distance-top:3.6pt;mso-wrap-distance-right:9pt;mso-wrap-distance-bottom:3.6pt;mso-position-horizontal:absolute;mso-position-horizontal-relative:text;mso-position-vertical:absolute;mso-position-vertical-relative:text;mso-width-percent:0;mso-height-percent:0;mso-width-relative:margin;mso-height-relative:margin;v-text-anchor:top" o:gfxdata="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" filled="f" stroked="f">
+              <v:shape w14:anchorId="5ED06425" id="_x0000_s1049" type="#_x0000_t202" style="position:absolute;margin-left:-45.85pt;margin-top:181.85pt;width:151.45pt;height:65.45pt;z-index:251656191;visibility:visible;mso-wrap-style:square;mso-width-percent:0;mso-height-percent:0;mso-wrap-distance-left:9pt;mso-wrap-distance-top:3.6pt;mso-wrap-distance-right:9pt;mso-wrap-distance-bottom:3.6pt;mso-position-horizontal:absolute;mso-position-horizontal-relative:text;mso-position-vertical:absolute;mso-position-vertical-relative:text;mso-width-percent:0;mso-height-percent:0;mso-width-relative:margin;mso-height-relative:margin;v-text-anchor:top" o:gfxdata="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" filled="f" stroked="f">
                 <v:textbox>
                   <w:txbxContent>
                     <w:p>
@@ -3482,7 +3831,7 @@
         <mc:AlternateContent>
           <mc:Choice Requires="wps">
             <w:drawing>
-              <wp:anchor distT="45720" distB="45720" distL="114300" distR="114300" simplePos="0" relativeHeight="251677696" behindDoc="0" locked="0" layoutInCell="1" allowOverlap="1" wp14:anchorId="29F860AE" wp14:editId="38A1C21C">
+              <wp:anchor distT="45720" distB="45720" distL="114300" distR="114300" simplePos="0" relativeHeight="251677696" behindDoc="0" locked="0" layoutInCell="1" allowOverlap="1" wp14:anchorId="13425050" wp14:editId="720FD61D">
                 <wp:simplePos x="0" y="0"/>
                 <wp:positionH relativeFrom="column">
                   <wp:posOffset>-582295</wp:posOffset>
@@ -3545,7 +3894,7 @@
           </mc:Choice>
           <mc:Fallback>
             <w:pict>
-              <v:shape w14:anchorId="29F860AE" id="_x0000_s1041" type="#_x0000_t202" style="position:absolute;margin-left:-45.85pt;margin-top:58.45pt;width:151.45pt;height:54.2pt;z-index:251677696;visibility:visible;mso-wrap-style:square;mso-width-percent:0;mso-height-percent:0;mso-wrap-distance-left:9pt;mso-wrap-distance-top:3.6pt;mso-wrap-distance-right:9pt;mso-wrap-distance-bottom:3.6pt;mso-position-horizontal:absolute;mso-position-horizontal-relative:text;mso-position-vertical:absolute;mso-position-vertical-relative:text;mso-width-percent:0;mso-height-percent:0;mso-width-relative:margin;mso-height-relative:margin;v-text-anchor:top" o:gfxdata="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" filled="f" stroked="f">
+              <v:shape w14:anchorId="13425050" id="_x0000_s1050" type="#_x0000_t202" style="position:absolute;margin-left:-45.85pt;margin-top:58.45pt;width:151.45pt;height:54.2pt;z-index:251677696;visibility:visible;mso-wrap-style:square;mso-width-percent:0;mso-height-percent:0;mso-wrap-distance-left:9pt;mso-wrap-distance-top:3.6pt;mso-wrap-distance-right:9pt;mso-wrap-distance-bottom:3.6pt;mso-position-horizontal:absolute;mso-position-horizontal-relative:text;mso-position-vertical:absolute;mso-position-vertical-relative:text;mso-width-percent:0;mso-height-percent:0;mso-width-relative:margin;mso-height-relative:margin;v-text-anchor:top" o:gfxdata="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" filled="f" stroked="f">
                 <v:textbox>
                   <w:txbxContent>
                     <w:p>
@@ -3567,12 +3916,12 @@
         <w:pStyle w:val="Heading2"/>
         <w:ind w:firstLine="720"/>
       </w:pPr>
-      <w:bookmarkStart w:id="10" w:name="_Toc447319577"/>
+      <w:bookmarkStart w:id="12" w:name="_Toc448149672"/>
       <w:r>
         <w:lastRenderedPageBreak/>
         <w:t>Client:</w:t>
       </w:r>
-      <w:bookmarkEnd w:id="10"/>
+      <w:bookmarkEnd w:id="12"/>
     </w:p>
     <w:p>
       <w:r>
@@ -3644,11 +3993,11 @@
         <w:pStyle w:val="Heading2"/>
         <w:ind w:firstLine="720"/>
       </w:pPr>
-      <w:bookmarkStart w:id="11" w:name="_Toc447319578"/>
+      <w:bookmarkStart w:id="13" w:name="_Toc448149673"/>
       <w:r>
         <w:t>Server:</w:t>
       </w:r>
-      <w:bookmarkEnd w:id="11"/>
+      <w:bookmarkEnd w:id="13"/>
     </w:p>
     <w:p>
       <w:r>
@@ -4407,11 +4756,11 @@
         <w:pStyle w:val="Heading2"/>
         <w:ind w:firstLine="720"/>
       </w:pPr>
-      <w:bookmarkStart w:id="12" w:name="_Toc447319579"/>
+      <w:bookmarkStart w:id="14" w:name="_Toc448149674"/>
       <w:r>
         <w:t>Common:</w:t>
       </w:r>
-      <w:bookmarkEnd w:id="12"/>
+      <w:bookmarkEnd w:id="14"/>
     </w:p>
     <w:p>
       <w:pPr>
@@ -5375,22 +5724,25 @@
       <w:pPr>
         <w:pStyle w:val="Heading1"/>
       </w:pPr>
-      <w:bookmarkStart w:id="13" w:name="_Toc447319580"/>
+      <w:bookmarkStart w:id="15" w:name="_Toc448149675"/>
       <w:r>
         <w:lastRenderedPageBreak/>
         <w:t>Data Structure:</w:t>
       </w:r>
-      <w:bookmarkEnd w:id="13"/>
+      <w:bookmarkEnd w:id="15"/>
     </w:p>
     <w:p/>
     <w:p>
+      <w:pPr>
+        <w:keepNext/>
+      </w:pPr>
       <w:r>
         <w:rPr>
           <w:noProof/>
           <w:lang w:eastAsia="en-GB"/>
         </w:rPr>
         <w:drawing>
-          <wp:inline distT="0" distB="0" distL="0" distR="0">
+          <wp:inline distT="0" distB="0" distL="0" distR="0" wp14:anchorId="64961A8F" wp14:editId="6D85BBE2">
             <wp:extent cx="4495800" cy="3429000"/>
             <wp:effectExtent l="0" t="0" r="0" b="0"/>
             <wp:docPr id="20" name="Picture 20" descr="C:\Users\Chris\AppData\Local\Microsoft\Windows\INetCache\Content.Word\systemsERD.PNG"/>
@@ -5407,7 +5759,7 @@
                     </pic:cNvPicPr>
                   </pic:nvPicPr>
                   <pic:blipFill>
-                    <a:blip r:embed="rId10">
+                    <a:blip r:embed="rId12">
                       <a:extLst>
                         <a:ext uri="{28A0092B-C50C-407E-A947-70E740481C1C}">
                           <a14:useLocalDpi xmlns:a14="http://schemas.microsoft.com/office/drawing/2010/main" val="0"/>
@@ -5439,6 +5791,25 @@
         </w:drawing>
       </w:r>
     </w:p>
+    <w:p>
+      <w:pPr>
+        <w:pStyle w:val="Caption"/>
+      </w:pPr>
+      <w:r>
+        <w:t xml:space="preserve">Figure </w:t>
+      </w:r>
+      <w:fldSimple w:instr=" SEQ Figure \* ARABIC ">
+        <w:r>
+          <w:rPr>
+            <w:noProof/>
+          </w:rPr>
+          <w:t>5</w:t>
+        </w:r>
+      </w:fldSimple>
+      <w:r>
+        <w:t>: ERD of Database</w:t>
+      </w:r>
+    </w:p>
     <w:p/>
     <w:p>
       <w:r>
@@ -5469,6 +5840,7 @@
     <w:p/>
     <w:p>
       <w:r>
+        <w:lastRenderedPageBreak/>
         <w:t xml:space="preserve">Songs : This is a list of all the song files that exist on the server, along with a list of users that have posted the songs. The primary key for this table is a compound of username and songTitle as one user can post many songs but it only needs to be posted once. </w:t>
       </w:r>
     </w:p>
@@ -5476,12 +5848,704 @@
       <w:pPr>
         <w:pStyle w:val="Heading1"/>
       </w:pPr>
-      <w:bookmarkStart w:id="14" w:name="_Toc447319581"/>
-      <w:r>
+      <w:bookmarkStart w:id="16" w:name="_Toc448149676"/>
+      <w:r>
+        <w:t>Graphical User Interface</w:t>
+      </w:r>
+      <w:bookmarkEnd w:id="16"/>
+    </w:p>
+    <w:p>
+      <w:r>
+        <w:t>The GUI is based on the example given to us on the specification. The main server has one interface which is an application which displays the users that are registered and the posts that are on the database. The admin of the server can remove posts and users from the database through the GUI. The chat server, however does not have a GUI and is headless. The server admin would just run the java file and leave it running on the network machine.</w:t>
+      </w:r>
+    </w:p>
+    <w:p>
+      <w:pPr>
+        <w:keepNext/>
+      </w:pPr>
+      <w:r>
+        <w:rPr>
+          <w:noProof/>
+          <w:lang w:eastAsia="en-GB"/>
+        </w:rPr>
+        <w:drawing>
+          <wp:inline distT="0" distB="0" distL="0" distR="0" wp14:anchorId="3E85C86F" wp14:editId="2D672391">
+            <wp:extent cx="5456883" cy="5238750"/>
+            <wp:effectExtent l="0" t="0" r="0" b="0"/>
+            <wp:docPr id="22" name="Picture 22"/>
+            <wp:cNvGraphicFramePr>
+              <a:graphicFrameLocks xmlns:a="http://schemas.openxmlformats.org/drawingml/2006/main" noChangeAspect="1"/>
+            </wp:cNvGraphicFramePr>
+            <a:graphic xmlns:a="http://schemas.openxmlformats.org/drawingml/2006/main">
+              <a:graphicData uri="http://schemas.openxmlformats.org/drawingml/2006/picture">
+                <pic:pic xmlns:pic="http://schemas.openxmlformats.org/drawingml/2006/picture">
+                  <pic:nvPicPr>
+                    <pic:cNvPr id="1" name=""/>
+                    <pic:cNvPicPr/>
+                  </pic:nvPicPr>
+                  <pic:blipFill rotWithShape="1">
+                    <a:blip r:embed="rId13"/>
+                    <a:srcRect l="67761" t="38190" r="4609" b="14653"/>
+                    <a:stretch/>
+                  </pic:blipFill>
+                  <pic:spPr bwMode="auto">
+                    <a:xfrm>
+                      <a:off x="0" y="0"/>
+                      <a:ext cx="5463909" cy="5245495"/>
+                    </a:xfrm>
+                    <a:prstGeom prst="rect">
+                      <a:avLst/>
+                    </a:prstGeom>
+                    <a:ln>
+                      <a:noFill/>
+                    </a:ln>
+                    <a:extLst>
+                      <a:ext uri="{53640926-AAD7-44D8-BBD7-CCE9431645EC}">
+                        <a14:shadowObscured xmlns:a14="http://schemas.microsoft.com/office/drawing/2010/main"/>
+                      </a:ext>
+                    </a:extLst>
+                  </pic:spPr>
+                </pic:pic>
+              </a:graphicData>
+            </a:graphic>
+          </wp:inline>
+        </w:drawing>
+      </w:r>
+    </w:p>
+    <w:p>
+      <w:pPr>
+        <w:pStyle w:val="Caption"/>
+      </w:pPr>
+      <w:r>
+        <w:t xml:space="preserve">Figure </w:t>
+      </w:r>
+      <w:fldSimple w:instr=" SEQ Figure \* ARABIC ">
+        <w:r>
+          <w:rPr>
+            <w:noProof/>
+          </w:rPr>
+          <w:t>6</w:t>
+        </w:r>
+      </w:fldSimple>
+      <w:r>
+        <w:t>: Main Server GUI</w:t>
+      </w:r>
+    </w:p>
+    <w:p>
+      <w:r>
+        <w:t xml:space="preserve">The client has </w:t>
+      </w:r>
+      <w:r>
+        <w:t>five</w:t>
+      </w:r>
+      <w:r>
+        <w:t xml:space="preserve"> distinctly separate GUIs. The launch frame is the registration form where the user can register a new account with the system. If there is an existing account, the user can click “login” and is then taken to a smaller frame which is a login form.</w:t>
+      </w:r>
+      <w:r>
+        <w:t xml:space="preserve"> After the user logs out, they are redirected back to the login form.</w:t>
+      </w:r>
+    </w:p>
+    <w:p>
+      <w:pPr>
+        <w:keepNext/>
+      </w:pPr>
+      <w:r>
+        <w:rPr>
+          <w:noProof/>
+          <w:lang w:eastAsia="en-GB"/>
+        </w:rPr>
         <w:lastRenderedPageBreak/>
+        <w:drawing>
+          <wp:inline distT="0" distB="0" distL="0" distR="0" wp14:anchorId="68CC31F6" wp14:editId="7CA5A4B9">
+            <wp:extent cx="4771389" cy="2371725"/>
+            <wp:effectExtent l="0" t="0" r="0" b="0"/>
+            <wp:docPr id="23" name="Picture 23"/>
+            <wp:cNvGraphicFramePr>
+              <a:graphicFrameLocks xmlns:a="http://schemas.openxmlformats.org/drawingml/2006/main" noChangeAspect="1"/>
+            </wp:cNvGraphicFramePr>
+            <a:graphic xmlns:a="http://schemas.openxmlformats.org/drawingml/2006/main">
+              <a:graphicData uri="http://schemas.openxmlformats.org/drawingml/2006/picture">
+                <pic:pic xmlns:pic="http://schemas.openxmlformats.org/drawingml/2006/picture">
+                  <pic:nvPicPr>
+                    <pic:cNvPr id="1" name=""/>
+                    <pic:cNvPicPr/>
+                  </pic:nvPicPr>
+                  <pic:blipFill rotWithShape="1">
+                    <a:blip r:embed="rId14"/>
+                    <a:srcRect l="39458" t="55301" r="24385" b="12747"/>
+                    <a:stretch/>
+                  </pic:blipFill>
+                  <pic:spPr bwMode="auto">
+                    <a:xfrm>
+                      <a:off x="0" y="0"/>
+                      <a:ext cx="4781697" cy="2376849"/>
+                    </a:xfrm>
+                    <a:prstGeom prst="rect">
+                      <a:avLst/>
+                    </a:prstGeom>
+                    <a:ln>
+                      <a:noFill/>
+                    </a:ln>
+                    <a:extLst>
+                      <a:ext uri="{53640926-AAD7-44D8-BBD7-CCE9431645EC}">
+                        <a14:shadowObscured xmlns:a14="http://schemas.microsoft.com/office/drawing/2010/main"/>
+                      </a:ext>
+                    </a:extLst>
+                  </pic:spPr>
+                </pic:pic>
+              </a:graphicData>
+            </a:graphic>
+          </wp:inline>
+        </w:drawing>
+      </w:r>
+    </w:p>
+    <w:p>
+      <w:pPr>
+        <w:pStyle w:val="Caption"/>
+      </w:pPr>
+      <w:r>
+        <w:t xml:space="preserve">Figure </w:t>
+      </w:r>
+      <w:fldSimple w:instr=" SEQ Figure \* ARABIC ">
+        <w:r>
+          <w:rPr>
+            <w:noProof/>
+          </w:rPr>
+          <w:t>7</w:t>
+        </w:r>
+      </w:fldSimple>
+      <w:r>
+        <w:t>: Client registration form</w:t>
+      </w:r>
+    </w:p>
+    <w:p>
+      <w:pPr>
+        <w:keepNext/>
+      </w:pPr>
+      <w:r>
+        <w:rPr>
+          <w:noProof/>
+          <w:lang w:eastAsia="en-GB"/>
+        </w:rPr>
+        <w:drawing>
+          <wp:inline distT="0" distB="0" distL="0" distR="0" wp14:anchorId="79AD3ECC" wp14:editId="064F000A">
+            <wp:extent cx="4276725" cy="1371600"/>
+            <wp:effectExtent l="0" t="0" r="9525" b="0"/>
+            <wp:docPr id="31" name="Picture 31"/>
+            <wp:cNvGraphicFramePr>
+              <a:graphicFrameLocks xmlns:a="http://schemas.openxmlformats.org/drawingml/2006/main" noChangeAspect="1"/>
+            </wp:cNvGraphicFramePr>
+            <a:graphic xmlns:a="http://schemas.openxmlformats.org/drawingml/2006/main">
+              <a:graphicData uri="http://schemas.openxmlformats.org/drawingml/2006/picture">
+                <pic:pic xmlns:pic="http://schemas.openxmlformats.org/drawingml/2006/picture">
+                  <pic:nvPicPr>
+                    <pic:cNvPr id="1" name=""/>
+                    <pic:cNvPicPr/>
+                  </pic:nvPicPr>
+                  <pic:blipFill rotWithShape="1">
+                    <a:blip r:embed="rId15"/>
+                    <a:srcRect l="33430" t="75155" r="40912" b="10215"/>
+                    <a:stretch/>
+                  </pic:blipFill>
+                  <pic:spPr bwMode="auto">
+                    <a:xfrm>
+                      <a:off x="0" y="0"/>
+                      <a:ext cx="4282117" cy="1373329"/>
+                    </a:xfrm>
+                    <a:prstGeom prst="rect">
+                      <a:avLst/>
+                    </a:prstGeom>
+                    <a:ln>
+                      <a:noFill/>
+                    </a:ln>
+                    <a:extLst>
+                      <a:ext uri="{53640926-AAD7-44D8-BBD7-CCE9431645EC}">
+                        <a14:shadowObscured xmlns:a14="http://schemas.microsoft.com/office/drawing/2010/main"/>
+                      </a:ext>
+                    </a:extLst>
+                  </pic:spPr>
+                </pic:pic>
+              </a:graphicData>
+            </a:graphic>
+          </wp:inline>
+        </w:drawing>
+      </w:r>
+    </w:p>
+    <w:p>
+      <w:pPr>
+        <w:pStyle w:val="Caption"/>
+      </w:pPr>
+      <w:r>
+        <w:t xml:space="preserve">Figure </w:t>
+      </w:r>
+      <w:fldSimple w:instr=" SEQ Figure \* ARABIC ">
+        <w:r>
+          <w:rPr>
+            <w:noProof/>
+          </w:rPr>
+          <w:t>8</w:t>
+        </w:r>
+      </w:fldSimple>
+      <w:r>
+        <w:t>: Client login form</w:t>
+      </w:r>
+    </w:p>
+    <w:p>
+      <w:r>
+        <w:rPr>
+          <w:noProof/>
+        </w:rPr>
+        <mc:AlternateContent>
+          <mc:Choice Requires="wps">
+            <w:drawing>
+              <wp:anchor distT="0" distB="0" distL="114300" distR="114300" simplePos="0" relativeHeight="251701248" behindDoc="0" locked="0" layoutInCell="1" allowOverlap="1" wp14:anchorId="1FC130B7" wp14:editId="51768EFB">
+                <wp:simplePos x="0" y="0"/>
+                <wp:positionH relativeFrom="column">
+                  <wp:posOffset>-47625</wp:posOffset>
+                </wp:positionH>
+                <wp:positionV relativeFrom="paragraph">
+                  <wp:posOffset>3134360</wp:posOffset>
+                </wp:positionV>
+                <wp:extent cx="2266315" cy="635"/>
+                <wp:effectExtent l="0" t="0" r="0" b="0"/>
+                <wp:wrapSquare wrapText="bothSides"/>
+                <wp:docPr id="195" name="Text Box 195"/>
+                <wp:cNvGraphicFramePr/>
+                <a:graphic xmlns:a="http://schemas.openxmlformats.org/drawingml/2006/main">
+                  <a:graphicData uri="http://schemas.microsoft.com/office/word/2010/wordprocessingShape">
+                    <wps:wsp>
+                      <wps:cNvSpPr txBox="1"/>
+                      <wps:spPr>
+                        <a:xfrm>
+                          <a:off x="0" y="0"/>
+                          <a:ext cx="2266315" cy="635"/>
+                        </a:xfrm>
+                        <a:prstGeom prst="rect">
+                          <a:avLst/>
+                        </a:prstGeom>
+                        <a:solidFill>
+                          <a:prstClr val="white"/>
+                        </a:solidFill>
+                        <a:ln>
+                          <a:noFill/>
+                        </a:ln>
+                      </wps:spPr>
+                      <wps:txbx>
+                        <w:txbxContent>
+                          <w:p>
+                            <w:pPr>
+                              <w:pStyle w:val="Caption"/>
+                              <w:rPr>
+                                <w:noProof/>
+                              </w:rPr>
+                            </w:pPr>
+                            <w:r>
+                              <w:t xml:space="preserve">Figure </w:t>
+                            </w:r>
+                            <w:fldSimple w:instr=" SEQ Figure \* ARABIC ">
+                              <w:r>
+                                <w:rPr>
+                                  <w:noProof/>
+                                </w:rPr>
+                                <w:t>9</w:t>
+                              </w:r>
+                            </w:fldSimple>
+                            <w:r>
+                              <w:t>: Search GUI</w:t>
+                            </w:r>
+                          </w:p>
+                        </w:txbxContent>
+                      </wps:txbx>
+                      <wps:bodyPr rot="0" spcFirstLastPara="0" vertOverflow="overflow" horzOverflow="overflow" vert="horz" wrap="square" lIns="0" tIns="0" rIns="0" bIns="0" numCol="1" spcCol="0" rtlCol="0" fromWordArt="0" anchor="t" anchorCtr="0" forceAA="0" compatLnSpc="1">
+                        <a:prstTxWarp prst="textNoShape">
+                          <a:avLst/>
+                        </a:prstTxWarp>
+                        <a:spAutoFit/>
+                      </wps:bodyPr>
+                    </wps:wsp>
+                  </a:graphicData>
+                </a:graphic>
+              </wp:anchor>
+            </w:drawing>
+          </mc:Choice>
+          <mc:Fallback>
+            <w:pict>
+              <v:shape w14:anchorId="1FC130B7" id="Text Box 195" o:spid="_x0000_s1051" type="#_x0000_t202" style="position:absolute;margin-left:-3.75pt;margin-top:246.8pt;width:178.45pt;height:.05pt;z-index:251701248;visibility:visible;mso-wrap-style:square;mso-wrap-distance-left:9pt;mso-wrap-distance-top:0;mso-wrap-distance-right:9pt;mso-wrap-distance-bottom:0;mso-position-horizontal:absolute;mso-position-horizontal-relative:text;mso-position-vertical:absolute;mso-position-vertical-relative:text;v-text-anchor:top" o:gfxdata="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" stroked="f">
+                <v:textbox style="mso-fit-shape-to-text:t" inset="0,0,0,0">
+                  <w:txbxContent>
+                    <w:p>
+                      <w:pPr>
+                        <w:pStyle w:val="Caption"/>
+                        <w:rPr>
+                          <w:noProof/>
+                        </w:rPr>
+                      </w:pPr>
+                      <w:r>
+                        <w:t xml:space="preserve">Figure </w:t>
+                      </w:r>
+                      <w:fldSimple w:instr=" SEQ Figure \* ARABIC ">
+                        <w:r>
+                          <w:rPr>
+                            <w:noProof/>
+                          </w:rPr>
+                          <w:t>9</w:t>
+                        </w:r>
+                      </w:fldSimple>
+                      <w:r>
+                        <w:t>: Search GUI</w:t>
+                      </w:r>
+                    </w:p>
+                  </w:txbxContent>
+                </v:textbox>
+                <w10:wrap type="square"/>
+              </v:shape>
+            </w:pict>
+          </mc:Fallback>
+        </mc:AlternateContent>
+      </w:r>
+      <w:r>
+        <w:rPr>
+          <w:noProof/>
+          <w:lang w:eastAsia="en-GB"/>
+        </w:rPr>
+        <w:drawing>
+          <wp:anchor distT="0" distB="0" distL="114300" distR="114300" simplePos="0" relativeHeight="251699200" behindDoc="1" locked="0" layoutInCell="1" allowOverlap="1" wp14:anchorId="4C581D5B" wp14:editId="6B6B14A8">
+            <wp:simplePos x="0" y="0"/>
+            <wp:positionH relativeFrom="column">
+              <wp:posOffset>-38100</wp:posOffset>
+            </wp:positionH>
+            <wp:positionV relativeFrom="paragraph">
+              <wp:posOffset>703580</wp:posOffset>
+            </wp:positionV>
+            <wp:extent cx="2266315" cy="2426335"/>
+            <wp:effectExtent l="0" t="0" r="635" b="0"/>
+            <wp:wrapSquare wrapText="bothSides"/>
+            <wp:docPr id="193" name="Picture 193"/>
+            <wp:cNvGraphicFramePr>
+              <a:graphicFrameLocks xmlns:a="http://schemas.openxmlformats.org/drawingml/2006/main" noChangeAspect="1"/>
+            </wp:cNvGraphicFramePr>
+            <a:graphic xmlns:a="http://schemas.openxmlformats.org/drawingml/2006/main">
+              <a:graphicData uri="http://schemas.openxmlformats.org/drawingml/2006/picture">
+                <pic:pic xmlns:pic="http://schemas.openxmlformats.org/drawingml/2006/picture">
+                  <pic:nvPicPr>
+                    <pic:cNvPr id="1" name=""/>
+                    <pic:cNvPicPr/>
+                  </pic:nvPicPr>
+                  <pic:blipFill rotWithShape="1">
+                    <a:blip r:embed="rId16">
+                      <a:extLst>
+                        <a:ext uri="{28A0092B-C50C-407E-A947-70E740481C1C}">
+                          <a14:useLocalDpi xmlns:a14="http://schemas.microsoft.com/office/drawing/2010/main" val="0"/>
+                        </a:ext>
+                      </a:extLst>
+                    </a:blip>
+                    <a:srcRect l="8922" t="24947" r="71582" b="37955"/>
+                    <a:stretch/>
+                  </pic:blipFill>
+                  <pic:spPr bwMode="auto">
+                    <a:xfrm>
+                      <a:off x="0" y="0"/>
+                      <a:ext cx="2266315" cy="2426335"/>
+                    </a:xfrm>
+                    <a:prstGeom prst="rect">
+                      <a:avLst/>
+                    </a:prstGeom>
+                    <a:ln>
+                      <a:noFill/>
+                    </a:ln>
+                    <a:extLst>
+                      <a:ext uri="{53640926-AAD7-44D8-BBD7-CCE9431645EC}">
+                        <a14:shadowObscured xmlns:a14="http://schemas.microsoft.com/office/drawing/2010/main"/>
+                      </a:ext>
+                    </a:extLst>
+                  </pic:spPr>
+                </pic:pic>
+              </a:graphicData>
+            </a:graphic>
+            <wp14:sizeRelH relativeFrom="page">
+              <wp14:pctWidth>0</wp14:pctWidth>
+            </wp14:sizeRelH>
+            <wp14:sizeRelV relativeFrom="page">
+              <wp14:pctHeight>0</wp14:pctHeight>
+            </wp14:sizeRelV>
+          </wp:anchor>
+        </w:drawing>
+      </w:r>
+      <w:r>
+        <w:rPr>
+          <w:noProof/>
+          <w:lang w:eastAsia="en-GB"/>
+        </w:rPr>
+        <w:drawing>
+          <wp:anchor distT="0" distB="0" distL="114300" distR="114300" simplePos="0" relativeHeight="251698176" behindDoc="0" locked="0" layoutInCell="1" allowOverlap="1" wp14:anchorId="060460C1" wp14:editId="710078FE">
+            <wp:simplePos x="0" y="0"/>
+            <wp:positionH relativeFrom="margin">
+              <wp:posOffset>2341880</wp:posOffset>
+            </wp:positionH>
+            <wp:positionV relativeFrom="paragraph">
+              <wp:posOffset>2150745</wp:posOffset>
+            </wp:positionV>
+            <wp:extent cx="3448050" cy="1907540"/>
+            <wp:effectExtent l="0" t="0" r="0" b="0"/>
+            <wp:wrapSquare wrapText="bothSides"/>
+            <wp:docPr id="194" name="Picture 194"/>
+            <wp:cNvGraphicFramePr>
+              <a:graphicFrameLocks xmlns:a="http://schemas.openxmlformats.org/drawingml/2006/main" noChangeAspect="1"/>
+            </wp:cNvGraphicFramePr>
+            <a:graphic xmlns:a="http://schemas.openxmlformats.org/drawingml/2006/main">
+              <a:graphicData uri="http://schemas.openxmlformats.org/drawingml/2006/picture">
+                <pic:pic xmlns:pic="http://schemas.openxmlformats.org/drawingml/2006/picture">
+                  <pic:nvPicPr>
+                    <pic:cNvPr id="1" name=""/>
+                    <pic:cNvPicPr/>
+                  </pic:nvPicPr>
+                  <pic:blipFill rotWithShape="1">
+                    <a:blip r:embed="rId17">
+                      <a:extLst>
+                        <a:ext uri="{28A0092B-C50C-407E-A947-70E740481C1C}">
+                          <a14:useLocalDpi xmlns:a14="http://schemas.microsoft.com/office/drawing/2010/main" val="0"/>
+                        </a:ext>
+                      </a:extLst>
+                    </a:blip>
+                    <a:srcRect l="5318" t="9158" r="61943" b="58637"/>
+                    <a:stretch/>
+                  </pic:blipFill>
+                  <pic:spPr bwMode="auto">
+                    <a:xfrm>
+                      <a:off x="0" y="0"/>
+                      <a:ext cx="3448050" cy="1907540"/>
+                    </a:xfrm>
+                    <a:prstGeom prst="rect">
+                      <a:avLst/>
+                    </a:prstGeom>
+                    <a:ln>
+                      <a:noFill/>
+                    </a:ln>
+                    <a:extLst>
+                      <a:ext uri="{53640926-AAD7-44D8-BBD7-CCE9431645EC}">
+                        <a14:shadowObscured xmlns:a14="http://schemas.microsoft.com/office/drawing/2010/main"/>
+                      </a:ext>
+                    </a:extLst>
+                  </pic:spPr>
+                </pic:pic>
+              </a:graphicData>
+            </a:graphic>
+            <wp14:sizeRelH relativeFrom="page">
+              <wp14:pctWidth>0</wp14:pctWidth>
+            </wp14:sizeRelH>
+            <wp14:sizeRelV relativeFrom="page">
+              <wp14:pctHeight>0</wp14:pctHeight>
+            </wp14:sizeRelV>
+          </wp:anchor>
+        </w:drawing>
+      </w:r>
+      <w:r>
+        <w:rPr>
+          <w:noProof/>
+        </w:rPr>
+        <mc:AlternateContent>
+          <mc:Choice Requires="wps">
+            <w:drawing>
+              <wp:anchor distT="0" distB="0" distL="114300" distR="114300" simplePos="0" relativeHeight="251703296" behindDoc="0" locked="0" layoutInCell="1" allowOverlap="1" wp14:anchorId="3A2EA0E9" wp14:editId="29DFCF35">
+                <wp:simplePos x="0" y="0"/>
+                <wp:positionH relativeFrom="margin">
+                  <wp:align>right</wp:align>
+                </wp:positionH>
+                <wp:positionV relativeFrom="paragraph">
+                  <wp:posOffset>4086860</wp:posOffset>
+                </wp:positionV>
+                <wp:extent cx="3448050" cy="635"/>
+                <wp:effectExtent l="0" t="0" r="0" b="0"/>
+                <wp:wrapSquare wrapText="bothSides"/>
+                <wp:docPr id="196" name="Text Box 196"/>
+                <wp:cNvGraphicFramePr/>
+                <a:graphic xmlns:a="http://schemas.openxmlformats.org/drawingml/2006/main">
+                  <a:graphicData uri="http://schemas.microsoft.com/office/word/2010/wordprocessingShape">
+                    <wps:wsp>
+                      <wps:cNvSpPr txBox="1"/>
+                      <wps:spPr>
+                        <a:xfrm>
+                          <a:off x="0" y="0"/>
+                          <a:ext cx="3448050" cy="635"/>
+                        </a:xfrm>
+                        <a:prstGeom prst="rect">
+                          <a:avLst/>
+                        </a:prstGeom>
+                        <a:solidFill>
+                          <a:prstClr val="white"/>
+                        </a:solidFill>
+                        <a:ln>
+                          <a:noFill/>
+                        </a:ln>
+                      </wps:spPr>
+                      <wps:txbx>
+                        <w:txbxContent>
+                          <w:p>
+                            <w:pPr>
+                              <w:pStyle w:val="Caption"/>
+                              <w:rPr>
+                                <w:noProof/>
+                              </w:rPr>
+                            </w:pPr>
+                            <w:r>
+                              <w:t xml:space="preserve">Figure </w:t>
+                            </w:r>
+                            <w:fldSimple w:instr=" SEQ Figure \* ARABIC ">
+                              <w:r>
+                                <w:rPr>
+                                  <w:noProof/>
+                                </w:rPr>
+                                <w:t>10</w:t>
+                              </w:r>
+                            </w:fldSimple>
+                            <w:r>
+                              <w:t>: Chat GUI</w:t>
+                            </w:r>
+                          </w:p>
+                        </w:txbxContent>
+                      </wps:txbx>
+                      <wps:bodyPr rot="0" spcFirstLastPara="0" vertOverflow="overflow" horzOverflow="overflow" vert="horz" wrap="square" lIns="0" tIns="0" rIns="0" bIns="0" numCol="1" spcCol="0" rtlCol="0" fromWordArt="0" anchor="t" anchorCtr="0" forceAA="0" compatLnSpc="1">
+                        <a:prstTxWarp prst="textNoShape">
+                          <a:avLst/>
+                        </a:prstTxWarp>
+                        <a:spAutoFit/>
+                      </wps:bodyPr>
+                    </wps:wsp>
+                  </a:graphicData>
+                </a:graphic>
+              </wp:anchor>
+            </w:drawing>
+          </mc:Choice>
+          <mc:Fallback>
+            <w:pict>
+              <v:shape w14:anchorId="3A2EA0E9" id="Text Box 196" o:spid="_x0000_s1052" type="#_x0000_t202" style="position:absolute;margin-left:220.3pt;margin-top:321.8pt;width:271.5pt;height:.05pt;z-index:251703296;visibility:visible;mso-wrap-style:square;mso-wrap-distance-left:9pt;mso-wrap-distance-top:0;mso-wrap-distance-right:9pt;mso-wrap-distance-bottom:0;mso-position-horizontal:right;mso-position-horizontal-relative:margin;mso-position-vertical:absolute;mso-position-vertical-relative:text;v-text-anchor:top" o:gfxdata="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" stroked="f">
+                <v:textbox style="mso-fit-shape-to-text:t" inset="0,0,0,0">
+                  <w:txbxContent>
+                    <w:p>
+                      <w:pPr>
+                        <w:pStyle w:val="Caption"/>
+                        <w:rPr>
+                          <w:noProof/>
+                        </w:rPr>
+                      </w:pPr>
+                      <w:r>
+                        <w:t xml:space="preserve">Figure </w:t>
+                      </w:r>
+                      <w:fldSimple w:instr=" SEQ Figure \* ARABIC ">
+                        <w:r>
+                          <w:rPr>
+                            <w:noProof/>
+                          </w:rPr>
+                          <w:t>10</w:t>
+                        </w:r>
+                      </w:fldSimple>
+                      <w:r>
+                        <w:t>: Chat GUI</w:t>
+                      </w:r>
+                    </w:p>
+                  </w:txbxContent>
+                </v:textbox>
+                <w10:wrap type="square" anchorx="margin"/>
+              </v:shape>
+            </w:pict>
+          </mc:Fallback>
+        </mc:AlternateContent>
+      </w:r>
+      <w:r>
+        <w:t xml:space="preserve">After the client has been authenticated, they are show a screen where they can see all of the details they need, such as friends, shared songs, online people etc. From here the user can upload music or connect to the chat server. If the user has connected and online friends, they are shown another frame which is the chat GUI. The chat GUI has a user input where they can type a message which is then sent to their friend via another server, the headless chat server, </w:t>
+      </w:r>
+      <w:r>
+        <w:t>and the friend would receive the message and they can also reply to the client. The Client can also search for a user and ask them for a friend request. If the user clicks search, another frame will appear and the user can type a username in and the server will search the database for the username.</w:t>
+      </w:r>
+    </w:p>
+    <w:p>
+      <w:pPr>
+        <w:keepNext/>
+      </w:pPr>
+    </w:p>
+    <w:p>
+      <w:pPr>
+        <w:keepNext/>
+        <w:jc w:val="center"/>
+      </w:pPr>
+      <w:r>
+        <w:rPr>
+          <w:noProof/>
+          <w:lang w:eastAsia="en-GB"/>
+        </w:rPr>
+        <w:drawing>
+          <wp:inline distT="0" distB="0" distL="0" distR="0" wp14:anchorId="0A1CDF73" wp14:editId="10B5054A">
+            <wp:extent cx="3552354" cy="4171950"/>
+            <wp:effectExtent l="0" t="0" r="0" b="0"/>
+            <wp:docPr id="192" name="Picture 192"/>
+            <wp:cNvGraphicFramePr>
+              <a:graphicFrameLocks xmlns:a="http://schemas.openxmlformats.org/drawingml/2006/main" noChangeAspect="1"/>
+            </wp:cNvGraphicFramePr>
+            <a:graphic xmlns:a="http://schemas.openxmlformats.org/drawingml/2006/main">
+              <a:graphicData uri="http://schemas.openxmlformats.org/drawingml/2006/picture">
+                <pic:pic xmlns:pic="http://schemas.openxmlformats.org/drawingml/2006/picture">
+                  <pic:nvPicPr>
+                    <pic:cNvPr id="1" name=""/>
+                    <pic:cNvPicPr/>
+                  </pic:nvPicPr>
+                  <pic:blipFill rotWithShape="1">
+                    <a:blip r:embed="rId18"/>
+                    <a:srcRect l="32352" t="26953" r="35797" b="6545"/>
+                    <a:stretch/>
+                  </pic:blipFill>
+                  <pic:spPr bwMode="auto">
+                    <a:xfrm>
+                      <a:off x="0" y="0"/>
+                      <a:ext cx="3564037" cy="4185670"/>
+                    </a:xfrm>
+                    <a:prstGeom prst="rect">
+                      <a:avLst/>
+                    </a:prstGeom>
+                    <a:ln>
+                      <a:noFill/>
+                    </a:ln>
+                    <a:extLst>
+                      <a:ext uri="{53640926-AAD7-44D8-BBD7-CCE9431645EC}">
+                        <a14:shadowObscured xmlns:a14="http://schemas.microsoft.com/office/drawing/2010/main"/>
+                      </a:ext>
+                    </a:extLst>
+                  </pic:spPr>
+                </pic:pic>
+              </a:graphicData>
+            </a:graphic>
+          </wp:inline>
+        </w:drawing>
+      </w:r>
+    </w:p>
+    <w:p>
+      <w:pPr>
+        <w:pStyle w:val="Caption"/>
+        <w:jc w:val="center"/>
+      </w:pPr>
+      <w:r>
+        <w:t xml:space="preserve">Figure </w:t>
+      </w:r>
+      <w:fldSimple w:instr=" SEQ Figure \* ARABIC ">
+        <w:r>
+          <w:rPr>
+            <w:noProof/>
+          </w:rPr>
+          <w:t>11</w:t>
+        </w:r>
+      </w:fldSimple>
+      <w:r>
+        <w:t>: Main Client GUI</w:t>
+      </w:r>
+    </w:p>
+    <w:p>
+      <w:pPr>
+        <w:pStyle w:val="Heading1"/>
+      </w:pPr>
+      <w:bookmarkStart w:id="17" w:name="_Toc448149677"/>
+      <w:r>
         <w:t>References:</w:t>
       </w:r>
-      <w:bookmarkEnd w:id="14"/>
+      <w:bookmarkEnd w:id="17"/>
     </w:p>
     <w:p>
       <w:pPr>
@@ -5727,8 +6791,6 @@
       </w:pPr>
     </w:p>
     <w:sectPr>
-      <w:headerReference w:type="default" r:id="rId11"/>
-      <w:footerReference w:type="default" r:id="rId12"/>
       <w:pgSz w:w="11906" w:h="16838"/>
       <w:pgMar w:top="1440" w:right="1440" w:bottom="1440" w:left="1440" w:header="708" w:footer="708" w:gutter="0"/>
       <w:cols w:space="708"/>
@@ -5797,7 +6859,7 @@
           <w:rPr>
             <w:noProof/>
           </w:rPr>
-          <w:t>4</w:t>
+          <w:t>11</w:t>
         </w:r>
         <w:r>
           <w:rPr>
@@ -6417,6 +7479,7 @@
   <w:style w:type="character" w:default="1" w:styleId="DefaultParagraphFont">
     <w:name w:val="Default Paragraph Font"/>
     <w:uiPriority w:val="1"/>
+    <w:semiHidden/>
     <w:unhideWhenUsed/>
   </w:style>
   <w:style w:type="table" w:default="1" w:styleId="TableNormal">
@@ -6637,6 +7700,25 @@
     <w:rsid w:val="008150C1"/>
     <w:rPr>
       <w:rFonts w:ascii="Segoe UI" w:hAnsi="Segoe UI" w:cs="Segoe UI"/>
+      <w:sz w:val="18"/>
+      <w:szCs w:val="18"/>
+    </w:rPr>
+  </w:style>
+  <w:style w:type="paragraph" w:styleId="Caption">
+    <w:name w:val="caption"/>
+    <w:basedOn w:val="Normal"/>
+    <w:next w:val="Normal"/>
+    <w:uiPriority w:val="35"/>
+    <w:unhideWhenUsed/>
+    <w:qFormat/>
+    <w:rsid w:val="00114B69"/>
+    <w:pPr>
+      <w:spacing w:after="200" w:line="240" w:lineRule="auto"/>
+    </w:pPr>
+    <w:rPr>
+      <w:i/>
+      <w:iCs/>
+      <w:color w:val="44546A" w:themeColor="text2"/>
       <w:sz w:val="18"/>
       <w:szCs w:val="18"/>
     </w:rPr>
@@ -6910,7 +7992,7 @@
 </file>
 
 <file path=customXml/itemProps1.xml><?xml version="1.0" encoding="utf-8"?>
-<ds:datastoreItem xmlns:ds="http://schemas.openxmlformats.org/officeDocument/2006/customXml" ds:itemID="{62F1021F-2F3B-4103-99F3-613A059AA3AA}">
+<ds:datastoreItem xmlns:ds="http://schemas.openxmlformats.org/officeDocument/2006/customXml" ds:itemID="{C1177BB7-2CB3-4EEF-BE82-51AF2D469A75}">
   <ds:schemaRefs>
     <ds:schemaRef ds:uri="http://schemas.openxmlformats.org/officeDocument/2006/bibliography"/>
   </ds:schemaRefs>

</xml_diff>